<commit_message>
mad work on thesis
</commit_message>
<xml_diff>
--- a/doc/Thesis.docx
+++ b/doc/Thesis.docx
@@ -3,8 +3,401 @@
 <w:document xmlns:wpc="http://schemas.microsoft.com/office/word/2010/wordprocessingCanvas" xmlns:cx="http://schemas.microsoft.com/office/drawing/2014/chartex" xmlns:cx1="http://schemas.microsoft.com/office/drawing/2015/9/8/chartex" xmlns:cx2="http://schemas.microsoft.com/office/drawing/2015/10/21/chartex" xmlns:cx3="http://schemas.microsoft.com/office/drawing/2016/5/9/chartex" xmlns:cx4="http://schemas.microsoft.com/office/drawing/2016/5/10/chartex" xmlns:cx5="http://schemas.microsoft.com/office/drawing/2016/5/11/chartex" xmlns:cx6="http://schemas.microsoft.com/office/drawing/2016/5/12/chartex" xmlns:cx7="http://schemas.microsoft.com/office/drawing/2016/5/13/chartex" xmlns:cx8="http://schemas.microsoft.com/office/drawing/2016/5/14/chartex" xmlns:mc="http://schemas.openxmlformats.org/markup-compatibility/2006" xmlns:aink="http://schemas.microsoft.com/office/drawing/2016/ink" xmlns:am3d="http://schemas.microsoft.com/office/drawing/2017/model3d" xmlns:o="urn:schemas-microsoft-com:office:office" xmlns:r="http://schemas.openxmlformats.org/officeDocument/2006/relationships" xmlns:m="http://schemas.openxmlformats.org/officeDocument/2006/math" xmlns:v="urn:schemas-microsoft-com:vml" xmlns:wp14="http://schemas.microsoft.com/office/word/2010/wordprocessingDrawing" xmlns:wp="http://schemas.openxmlformats.org/drawingml/2006/wordprocessingDrawing" xmlns:w10="urn:schemas-microsoft-com:office:word" xmlns:w="http://schemas.openxmlformats.org/wordprocessingml/2006/main" xmlns:w14="http://schemas.microsoft.com/office/word/2010/wordml" xmlns:w15="http://schemas.microsoft.com/office/word/2012/wordml" xmlns:w16cid="http://schemas.microsoft.com/office/word/2016/wordml/cid" xmlns:w16se="http://schemas.microsoft.com/office/word/2015/wordml/symex" xmlns:wpg="http://schemas.microsoft.com/office/word/2010/wordprocessingGroup" xmlns:wpi="http://schemas.microsoft.com/office/word/2010/wordprocessingInk" xmlns:wne="http://schemas.microsoft.com/office/word/2006/wordml" xmlns:wps="http://schemas.microsoft.com/office/word/2010/wordprocessingShape" mc:Ignorable="w14 w15 w16se w16cid wp14">
   <w:body>
     <w:p>
-      <w:r>
+      <w:pPr>
+        <w:jc w:val="center"/>
+        <w:rPr>
+          <w:b/>
+        </w:rPr>
+      </w:pPr>
+      <w:r>
+        <w:rPr>
+          <w:b/>
+        </w:rPr>
         <w:t>Thesis</w:t>
+      </w:r>
+    </w:p>
+    <w:p>
+      <w:pPr>
+        <w:jc w:val="center"/>
+        <w:rPr>
+          <w:sz w:val="20"/>
+          <w:szCs w:val="20"/>
+        </w:rPr>
+      </w:pPr>
+      <w:r>
+        <w:rPr>
+          <w:sz w:val="20"/>
+          <w:szCs w:val="20"/>
+        </w:rPr>
+        <w:t>Ronald Shane Goff</w:t>
+      </w:r>
+    </w:p>
+    <w:p>
+      <w:pPr>
+        <w:jc w:val="center"/>
+        <w:rPr>
+          <w:sz w:val="20"/>
+          <w:szCs w:val="20"/>
+        </w:rPr>
+      </w:pPr>
+    </w:p>
+    <w:p>
+      <w:r>
+        <w:tab/>
+        <w:t>The demand for Linux containers in high performance computing (HPC) has grown in recent years. In order to use containers in an HPC cluster, all compute nodes must have the container made available to them in some way. The squash file system (</w:t>
+      </w:r>
+      <w:proofErr w:type="spellStart"/>
+      <w:r>
+        <w:t>squashfs</w:t>
+      </w:r>
+      <w:proofErr w:type="spellEnd"/>
+      <w:r>
+        <w:t xml:space="preserve">) has become quite popular for this task showing excellent performance. </w:t>
+      </w:r>
+      <w:proofErr w:type="spellStart"/>
+      <w:r>
+        <w:t>Squashfs</w:t>
+      </w:r>
+      <w:proofErr w:type="spellEnd"/>
+      <w:r>
+        <w:t xml:space="preserve"> is used in some tools as the default delivery methods for containers in HPC. However, this requires root privilege to accomplish in some way which can be undesirable in some data centers.</w:t>
+      </w:r>
+      <w:r>
+        <w:t xml:space="preserve"> </w:t>
+      </w:r>
+      <w:proofErr w:type="spellStart"/>
+      <w:r>
+        <w:t>Squashfuse</w:t>
+      </w:r>
+      <w:proofErr w:type="spellEnd"/>
+      <w:r>
+        <w:t xml:space="preserve"> is an existing tool created for using the </w:t>
+      </w:r>
+      <w:proofErr w:type="spellStart"/>
+      <w:r>
+        <w:t>squashfs</w:t>
+      </w:r>
+      <w:proofErr w:type="spellEnd"/>
+      <w:r>
+        <w:t xml:space="preserve"> without the need of root to mount the </w:t>
+      </w:r>
+      <w:proofErr w:type="spellStart"/>
+      <w:r>
+        <w:t>squashfs</w:t>
+      </w:r>
+      <w:proofErr w:type="spellEnd"/>
+      <w:r>
+        <w:t xml:space="preserve">. </w:t>
+      </w:r>
+      <w:proofErr w:type="spellStart"/>
+      <w:r>
+        <w:t>Squashfuse</w:t>
+      </w:r>
+      <w:proofErr w:type="spellEnd"/>
+      <w:r>
+        <w:t xml:space="preserve"> provides disk operations through File Systems in </w:t>
+      </w:r>
+      <w:proofErr w:type="spellStart"/>
+      <w:r>
+        <w:t>Userspace</w:t>
+      </w:r>
+      <w:proofErr w:type="spellEnd"/>
+      <w:r>
+        <w:t xml:space="preserve"> (fuse) so any user can mount and make use of the </w:t>
+      </w:r>
+      <w:proofErr w:type="spellStart"/>
+      <w:r>
+        <w:t>squashfs</w:t>
+      </w:r>
+      <w:proofErr w:type="spellEnd"/>
+      <w:r>
+        <w:t xml:space="preserve">. I believe </w:t>
+      </w:r>
+      <w:proofErr w:type="spellStart"/>
+      <w:r>
+        <w:t>squashfuse</w:t>
+      </w:r>
+      <w:proofErr w:type="spellEnd"/>
+      <w:r>
+        <w:t xml:space="preserve"> can bring adequate performance to containers without the security burden of root access. Furthermore, there are possible </w:t>
+      </w:r>
+      <w:proofErr w:type="spellStart"/>
+      <w:r>
+        <w:t>optmizations</w:t>
+      </w:r>
+      <w:proofErr w:type="spellEnd"/>
+      <w:r>
+        <w:t xml:space="preserve"> to the way </w:t>
+      </w:r>
+      <w:proofErr w:type="spellStart"/>
+      <w:r>
+        <w:t>squashfs</w:t>
+      </w:r>
+      <w:proofErr w:type="spellEnd"/>
+      <w:r>
+        <w:t xml:space="preserve"> is currently used by existing tools that can be explored. </w:t>
+      </w:r>
+      <w:proofErr w:type="spellStart"/>
+      <w:r>
+        <w:t>Squashfs</w:t>
+      </w:r>
+      <w:proofErr w:type="spellEnd"/>
+      <w:r>
+        <w:t xml:space="preserve"> and </w:t>
+      </w:r>
+      <w:proofErr w:type="spellStart"/>
+      <w:r>
+        <w:t>Lustre</w:t>
+      </w:r>
+      <w:proofErr w:type="spellEnd"/>
+      <w:r>
+        <w:t xml:space="preserve"> both have settings that can be changed to </w:t>
+      </w:r>
+      <w:proofErr w:type="spellStart"/>
+      <w:r>
+        <w:t>accomidate</w:t>
+      </w:r>
+      <w:proofErr w:type="spellEnd"/>
+      <w:r>
+        <w:t xml:space="preserve"> the disk operation patterns we see in containers.</w:t>
+      </w:r>
+    </w:p>
+    <w:p>
+      <w:r>
+        <w:tab/>
+        <w:t>In the HPC data center the software stack available to users falls into a few categories. There is a managed software stack</w:t>
+      </w:r>
+      <w:r>
+        <w:t xml:space="preserve"> provided by the cluster administrators which includes the most common and in demand tools such as message passing interface (MPI), common compilers, and more. Scientific software used in HPC can involve deep knowledge to properly set up and optimize for each computing cluster. It makes a great deal of sense for some of these tools to be managed centrally, ensuring top performance and stability for users. This means stable versions of common tools for users. However, users often have need of libraries and tools that are not centrally managed. There are even some users who require older versions of common tools that are no longer supported by the cluster administrator. If users want to use something that is not currently supported and maintained they have choices to make. They can either try to conform to the software stack provided, or find some way to work with the tools they want by building it themselves. </w:t>
+      </w:r>
+      <w:r>
+        <w:t>Users can also request software be supported centrally, but often each user has specific needs and not all of them can be supported. If every tool a user wanted were to be centrally supported</w:t>
+      </w:r>
+      <w:r>
+        <w:t>, the burden for the administration would be very high, to support a tool very few people may need.</w:t>
+      </w:r>
+      <w:r>
+        <w:t xml:space="preserve"> The path of least resistance is building the software </w:t>
+      </w:r>
+      <w:r>
+        <w:t xml:space="preserve">you need that is not supported for yourself. </w:t>
+      </w:r>
+      <w:r>
+        <w:t xml:space="preserve">Being able to build software you need beyond the supported tools is essential, as scientific software often makes use of a wide variety of libraries and tools. It is however not an ideal scenario for a few reasons. There are often more than one cluster available. If you built a large complex software stack on one machine, it is not useable on another without rebuilding all components. Some builds may also require internet access. As your software stack becomes more complicated so does rebuilding it. Containers are very valuable for improving this situation. Containers provide a build your own software stack to users. They are platform agnostic, and portable from one cluster to the next in many cases as everything needed is already in the container. This means reproducing your work on another machine is very simple. Containers are often built in scripts, so sharing your work is simple as sharing the container build process with others. As scientific software needs grow, containers will become more valuable for users. Being able to bring your </w:t>
+      </w:r>
+      <w:r>
+        <w:lastRenderedPageBreak/>
+        <w:t>own software to basically any machine quite easily becomes more valuable as your software stack becomes larger and more complex.</w:t>
+      </w:r>
+    </w:p>
+    <w:p>
+      <w:pPr>
+        <w:rPr>
+          <w:rFonts w:ascii="Times New Roman" w:eastAsia="Times New Roman" w:hAnsi="Times New Roman" w:cs="Times New Roman"/>
+        </w:rPr>
+      </w:pPr>
+      <w:r>
+        <w:tab/>
+        <w:t>Isolation of your software stack has been performed by other methods as well. Machine virtualization has been very valuable to many users. You can create a virtual machine with your entire software stack already inside, and when the time comes you can spin up the virtual machine</w:t>
+      </w:r>
+      <w:r>
+        <w:t xml:space="preserve"> (VM)</w:t>
+      </w:r>
+      <w:r>
+        <w:t xml:space="preserve"> and away we go. This works great for some use cases. Even in the container world virtual machines have a place</w:t>
+      </w:r>
+      <w:r>
+        <w:t xml:space="preserve">. For example, containers are often constructed on personal work stations. Users can create an isolated environment for themselves where they can have root access and everything required without risk to the host machine. In the cloud, virtual machine hypervisors have become very widely used for providing isolated remote machines accessed by users. This is great for giving users a space where they can have root, and do what they must. This is great for protecting other users from each other on shared hardware. If a user causes a crash, only their system is likely to be impacted. There is overhead involved with this process. Hypervisors require resources to provision and run virtual machines, as you are virtualizing an entire machine. Linux containers have less overhead as they share their kernel with the host. Only user libraries and tools are in the container. There is less isolation with containers than using a VM. This has perks, and risks. Virtual machines are completely isolated from the host by the hypervisor. In HPC there are often resources that are only available to the host that are very important. HPC systems have high performance networks, and filesystems in place. When you virtualize an entire machine, they do not have access to some of this vital hardware. As containers share the kernel with the host, using namespaces they still have access to things like the network and storage. Often in HPC efficiency is very important to users. </w:t>
+      </w:r>
+      <w:r>
+        <w:t>Giving up performance to use VMs is unappealing when compared to containers. Containers provide other benefits as well. As they do not virtualize an entire machine, they are often smaller in disk size than VMs. With the ability to easily access valuable HPC hardware, smaller sizes, and improved efficiency over VMS containers are a clear winner for software isolation in HPC. As application run time doesn’t require root in most cases</w:t>
+      </w:r>
+      <w:r>
+        <w:t>, there are very few reasons to use VMs over containers for HPC.</w:t>
+      </w:r>
+      <w:r>
+        <w:t xml:space="preserve"> There are several levels of virtualization available such as full virtualization, and paravirtualization which uses special in between layers to give the VM more access to local hardware. This still introduces overhead and problems, as the guest OS needs special code to use the </w:t>
+      </w:r>
+      <w:proofErr w:type="spellStart"/>
+      <w:r>
+        <w:t>paravirtualized</w:t>
+      </w:r>
+      <w:proofErr w:type="spellEnd"/>
+      <w:r>
+        <w:t xml:space="preserve"> devices. In a performance </w:t>
+      </w:r>
+      <w:proofErr w:type="spellStart"/>
+      <w:r>
+        <w:t>ana</w:t>
+      </w:r>
+      <w:r>
+        <w:t>lasis</w:t>
+      </w:r>
+      <w:proofErr w:type="spellEnd"/>
+      <w:r>
+        <w:t xml:space="preserve"> of </w:t>
+      </w:r>
+      <w:proofErr w:type="spellStart"/>
+      <w:r>
+        <w:t>linux</w:t>
+      </w:r>
+      <w:proofErr w:type="spellEnd"/>
+      <w:r>
+        <w:t xml:space="preserve"> containers they “observed LXC is more suitable for HPC than KVM.” </w:t>
+      </w:r>
+      <w:r>
+        <w:rPr>
+          <w:rFonts w:ascii="Times New Roman" w:eastAsia="Times New Roman" w:hAnsi="Times New Roman" w:cs="Times New Roman"/>
+        </w:rPr>
+        <w:t>(</w:t>
+      </w:r>
+      <w:proofErr w:type="spellStart"/>
+      <w:r>
+        <w:rPr>
+          <w:rFonts w:ascii="Times New Roman" w:eastAsia="Times New Roman" w:hAnsi="Times New Roman" w:cs="Times New Roman"/>
+        </w:rPr>
+        <w:t>Beserra</w:t>
+      </w:r>
+      <w:proofErr w:type="spellEnd"/>
+      <w:r>
+        <w:rPr>
+          <w:rFonts w:ascii="Times New Roman" w:eastAsia="Times New Roman" w:hAnsi="Times New Roman" w:cs="Times New Roman"/>
+        </w:rPr>
+        <w:t xml:space="preserve"> et al., 2015)</w:t>
+      </w:r>
+      <w:r>
+        <w:rPr>
+          <w:rFonts w:ascii="Times New Roman" w:eastAsia="Times New Roman" w:hAnsi="Times New Roman" w:cs="Times New Roman"/>
+        </w:rPr>
+        <w:t xml:space="preserve"> It would appear in all tests completed, </w:t>
+      </w:r>
+      <w:proofErr w:type="spellStart"/>
+      <w:r>
+        <w:rPr>
+          <w:rFonts w:ascii="Times New Roman" w:eastAsia="Times New Roman" w:hAnsi="Times New Roman" w:cs="Times New Roman"/>
+        </w:rPr>
+        <w:t>linux</w:t>
+      </w:r>
+      <w:proofErr w:type="spellEnd"/>
+      <w:r>
+        <w:rPr>
+          <w:rFonts w:ascii="Times New Roman" w:eastAsia="Times New Roman" w:hAnsi="Times New Roman" w:cs="Times New Roman"/>
+        </w:rPr>
+        <w:t xml:space="preserve"> containers beat virtual machines of all kinds in all tests. Even with paravirtualization providing more hardware access, containers proved to perform best. These tests were performed on a single node as well. As scale increases overhead from virtualization would likely increase as well. </w:t>
+      </w:r>
+    </w:p>
+    <w:p>
+      <w:r>
+        <w:tab/>
+        <w:t xml:space="preserve">There are a variety of tools already available to create and manage containers such as Docker, or </w:t>
+      </w:r>
+      <w:proofErr w:type="spellStart"/>
+      <w:r>
+        <w:t>BusyBox</w:t>
+      </w:r>
+      <w:proofErr w:type="spellEnd"/>
+      <w:r>
+        <w:t>.</w:t>
+      </w:r>
+      <w:r>
+        <w:t xml:space="preserve"> </w:t>
+      </w:r>
+      <w:r>
+        <w:t>Using Docker</w:t>
+      </w:r>
+      <w:r>
+        <w:t>,</w:t>
+      </w:r>
+      <w:r>
+        <w:t xml:space="preserve"> it is quite easy to create containers that run HPC applications.</w:t>
+      </w:r>
+      <w:r>
+        <w:t xml:space="preserve"> However, Docker is not commonly used on HPC resources. This is because Docker requires root to create containers. This isn’t a problem,</w:t>
+      </w:r>
+      <w:r>
+        <w:t xml:space="preserve"> as building containers in an HPC environment would likely be more challenging anyway. HPC systems rarely have unfettered internet access. Access to the web is very useful for the automation of building a software stack. Any package or tool you need is available to you in an environment where you have </w:t>
+      </w:r>
+      <w:proofErr w:type="spellStart"/>
+      <w:r>
+        <w:t>internet</w:t>
+      </w:r>
+      <w:proofErr w:type="spellEnd"/>
+      <w:r>
+        <w:t xml:space="preserve"> access. This eliminates the need for downloading all the proper versions of your </w:t>
+      </w:r>
+      <w:r>
+        <w:lastRenderedPageBreak/>
+        <w:t xml:space="preserve">software in advance of build time. No more sending all of said software up to every machine you plan on using it on either. The build process for containers is much easier and more effective on a local work station, as opposed to the HPC data center. It is far simpler this way. Docker requiring root is also a deal breaker for most HPC data centers. Clusters are often very expensive, very carefully managed machines. Giving everyone root to build containers with Docker would be a hard sell for most cluster administrators. But, HPC resources are only needed at run time for containers, not for build time. </w:t>
+      </w:r>
+    </w:p>
+    <w:p>
+      <w:pPr>
+        <w:ind w:firstLine="720"/>
+      </w:pPr>
+      <w:r>
+        <w:t>Containers</w:t>
+      </w:r>
+      <w:r>
+        <w:t xml:space="preserve"> are very popular in cloud and services use cases. There are a wide variety of tools specifically for running containers like Docker Swarm, Kubernetes, </w:t>
+      </w:r>
+      <w:proofErr w:type="spellStart"/>
+      <w:r>
+        <w:t>Redhat</w:t>
+      </w:r>
+      <w:proofErr w:type="spellEnd"/>
+      <w:r>
+        <w:t xml:space="preserve"> OpenShift, and more. There is no shortage of tools for container run time. These tools are however not designed with HPC in mind. These tools are more concerned with keeping services running, recovering containers from crashes, and scheduling of resources. These are great for running services, or hosting containers in a cloud.</w:t>
+      </w:r>
+      <w:r>
+        <w:t xml:space="preserve"> They are intended for the specific role of doing “something” as a service. Hardware as a service, API as a service, etc. But they do not serve HPC needs very well.</w:t>
+      </w:r>
+      <w:r>
+        <w:t xml:space="preserve"> </w:t>
+      </w:r>
+      <w:r>
+        <w:t>The cloud is a rather large driving force for containers</w:t>
+      </w:r>
+      <w:r>
+        <w:t xml:space="preserve">, as they have proved to be very valuable in that use. </w:t>
+      </w:r>
+      <w:r>
+        <w:t xml:space="preserve">Some tools have also tried dipping their toes into running containers for HPC like </w:t>
+      </w:r>
+      <w:r>
+        <w:t>D</w:t>
+      </w:r>
+      <w:r>
+        <w:t xml:space="preserve">ocker </w:t>
+      </w:r>
+      <w:r>
+        <w:t>Swarm, but have been unpopular.</w:t>
+      </w:r>
+      <w:r>
+        <w:t xml:space="preserve"> Thankfully there are tools designed for HPC use cases available. </w:t>
+      </w:r>
+      <w:proofErr w:type="spellStart"/>
+      <w:r>
+        <w:t>Charliecloud</w:t>
+      </w:r>
+      <w:proofErr w:type="spellEnd"/>
+      <w:r>
+        <w:t xml:space="preserve"> is one of these tools. </w:t>
+      </w:r>
+      <w:proofErr w:type="spellStart"/>
+      <w:r>
+        <w:t>Charliecloud</w:t>
+      </w:r>
+      <w:proofErr w:type="spellEnd"/>
+      <w:r>
+        <w:t xml:space="preserve"> is developed at Los Alamos National Laboratory (LANL) designed to be lightweight, efficient, and secure for running containers on HPC resources. Other options include Shifter, which is developed at the National Energy Research Scientific Computing Center (NERSC). Shifter and </w:t>
+      </w:r>
+      <w:proofErr w:type="spellStart"/>
+      <w:r>
+        <w:t>Charliecloud</w:t>
+      </w:r>
+      <w:proofErr w:type="spellEnd"/>
+      <w:r>
+        <w:t xml:space="preserve"> serve the same purpose, they manage the run time process for launching containers in HPC. They also are very different. Shifter provides more features to users, such as access to container registries, and automation of container image creation. </w:t>
       </w:r>
       <w:bookmarkStart w:id="0" w:name="_GoBack"/>
       <w:bookmarkEnd w:id="0"/>

</xml_diff>

<commit_message>
finished changes from Reid
</commit_message>
<xml_diff>
--- a/doc/Thesis.docx
+++ b/doc/Thesis.docx
@@ -278,60 +278,59 @@
           <w:sz w:val="24"/>
           <w:szCs w:val="24"/>
         </w:rPr>
-      </w:pPr>
-      <w:r>
-        <w:rPr>
-          <w:sz w:val="24"/>
-          <w:szCs w:val="24"/>
-        </w:rPr>
-        <w:t>May 8th 2019</w:t>
-      </w:r>
-    </w:p>
-    <w:p>
-      <w:pPr>
-        <w:jc w:val="center"/>
-        <w:rPr>
-          <w:b/>
-          <w:sz w:val="28"/>
-          <w:szCs w:val="28"/>
-        </w:rPr>
-      </w:pPr>
-    </w:p>
-    <w:p>
-      <w:pPr>
-        <w:jc w:val="center"/>
-        <w:rPr>
-          <w:b/>
-          <w:sz w:val="28"/>
-          <w:szCs w:val="28"/>
-        </w:rPr>
-      </w:pPr>
-    </w:p>
-    <w:p>
-      <w:pPr>
-        <w:spacing w:line="480" w:lineRule="auto"/>
-        <w:rPr>
-          <w:sz w:val="24"/>
-          <w:szCs w:val="24"/>
-        </w:rPr>
-      </w:pPr>
-    </w:p>
-    <w:p>
-      <w:pPr>
-        <w:spacing w:line="480" w:lineRule="auto"/>
-        <w:jc w:val="center"/>
-        <w:rPr>
-          <w:sz w:val="24"/>
-          <w:szCs w:val="24"/>
-        </w:rPr>
-      </w:pPr>
+        <w:sectPr>
+          <w:headerReference w:type="even" r:id="rId7"/>
+          <w:headerReference w:type="default" r:id="rId8"/>
+          <w:footerReference w:type="even" r:id="rId9"/>
+          <w:footerReference w:type="default" r:id="rId10"/>
+          <w:headerReference w:type="first" r:id="rId11"/>
+          <w:footerReference w:type="first" r:id="rId12"/>
+          <w:pgSz w:w="12240" w:h="15840"/>
+          <w:pgMar w:top="1440" w:right="1440" w:bottom="1440" w:left="2160" w:header="720" w:footer="720" w:gutter="0"/>
+          <w:pgNumType w:fmt="lowerRoman" w:start="1"/>
+          <w:cols w:space="720"/>
+          <w:docGrid w:linePitch="299"/>
+        </w:sectPr>
+      </w:pPr>
+      <w:r>
+        <w:rPr>
+          <w:sz w:val="24"/>
+          <w:szCs w:val="24"/>
+        </w:rPr>
+        <w:t>May 8th 20</w:t>
+      </w:r>
+      <w:r>
+        <w:rPr>
+          <w:sz w:val="24"/>
+          <w:szCs w:val="24"/>
+        </w:rPr>
+        <w:t>19</w:t>
+      </w:r>
+    </w:p>
+    <w:p>
+      <w:pPr>
+        <w:spacing w:line="480" w:lineRule="auto"/>
+        <w:rPr>
+          <w:sz w:val="24"/>
+          <w:szCs w:val="24"/>
+        </w:rPr>
+      </w:pPr>
+      <w:proofErr w:type="spellStart"/>
       <w:r>
         <w:rPr>
           <w:sz w:val="24"/>
           <w:szCs w:val="24"/>
         </w:rPr>
         <w:lastRenderedPageBreak/>
-        <w:t>Userspace Squash Filesystem for Launching Linux Containers on HPC Systems</w:t>
+        <w:t>Userspace</w:t>
+      </w:r>
+      <w:proofErr w:type="spellEnd"/>
+      <w:r>
+        <w:rPr>
+          <w:sz w:val="24"/>
+          <w:szCs w:val="24"/>
+        </w:rPr>
+        <w:t xml:space="preserve"> Squash Filesystem for Launching Linux Containers on HPC Systems</w:t>
       </w:r>
     </w:p>
     <w:p>
@@ -1102,45 +1101,61 @@
           <w:sz w:val="28"/>
           <w:szCs w:val="28"/>
         </w:rPr>
-      </w:pPr>
-      <w:r>
+        <w:sectPr>
+          <w:footerReference w:type="first" r:id="rId13"/>
+          <w:pgSz w:w="12240" w:h="15840"/>
+          <w:pgMar w:top="1440" w:right="1440" w:bottom="1440" w:left="2160" w:header="720" w:footer="720" w:gutter="0"/>
+          <w:pgNumType w:fmt="lowerRoman" w:start="1"/>
+          <w:cols w:space="720"/>
+          <w:docGrid w:linePitch="299"/>
+        </w:sectPr>
+      </w:pPr>
+    </w:p>
+    <w:p>
+      <w:pPr>
+        <w:spacing w:line="480" w:lineRule="auto"/>
         <w:rPr>
           <w:sz w:val="28"/>
           <w:szCs w:val="28"/>
         </w:rPr>
-        <w:fldChar w:fldCharType="begin"/>
-      </w:r>
+      </w:pPr>
       <w:r>
         <w:rPr>
           <w:sz w:val="28"/>
           <w:szCs w:val="28"/>
         </w:rPr>
-        <w:instrText xml:space="preserve"> TOC \h \z \c "Figure" </w:instrText>
+        <w:lastRenderedPageBreak/>
+        <w:fldChar w:fldCharType="begin"/>
       </w:r>
       <w:r>
         <w:rPr>
           <w:sz w:val="28"/>
           <w:szCs w:val="28"/>
         </w:rPr>
+        <w:instrText xml:space="preserve"> TOC \h \z \c "Figure" </w:instrText>
+      </w:r>
+      <w:r>
+        <w:rPr>
+          <w:sz w:val="28"/>
+          <w:szCs w:val="28"/>
+        </w:rPr>
         <w:fldChar w:fldCharType="end"/>
       </w:r>
-    </w:p>
-    <w:p>
-      <w:pPr>
-        <w:spacing w:line="240" w:lineRule="auto"/>
-        <w:jc w:val="center"/>
-        <w:rPr>
-          <w:sz w:val="24"/>
-          <w:szCs w:val="24"/>
-        </w:rPr>
-      </w:pPr>
-      <w:r>
-        <w:rPr>
-          <w:sz w:val="24"/>
-          <w:szCs w:val="24"/>
-        </w:rPr>
-        <w:lastRenderedPageBreak/>
-        <w:t>Userspace Squash Filesystem for Launching Linux Containers on HPC Systems</w:t>
+      <w:proofErr w:type="spellStart"/>
+      <w:r>
+        <w:rPr>
+          <w:sz w:val="24"/>
+          <w:szCs w:val="24"/>
+        </w:rPr>
+        <w:t>Userspace</w:t>
+      </w:r>
+      <w:proofErr w:type="spellEnd"/>
+      <w:r>
+        <w:rPr>
+          <w:sz w:val="24"/>
+          <w:szCs w:val="24"/>
+        </w:rPr>
+        <w:t xml:space="preserve"> Squash Filesystem for Launching Linux Containers on HPC Systems</w:t>
       </w:r>
     </w:p>
     <w:p>
@@ -1481,7 +1496,7 @@
                 <w:noProof/>
                 <w:webHidden/>
               </w:rPr>
-              <w:t>v</w:t>
+              <w:t>iv</w:t>
             </w:r>
             <w:r>
               <w:rPr>
@@ -1557,7 +1572,7 @@
                 <w:noProof/>
                 <w:webHidden/>
               </w:rPr>
-              <w:t>vi</w:t>
+              <w:t>v</w:t>
             </w:r>
             <w:r>
               <w:rPr>
@@ -1633,7 +1648,7 @@
                 <w:noProof/>
                 <w:webHidden/>
               </w:rPr>
-              <w:t>3</w:t>
+              <w:t>1</w:t>
             </w:r>
             <w:r>
               <w:rPr>
@@ -1709,7 +1724,7 @@
                 <w:noProof/>
                 <w:webHidden/>
               </w:rPr>
-              <w:t>8</w:t>
+              <w:t>7</w:t>
             </w:r>
             <w:r>
               <w:rPr>
@@ -1781,7 +1796,7 @@
                 <w:noProof/>
                 <w:webHidden/>
               </w:rPr>
-              <w:t>9</w:t>
+              <w:t>8</w:t>
             </w:r>
             <w:r>
               <w:rPr>
@@ -1853,7 +1868,7 @@
                 <w:noProof/>
                 <w:webHidden/>
               </w:rPr>
-              <w:t>12</w:t>
+              <w:t>11</w:t>
             </w:r>
             <w:r>
               <w:rPr>
@@ -1925,7 +1940,7 @@
                 <w:noProof/>
                 <w:webHidden/>
               </w:rPr>
-              <w:t>13</w:t>
+              <w:t>12</w:t>
             </w:r>
             <w:r>
               <w:rPr>
@@ -1997,7 +2012,7 @@
                 <w:noProof/>
                 <w:webHidden/>
               </w:rPr>
-              <w:t>14</w:t>
+              <w:t>13</w:t>
             </w:r>
             <w:r>
               <w:rPr>
@@ -2069,7 +2084,7 @@
                 <w:noProof/>
                 <w:webHidden/>
               </w:rPr>
-              <w:t>15</w:t>
+              <w:t>14</w:t>
             </w:r>
             <w:r>
               <w:rPr>
@@ -2204,20 +2219,17 @@
                 <w:noProof/>
                 <w:webHidden/>
               </w:rPr>
-            </w:r>
-            <w:r>
-              <w:rPr>
+              <w:fldChar w:fldCharType="separate"/>
+            </w:r>
+            <w:r>
+              <w:rPr>
+                <w:b w:val="0"/>
+                <w:bCs w:val="0"/>
                 <w:noProof/>
                 <w:webHidden/>
-              </w:rPr>
-              <w:fldChar w:fldCharType="separate"/>
-            </w:r>
-            <w:r>
-              <w:rPr>
-                <w:noProof/>
-                <w:webHidden/>
-              </w:rPr>
-              <w:t>20</w:t>
+                <w:lang w:val="en-US"/>
+              </w:rPr>
+              <w:t>Error! Bookmark not defined.</w:t>
             </w:r>
             <w:r>
               <w:rPr>
@@ -2293,7 +2305,7 @@
                 <w:noProof/>
                 <w:webHidden/>
               </w:rPr>
-              <w:t>23</w:t>
+              <w:t>24</w:t>
             </w:r>
             <w:r>
               <w:rPr>
@@ -2369,7 +2381,7 @@
                 <w:noProof/>
                 <w:webHidden/>
               </w:rPr>
-              <w:t>30</w:t>
+              <w:t>31</w:t>
             </w:r>
             <w:r>
               <w:rPr>
@@ -2445,7 +2457,7 @@
                 <w:noProof/>
                 <w:webHidden/>
               </w:rPr>
-              <w:t>37</w:t>
+              <w:t>38</w:t>
             </w:r>
             <w:r>
               <w:rPr>
@@ -2571,12 +2583,11 @@
       <w:pPr>
         <w:pStyle w:val="Heading1"/>
       </w:pPr>
-      <w:bookmarkStart w:id="0" w:name="_Toc7683779"/>
-      <w:r>
-        <w:lastRenderedPageBreak/>
+      <w:bookmarkStart w:id="1" w:name="_Toc7683779"/>
+      <w:r>
         <w:t>List of Figures</w:t>
       </w:r>
-      <w:bookmarkEnd w:id="0"/>
+      <w:bookmarkEnd w:id="1"/>
     </w:p>
     <w:p>
       <w:pPr>
@@ -2836,12 +2847,11 @@
       <w:pPr>
         <w:pStyle w:val="Heading1"/>
       </w:pPr>
-      <w:bookmarkStart w:id="1" w:name="_Toc7683780"/>
-      <w:r>
-        <w:lastRenderedPageBreak/>
+      <w:bookmarkStart w:id="2" w:name="_Toc7683780"/>
+      <w:r>
         <w:t>List of abbreviations</w:t>
       </w:r>
-      <w:bookmarkEnd w:id="1"/>
+      <w:bookmarkEnd w:id="2"/>
     </w:p>
     <w:p/>
     <w:tbl>
@@ -4853,16 +4863,11 @@
           <w:szCs w:val="24"/>
         </w:rPr>
         <w:sectPr>
-          <w:headerReference w:type="even" r:id="rId7"/>
-          <w:headerReference w:type="default" r:id="rId8"/>
-          <w:footerReference w:type="even" r:id="rId9"/>
-          <w:footerReference w:type="default" r:id="rId10"/>
-          <w:headerReference w:type="first" r:id="rId11"/>
+          <w:footerReference w:type="first" r:id="rId14"/>
           <w:pgSz w:w="12240" w:h="15840"/>
           <w:pgMar w:top="1440" w:right="1440" w:bottom="1440" w:left="2160" w:header="720" w:footer="720" w:gutter="0"/>
-          <w:pgNumType w:fmt="lowerRoman" w:start="1"/>
+          <w:pgNumType w:fmt="lowerRoman" w:start="2"/>
           <w:cols w:space="720"/>
-          <w:titlePg/>
           <w:docGrid w:linePitch="299"/>
         </w:sectPr>
       </w:pPr>
@@ -4871,12 +4876,12 @@
       <w:pPr>
         <w:pStyle w:val="Heading1"/>
       </w:pPr>
-      <w:bookmarkStart w:id="2" w:name="_Toc7683781"/>
+      <w:bookmarkStart w:id="3" w:name="_Toc7683781"/>
       <w:r>
         <w:lastRenderedPageBreak/>
         <w:t>Introduction</w:t>
       </w:r>
-      <w:bookmarkEnd w:id="2"/>
+      <w:bookmarkEnd w:id="3"/>
     </w:p>
     <w:p>
       <w:pPr>
@@ -5086,21 +5091,7 @@
           <w:sz w:val="24"/>
           <w:szCs w:val="24"/>
         </w:rPr>
-        <w:t xml:space="preserve"> </w:t>
-      </w:r>
-      <w:r>
-        <w:rPr>
-          <w:sz w:val="24"/>
-          <w:szCs w:val="24"/>
-        </w:rPr>
-        <w:t>Charliecloud is a container runtime tool developed at Los Alamos National Laboratory.</w:t>
-      </w:r>
-      <w:r>
-        <w:rPr>
-          <w:sz w:val="24"/>
-          <w:szCs w:val="24"/>
-        </w:rPr>
-        <w:t xml:space="preserve"> </w:t>
+        <w:t xml:space="preserve"> Charliecloud is a container runtime tool developed at Los Alamos National Laboratory. </w:t>
       </w:r>
       <w:r>
         <w:rPr>
@@ -5697,14 +5688,7 @@
           <w:sz w:val="24"/>
           <w:szCs w:val="24"/>
         </w:rPr>
-        <w:t xml:space="preserve"> </w:t>
-      </w:r>
-      <w:r>
-        <w:rPr>
-          <w:sz w:val="24"/>
-          <w:szCs w:val="24"/>
-        </w:rPr>
-        <w:t>(</w:t>
+        <w:t xml:space="preserve"> (</w:t>
       </w:r>
       <w:proofErr w:type="spellStart"/>
       <w:r>
@@ -5812,7 +5796,7 @@
       <w:pPr>
         <w:pStyle w:val="Heading1"/>
         <w:sectPr>
-          <w:headerReference w:type="default" r:id="rId12"/>
+          <w:headerReference w:type="default" r:id="rId15"/>
           <w:pgSz w:w="12240" w:h="15840"/>
           <w:pgMar w:top="1440" w:right="1440" w:bottom="1440" w:left="2160" w:header="720" w:footer="720" w:gutter="0"/>
           <w:pgNumType w:start="1"/>
@@ -5826,12 +5810,12 @@
       <w:pPr>
         <w:pStyle w:val="Heading1"/>
       </w:pPr>
-      <w:bookmarkStart w:id="3" w:name="_Toc7683782"/>
+      <w:bookmarkStart w:id="4" w:name="_Toc7683782"/>
       <w:r>
         <w:lastRenderedPageBreak/>
         <w:t>Literature Review</w:t>
       </w:r>
-      <w:bookmarkEnd w:id="3"/>
+      <w:bookmarkEnd w:id="4"/>
     </w:p>
     <w:p>
       <w:pPr>
@@ -5962,23 +5946,7 @@
           <w:sz w:val="24"/>
           <w:szCs w:val="24"/>
         </w:rPr>
-        <w:t xml:space="preserve"> Tools like compilers are used at build time to create libraries and </w:t>
-      </w:r>
-      <w:proofErr w:type="gramStart"/>
-      <w:r>
-        <w:rPr>
-          <w:sz w:val="24"/>
-          <w:szCs w:val="24"/>
-        </w:rPr>
-        <w:t>executables, but</w:t>
-      </w:r>
-      <w:proofErr w:type="gramEnd"/>
-      <w:r>
-        <w:rPr>
-          <w:sz w:val="24"/>
-          <w:szCs w:val="24"/>
-        </w:rPr>
-        <w:t xml:space="preserve"> aren’t involved in the run time.</w:t>
+        <w:t xml:space="preserve"> Tools like compilers are used at build time to create libraries and executables, but aren’t involved in the run time.</w:t>
       </w:r>
       <w:r>
         <w:rPr>
@@ -6014,11 +5982,11 @@
       <w:pPr>
         <w:pStyle w:val="Heading2"/>
       </w:pPr>
-      <w:bookmarkStart w:id="4" w:name="_Toc7683783"/>
+      <w:bookmarkStart w:id="5" w:name="_Toc7683783"/>
       <w:r>
         <w:t>FUSE</w:t>
       </w:r>
-      <w:bookmarkEnd w:id="4"/>
+      <w:bookmarkEnd w:id="5"/>
     </w:p>
     <w:p>
       <w:pPr>
@@ -6161,23 +6129,7 @@
           <w:sz w:val="24"/>
           <w:szCs w:val="24"/>
         </w:rPr>
-        <w:t xml:space="preserve"> daemon process then reads the requests from /dev/</w:t>
-      </w:r>
-      <w:proofErr w:type="gramStart"/>
-      <w:r>
-        <w:rPr>
-          <w:sz w:val="24"/>
-          <w:szCs w:val="24"/>
-        </w:rPr>
-        <w:t>fuse, and</w:t>
-      </w:r>
-      <w:proofErr w:type="gramEnd"/>
-      <w:r>
-        <w:rPr>
-          <w:sz w:val="24"/>
-          <w:szCs w:val="24"/>
-        </w:rPr>
-        <w:t xml:space="preserve"> performs the operations to the underlying filesystem if there is one, or if your FUSE filesystem is a block device it reads directly from the block device. When the request is complete the daemon writes the response back to /dev/fuse. The FUSE kernel driver then marks the request </w:t>
+        <w:t xml:space="preserve"> daemon process then reads the requests from /dev/fuse, and performs the operations to the underlying filesystem if there is one, or if your FUSE filesystem is a block device it reads directly from the block device. When the request is complete the daemon writes the response back to /dev/fuse. The FUSE kernel driver then marks the request </w:t>
       </w:r>
       <w:r>
         <w:rPr>
@@ -6380,14 +6332,7 @@
           <w:sz w:val="24"/>
           <w:szCs w:val="24"/>
         </w:rPr>
-        <w:t xml:space="preserve"> </w:t>
-      </w:r>
-      <w:r>
-        <w:rPr>
-          <w:sz w:val="24"/>
-          <w:szCs w:val="24"/>
-        </w:rPr>
-        <w:t>(</w:t>
+        <w:t xml:space="preserve"> (</w:t>
       </w:r>
       <w:proofErr w:type="spellStart"/>
       <w:r>
@@ -6496,11 +6441,11 @@
       <w:pPr>
         <w:pStyle w:val="Heading2"/>
       </w:pPr>
-      <w:bookmarkStart w:id="5" w:name="_Toc7683784"/>
+      <w:bookmarkStart w:id="6" w:name="_Toc7683784"/>
       <w:r>
         <w:t>High speed networking IB/OPA</w:t>
       </w:r>
-      <w:bookmarkEnd w:id="5"/>
+      <w:bookmarkEnd w:id="6"/>
     </w:p>
     <w:p>
       <w:pPr>
@@ -6656,7 +6601,7 @@
       <w:pPr>
         <w:pStyle w:val="Heading2"/>
       </w:pPr>
-      <w:bookmarkStart w:id="6" w:name="_Toc7683785"/>
+      <w:bookmarkStart w:id="7" w:name="_Toc7683785"/>
       <w:r>
         <w:t xml:space="preserve">The Pynamic </w:t>
       </w:r>
@@ -6666,7 +6611,7 @@
       <w:r>
         <w:t>enchmark</w:t>
       </w:r>
-      <w:bookmarkEnd w:id="6"/>
+      <w:bookmarkEnd w:id="7"/>
     </w:p>
     <w:p>
       <w:pPr>
@@ -6725,11 +6670,11 @@
       <w:pPr>
         <w:pStyle w:val="Heading2"/>
       </w:pPr>
-      <w:bookmarkStart w:id="7" w:name="_Toc7683786"/>
+      <w:bookmarkStart w:id="8" w:name="_Toc7683786"/>
       <w:r>
         <w:t>NFS</w:t>
       </w:r>
-      <w:bookmarkEnd w:id="7"/>
+      <w:bookmarkEnd w:id="8"/>
     </w:p>
     <w:p>
       <w:pPr>
@@ -6774,11 +6719,11 @@
       <w:pPr>
         <w:pStyle w:val="Heading2"/>
       </w:pPr>
-      <w:bookmarkStart w:id="8" w:name="_Toc7683787"/>
+      <w:bookmarkStart w:id="9" w:name="_Toc7683787"/>
       <w:r>
         <w:t>Lustre</w:t>
       </w:r>
-      <w:bookmarkEnd w:id="8"/>
+      <w:bookmarkEnd w:id="9"/>
     </w:p>
     <w:p>
       <w:pPr>
@@ -6926,23 +6871,7 @@
           <w:sz w:val="24"/>
           <w:szCs w:val="24"/>
         </w:rPr>
-        <w:t xml:space="preserve"> in these files. The container image is roughly </w:t>
-      </w:r>
-      <w:proofErr w:type="gramStart"/>
-      <w:r>
-        <w:rPr>
-          <w:sz w:val="24"/>
-          <w:szCs w:val="24"/>
-        </w:rPr>
-        <w:t>9GiB, but</w:t>
-      </w:r>
-      <w:proofErr w:type="gramEnd"/>
-      <w:r>
-        <w:rPr>
-          <w:sz w:val="24"/>
-          <w:szCs w:val="24"/>
-        </w:rPr>
-        <w:t xml:space="preserve"> flattened and compressed to squashfs we get a much smaller file.</w:t>
+        <w:t xml:space="preserve"> in these files. The container image is roughly 9GiB, but flattened and compressed to squashfs we get a much smaller file.</w:t>
       </w:r>
       <w:r>
         <w:rPr>
@@ -6978,11 +6907,11 @@
       <w:pPr>
         <w:pStyle w:val="Heading2"/>
       </w:pPr>
-      <w:bookmarkStart w:id="9" w:name="_Toc7683788"/>
+      <w:bookmarkStart w:id="10" w:name="_Toc7683788"/>
       <w:r>
         <w:t>Shifter Benchmarking</w:t>
       </w:r>
-      <w:bookmarkEnd w:id="9"/>
+      <w:bookmarkEnd w:id="10"/>
     </w:p>
     <w:p>
       <w:pPr>
@@ -8111,12 +8040,12 @@
       <w:pPr>
         <w:pStyle w:val="Heading1"/>
       </w:pPr>
-      <w:bookmarkStart w:id="10" w:name="_Toc7683790"/>
+      <w:bookmarkStart w:id="11" w:name="_Toc7683790"/>
       <w:r>
         <w:lastRenderedPageBreak/>
         <w:t>Results</w:t>
       </w:r>
-      <w:bookmarkEnd w:id="10"/>
+      <w:bookmarkEnd w:id="11"/>
     </w:p>
     <w:p>
       <w:pPr>
@@ -8224,268 +8153,6 @@
                 <pic:pic xmlns:pic="http://schemas.openxmlformats.org/drawingml/2006/picture">
                   <pic:nvPicPr>
                     <pic:cNvPr id="0" name="image5.png"/>
-                    <pic:cNvPicPr preferRelativeResize="0"/>
-                  </pic:nvPicPr>
-                  <pic:blipFill>
-                    <a:blip r:embed="rId13"/>
-                    <a:srcRect/>
-                    <a:stretch>
-                      <a:fillRect/>
-                    </a:stretch>
-                  </pic:blipFill>
-                  <pic:spPr>
-                    <a:xfrm>
-                      <a:off x="0" y="0"/>
-                      <a:ext cx="5340096" cy="2670048"/>
-                    </a:xfrm>
-                    <a:prstGeom prst="rect">
-                      <a:avLst/>
-                    </a:prstGeom>
-                    <a:ln/>
-                  </pic:spPr>
-                </pic:pic>
-              </a:graphicData>
-            </a:graphic>
-          </wp:inline>
-        </w:drawing>
-      </w:r>
-    </w:p>
-    <w:p>
-      <w:pPr>
-        <w:spacing w:line="480" w:lineRule="auto"/>
-        <w:rPr>
-          <w:i/>
-          <w:sz w:val="20"/>
-          <w:szCs w:val="20"/>
-        </w:rPr>
-      </w:pPr>
-      <w:r>
-        <w:rPr>
-          <w:i/>
-          <w:sz w:val="20"/>
-          <w:szCs w:val="20"/>
-        </w:rPr>
-        <w:t>The above graph shows the average total time for Pynamic at all node sizes for no stripes, a squashfs block size of 1MiB, and a Lustre stripe size of 1MiB. The minimum and maximum are shown as flat caps below and above the average which is plotted as a dot.</w:t>
-      </w:r>
-      <w:r>
-        <w:rPr>
-          <w:i/>
-          <w:sz w:val="20"/>
-          <w:szCs w:val="20"/>
-        </w:rPr>
-        <w:t xml:space="preserve"> (Figure 1)</w:t>
-      </w:r>
-    </w:p>
-    <w:p>
-      <w:pPr>
-        <w:spacing w:line="480" w:lineRule="auto"/>
-        <w:rPr>
-          <w:sz w:val="24"/>
-          <w:szCs w:val="24"/>
-        </w:rPr>
-      </w:pPr>
-      <w:r>
-        <w:rPr>
-          <w:noProof/>
-          <w:sz w:val="24"/>
-          <w:szCs w:val="24"/>
-        </w:rPr>
-        <w:drawing>
-          <wp:inline distT="114300" distB="114300" distL="114300" distR="114300" wp14:anchorId="7775BBD7" wp14:editId="040EA110">
-            <wp:extent cx="5340096" cy="2670048"/>
-            <wp:effectExtent l="0" t="0" r="0" b="0"/>
-            <wp:docPr id="3" name="image1.png"/>
-            <wp:cNvGraphicFramePr/>
-            <a:graphic xmlns:a="http://schemas.openxmlformats.org/drawingml/2006/main">
-              <a:graphicData uri="http://schemas.openxmlformats.org/drawingml/2006/picture">
-                <pic:pic xmlns:pic="http://schemas.openxmlformats.org/drawingml/2006/picture">
-                  <pic:nvPicPr>
-                    <pic:cNvPr id="0" name="image1.png"/>
-                    <pic:cNvPicPr preferRelativeResize="0"/>
-                  </pic:nvPicPr>
-                  <pic:blipFill>
-                    <a:blip r:embed="rId14"/>
-                    <a:srcRect/>
-                    <a:stretch>
-                      <a:fillRect/>
-                    </a:stretch>
-                  </pic:blipFill>
-                  <pic:spPr>
-                    <a:xfrm>
-                      <a:off x="0" y="0"/>
-                      <a:ext cx="5340096" cy="2670048"/>
-                    </a:xfrm>
-                    <a:prstGeom prst="rect">
-                      <a:avLst/>
-                    </a:prstGeom>
-                    <a:ln/>
-                  </pic:spPr>
-                </pic:pic>
-              </a:graphicData>
-            </a:graphic>
-          </wp:inline>
-        </w:drawing>
-      </w:r>
-    </w:p>
-    <w:p>
-      <w:pPr>
-        <w:spacing w:line="480" w:lineRule="auto"/>
-        <w:rPr>
-          <w:i/>
-          <w:sz w:val="20"/>
-          <w:szCs w:val="20"/>
-        </w:rPr>
-      </w:pPr>
-      <w:r>
-        <w:rPr>
-          <w:i/>
-          <w:sz w:val="20"/>
-          <w:szCs w:val="20"/>
-        </w:rPr>
-        <w:t>The above graph shows the average total time for Pynamic at all node sizes for a stripe pattern of 32, a squashfs block size of 1MiB, and a Lustre stripe size of 1MiB.The minimum and maximum are shown as flat caps below and above the average which is plotted as a dot. (Figure 2)</w:t>
-      </w:r>
-    </w:p>
-    <w:p>
-      <w:pPr>
-        <w:spacing w:line="480" w:lineRule="auto"/>
-        <w:rPr>
-          <w:sz w:val="24"/>
-          <w:szCs w:val="24"/>
-        </w:rPr>
-      </w:pPr>
-      <w:r>
-        <w:rPr>
-          <w:sz w:val="24"/>
-          <w:szCs w:val="24"/>
-        </w:rPr>
-        <w:lastRenderedPageBreak/>
-        <w:t xml:space="preserve">The Lustre stripe size does have some impact on the FUSE mounted squashfs. With no striping the performance improvement is clearest. For both the low-level and high-level FUSE APIs having a smaller block size improved run time as scale increases. The high-level FUSE mounted squashfs has </w:t>
-      </w:r>
-      <w:r>
-        <w:rPr>
-          <w:sz w:val="24"/>
-          <w:szCs w:val="24"/>
-        </w:rPr>
-        <w:t>fewer</w:t>
-      </w:r>
-      <w:r>
-        <w:rPr>
-          <w:sz w:val="24"/>
-          <w:szCs w:val="24"/>
-        </w:rPr>
-        <w:t xml:space="preserve"> clear benefits, while the low-level appears to have more clear benefit from smaller stripe sizes.</w:t>
-      </w:r>
-    </w:p>
-    <w:p>
-      <w:pPr>
-        <w:spacing w:line="480" w:lineRule="auto"/>
-        <w:rPr>
-          <w:sz w:val="24"/>
-          <w:szCs w:val="24"/>
-        </w:rPr>
-      </w:pPr>
-      <w:r>
-        <w:rPr>
-          <w:noProof/>
-          <w:sz w:val="24"/>
-          <w:szCs w:val="24"/>
-        </w:rPr>
-        <w:drawing>
-          <wp:inline distT="114300" distB="114300" distL="114300" distR="114300" wp14:anchorId="6A77A8E9" wp14:editId="4045831B">
-            <wp:extent cx="5340096" cy="2670048"/>
-            <wp:effectExtent l="0" t="0" r="0" b="0"/>
-            <wp:docPr id="1" name="image6.png"/>
-            <wp:cNvGraphicFramePr/>
-            <a:graphic xmlns:a="http://schemas.openxmlformats.org/drawingml/2006/main">
-              <a:graphicData uri="http://schemas.openxmlformats.org/drawingml/2006/picture">
-                <pic:pic xmlns:pic="http://schemas.openxmlformats.org/drawingml/2006/picture">
-                  <pic:nvPicPr>
-                    <pic:cNvPr id="0" name="image6.png"/>
-                    <pic:cNvPicPr preferRelativeResize="0"/>
-                  </pic:nvPicPr>
-                  <pic:blipFill>
-                    <a:blip r:embed="rId15"/>
-                    <a:srcRect/>
-                    <a:stretch>
-                      <a:fillRect/>
-                    </a:stretch>
-                  </pic:blipFill>
-                  <pic:spPr>
-                    <a:xfrm>
-                      <a:off x="0" y="0"/>
-                      <a:ext cx="5340096" cy="2670048"/>
-                    </a:xfrm>
-                    <a:prstGeom prst="rect">
-                      <a:avLst/>
-                    </a:prstGeom>
-                    <a:ln/>
-                  </pic:spPr>
-                </pic:pic>
-              </a:graphicData>
-            </a:graphic>
-          </wp:inline>
-        </w:drawing>
-      </w:r>
-    </w:p>
-    <w:p>
-      <w:pPr>
-        <w:spacing w:line="480" w:lineRule="auto"/>
-        <w:rPr>
-          <w:sz w:val="24"/>
-          <w:szCs w:val="24"/>
-        </w:rPr>
-      </w:pPr>
-      <w:r>
-        <w:rPr>
-          <w:i/>
-          <w:sz w:val="20"/>
-          <w:szCs w:val="20"/>
-        </w:rPr>
-        <w:t>The above graph shows the average total time for Pynamic at all node sizes for a stripe pattern of 1, a squashfs block size of 128KiB, and a Lustre stripe size of 1MiB.The minimum and maximum are shown as flat caps below and above the average which is plotted as a dot. (Figure 3)</w:t>
-      </w:r>
-    </w:p>
-    <w:p>
-      <w:pPr>
-        <w:spacing w:line="480" w:lineRule="auto"/>
-        <w:rPr>
-          <w:sz w:val="24"/>
-          <w:szCs w:val="24"/>
-        </w:rPr>
-      </w:pPr>
-      <w:r>
-        <w:rPr>
-          <w:sz w:val="24"/>
-          <w:szCs w:val="24"/>
-        </w:rPr>
-        <w:t>Squashfuse low-level shows performance improvement when reducing stripe size from 1MiB to 64Kib.</w:t>
-      </w:r>
-    </w:p>
-    <w:p>
-      <w:pPr>
-        <w:spacing w:line="480" w:lineRule="auto"/>
-        <w:rPr>
-          <w:sz w:val="24"/>
-          <w:szCs w:val="24"/>
-        </w:rPr>
-      </w:pPr>
-      <w:r>
-        <w:rPr>
-          <w:noProof/>
-          <w:sz w:val="24"/>
-          <w:szCs w:val="24"/>
-        </w:rPr>
-        <w:lastRenderedPageBreak/>
-        <w:drawing>
-          <wp:inline distT="114300" distB="114300" distL="114300" distR="114300" wp14:anchorId="5F52003E" wp14:editId="45C387A9">
-            <wp:extent cx="5340096" cy="2670048"/>
-            <wp:effectExtent l="0" t="0" r="0" b="0"/>
-            <wp:docPr id="5" name="image8.png"/>
-            <wp:cNvGraphicFramePr/>
-            <a:graphic xmlns:a="http://schemas.openxmlformats.org/drawingml/2006/main">
-              <a:graphicData uri="http://schemas.openxmlformats.org/drawingml/2006/picture">
-                <pic:pic xmlns:pic="http://schemas.openxmlformats.org/drawingml/2006/picture">
-                  <pic:nvPicPr>
-                    <pic:cNvPr id="0" name="image8.png"/>
                     <pic:cNvPicPr preferRelativeResize="0"/>
                   </pic:nvPicPr>
                   <pic:blipFill>
@@ -8527,58 +8194,23 @@
           <w:sz w:val="20"/>
           <w:szCs w:val="20"/>
         </w:rPr>
-        <w:t>The above graph shows the average total time for Pynamic at all node sizes for a stripe pattern of 1, a squashfs block size of 128KiB, and a Lustre stripe size of 64KiB.The minimum and maximum are shown as flat caps below and above the average which is plotted as a dot. (Figure 4)</w:t>
-      </w:r>
-    </w:p>
-    <w:p>
-      <w:pPr>
-        <w:spacing w:line="480" w:lineRule="auto"/>
+        <w:t>The above graph shows the average total time for Pynamic at all node sizes for no stripes, a squashfs block size of 1MiB, and a Lustre stripe size of 1MiB. The minimum and maximum are shown as flat caps below and above the average which is plotted as a dot.</w:t>
+      </w:r>
+      <w:r>
         <w:rPr>
           <w:i/>
           <w:sz w:val="20"/>
           <w:szCs w:val="20"/>
         </w:rPr>
-      </w:pPr>
-    </w:p>
-    <w:p>
-      <w:pPr>
-        <w:spacing w:line="480" w:lineRule="auto"/>
-        <w:rPr>
-          <w:sz w:val="24"/>
-          <w:szCs w:val="24"/>
-        </w:rPr>
-      </w:pPr>
-      <w:r>
-        <w:rPr>
-          <w:sz w:val="24"/>
-          <w:szCs w:val="24"/>
-        </w:rPr>
-        <w:t>Using two stripes the results are more mixed and appear less meaningful. It appears the benefit of smaller stripes continues when striping across more OSTs. However, the difference between stripe sizes when striping across all OSTs is insignificant for both FUSE APIs despite a small improvement in run time.</w:t>
-      </w:r>
-    </w:p>
-    <w:p>
-      <w:pPr>
-        <w:spacing w:line="480" w:lineRule="auto"/>
-        <w:rPr>
-          <w:sz w:val="24"/>
-          <w:szCs w:val="24"/>
-        </w:rPr>
-      </w:pPr>
-      <w:r>
-        <w:rPr>
-          <w:sz w:val="24"/>
-          <w:szCs w:val="24"/>
-        </w:rPr>
-        <w:t>The squashfs block size shows important changes in performance across all factors of the experiment. Both FUSE APIs at all node sizes, stripe sizes, and stripe patterns have better run time when using a smaller squashfs block size. Increasing the squashfs block size only increased run time across all factors.</w:t>
-      </w:r>
-    </w:p>
-    <w:p>
-      <w:pPr>
-        <w:spacing w:line="480" w:lineRule="auto"/>
-        <w:rPr>
-          <w:i/>
-          <w:sz w:val="20"/>
-          <w:szCs w:val="20"/>
+        <w:t xml:space="preserve"> (Figure 1)</w:t>
+      </w:r>
+    </w:p>
+    <w:p>
+      <w:pPr>
+        <w:spacing w:line="480" w:lineRule="auto"/>
+        <w:rPr>
+          <w:sz w:val="24"/>
+          <w:szCs w:val="24"/>
         </w:rPr>
       </w:pPr>
       <w:r>
@@ -8587,18 +8219,17 @@
           <w:sz w:val="24"/>
           <w:szCs w:val="24"/>
         </w:rPr>
-        <w:lastRenderedPageBreak/>
         <w:drawing>
-          <wp:inline distT="114300" distB="114300" distL="114300" distR="114300" wp14:anchorId="2152223F" wp14:editId="79384AF6">
+          <wp:inline distT="114300" distB="114300" distL="114300" distR="114300" wp14:anchorId="7775BBD7" wp14:editId="040EA110">
             <wp:extent cx="5340096" cy="2670048"/>
             <wp:effectExtent l="0" t="0" r="0" b="0"/>
-            <wp:docPr id="8" name="image7.png"/>
+            <wp:docPr id="3" name="image1.png"/>
             <wp:cNvGraphicFramePr/>
             <a:graphic xmlns:a="http://schemas.openxmlformats.org/drawingml/2006/main">
               <a:graphicData uri="http://schemas.openxmlformats.org/drawingml/2006/picture">
                 <pic:pic xmlns:pic="http://schemas.openxmlformats.org/drawingml/2006/picture">
                   <pic:nvPicPr>
-                    <pic:cNvPr id="0" name="image7.png"/>
+                    <pic:cNvPr id="0" name="image1.png"/>
                     <pic:cNvPicPr preferRelativeResize="0"/>
                   </pic:nvPicPr>
                   <pic:blipFill>
@@ -8624,13 +8255,80 @@
           </wp:inline>
         </w:drawing>
       </w:r>
-      <w:r>
+    </w:p>
+    <w:p>
+      <w:pPr>
+        <w:spacing w:line="480" w:lineRule="auto"/>
         <w:rPr>
           <w:i/>
           <w:sz w:val="20"/>
           <w:szCs w:val="20"/>
         </w:rPr>
-        <w:t>The above graph shows the average total time for Pynamic at all node sizes for a stripe pattern of 32, a squashfs block size of 1MiB, and a Lustre stripe size of 64KiB.The minimum and maximum are shown as flat caps below and above the average which is plotted as a dot. (Figure 5)</w:t>
+      </w:pPr>
+      <w:r>
+        <w:rPr>
+          <w:i/>
+          <w:sz w:val="20"/>
+          <w:szCs w:val="20"/>
+        </w:rPr>
+        <w:t xml:space="preserve">Increasing the number of stripes used improves run time as scale increases, and </w:t>
+      </w:r>
+      <w:proofErr w:type="gramStart"/>
+      <w:r>
+        <w:rPr>
+          <w:i/>
+          <w:sz w:val="20"/>
+          <w:szCs w:val="20"/>
+        </w:rPr>
+        <w:t>reduces  variance</w:t>
+      </w:r>
+      <w:proofErr w:type="gramEnd"/>
+      <w:r>
+        <w:rPr>
+          <w:i/>
+          <w:sz w:val="20"/>
+          <w:szCs w:val="20"/>
+        </w:rPr>
+        <w:t xml:space="preserve"> in performance times at all scales</w:t>
+      </w:r>
+      <w:r>
+        <w:rPr>
+          <w:i/>
+          <w:sz w:val="20"/>
+          <w:szCs w:val="20"/>
+        </w:rPr>
+        <w:t>. (Figure 2)</w:t>
+      </w:r>
+    </w:p>
+    <w:p>
+      <w:pPr>
+        <w:spacing w:line="480" w:lineRule="auto"/>
+        <w:rPr>
+          <w:sz w:val="24"/>
+          <w:szCs w:val="24"/>
+        </w:rPr>
+      </w:pPr>
+      <w:r>
+        <w:rPr>
+          <w:sz w:val="24"/>
+          <w:szCs w:val="24"/>
+        </w:rPr>
+        <w:lastRenderedPageBreak/>
+        <w:t xml:space="preserve">The Lustre stripe size does have some impact on the FUSE mounted squashfs. With no striping the performance improvement is clearest. For both the low-level and high-level FUSE APIs having a smaller block size improved run time as scale increases. The high-level FUSE mounted squashfs has </w:t>
+      </w:r>
+      <w:r>
+        <w:rPr>
+          <w:sz w:val="24"/>
+          <w:szCs w:val="24"/>
+        </w:rPr>
+        <w:t>fewer</w:t>
+      </w:r>
+      <w:r>
+        <w:rPr>
+          <w:sz w:val="24"/>
+          <w:szCs w:val="24"/>
+        </w:rPr>
+        <w:t xml:space="preserve"> clear benefits, while the low-level appears to have more clear benefit from smaller stripe sizes.</w:t>
       </w:r>
     </w:p>
     <w:p>
@@ -8648,16 +8346,16 @@
           <w:szCs w:val="24"/>
         </w:rPr>
         <w:drawing>
-          <wp:inline distT="114300" distB="114300" distL="114300" distR="114300" wp14:anchorId="68A9A9B6" wp14:editId="7FA0C722">
+          <wp:inline distT="114300" distB="114300" distL="114300" distR="114300" wp14:anchorId="6A77A8E9" wp14:editId="4045831B">
             <wp:extent cx="5340096" cy="2670048"/>
             <wp:effectExtent l="0" t="0" r="0" b="0"/>
-            <wp:docPr id="4" name="image3.png"/>
+            <wp:docPr id="1" name="image6.png"/>
             <wp:cNvGraphicFramePr/>
             <a:graphic xmlns:a="http://schemas.openxmlformats.org/drawingml/2006/main">
               <a:graphicData uri="http://schemas.openxmlformats.org/drawingml/2006/picture">
                 <pic:pic xmlns:pic="http://schemas.openxmlformats.org/drawingml/2006/picture">
                   <pic:nvPicPr>
-                    <pic:cNvPr id="0" name="image3.png"/>
+                    <pic:cNvPr id="0" name="image6.png"/>
                     <pic:cNvPicPr preferRelativeResize="0"/>
                   </pic:nvPicPr>
                   <pic:blipFill>
@@ -8688,77 +8386,105 @@
       <w:pPr>
         <w:spacing w:line="480" w:lineRule="auto"/>
         <w:rPr>
+          <w:sz w:val="24"/>
+          <w:szCs w:val="24"/>
+        </w:rPr>
+      </w:pPr>
+      <w:r>
+        <w:rPr>
           <w:i/>
           <w:sz w:val="20"/>
           <w:szCs w:val="20"/>
         </w:rPr>
-      </w:pPr>
+        <w:t>Default for all settings</w:t>
+      </w:r>
+      <w:proofErr w:type="gramStart"/>
       <w:r>
         <w:rPr>
           <w:i/>
           <w:sz w:val="20"/>
           <w:szCs w:val="20"/>
         </w:rPr>
-        <w:t>The above graph shows the average total time for Pynamic at all node sizes for a stripe pattern of 32, a squashfs block size of 128KiB, and a Lustre stripe size of 64KiB.The minimum and maximum are shown as flat caps below and above the average which is plotted as a dot. (Figure 6)</w:t>
-      </w:r>
-    </w:p>
-    <w:p>
-      <w:pPr>
-        <w:spacing w:line="480" w:lineRule="auto"/>
-        <w:ind w:firstLine="720"/>
-        <w:rPr>
-          <w:sz w:val="24"/>
-          <w:szCs w:val="24"/>
-        </w:rPr>
-      </w:pPr>
-      <w:r>
-        <w:rPr>
+        <w:t xml:space="preserve">. </w:t>
+      </w:r>
+      <w:proofErr w:type="gramEnd"/>
+      <w:r>
+        <w:rPr>
+          <w:i/>
+          <w:sz w:val="20"/>
+          <w:szCs w:val="20"/>
+        </w:rPr>
+        <w:t xml:space="preserve">Reducing only the </w:t>
+      </w:r>
+      <w:proofErr w:type="spellStart"/>
+      <w:r>
+        <w:rPr>
+          <w:i/>
+          <w:sz w:val="20"/>
+          <w:szCs w:val="20"/>
+        </w:rPr>
+        <w:t>squashfs</w:t>
+      </w:r>
+      <w:proofErr w:type="spellEnd"/>
+      <w:r>
+        <w:rPr>
+          <w:i/>
+          <w:sz w:val="20"/>
+          <w:szCs w:val="20"/>
+        </w:rPr>
+        <w:t xml:space="preserve"> block size from 1MiB to 128KiB shows performance improvements at smaller scale</w:t>
+      </w:r>
+      <w:r>
+        <w:rPr>
+          <w:i/>
+          <w:sz w:val="20"/>
+          <w:szCs w:val="20"/>
+        </w:rPr>
+        <w:t>. (Figure 3)</w:t>
+      </w:r>
+    </w:p>
+    <w:p>
+      <w:pPr>
+        <w:spacing w:line="480" w:lineRule="auto"/>
+        <w:rPr>
+          <w:sz w:val="24"/>
+          <w:szCs w:val="24"/>
+        </w:rPr>
+      </w:pPr>
+      <w:r>
+        <w:rPr>
+          <w:sz w:val="24"/>
+          <w:szCs w:val="24"/>
+        </w:rPr>
+        <w:t>Squashfuse low-level shows performance improvement when reducing stripe size from 1MiB to 64Kib.</w:t>
+      </w:r>
+    </w:p>
+    <w:p>
+      <w:pPr>
+        <w:spacing w:line="480" w:lineRule="auto"/>
+        <w:rPr>
+          <w:sz w:val="24"/>
+          <w:szCs w:val="24"/>
+        </w:rPr>
+      </w:pPr>
+      <w:r>
+        <w:rPr>
+          <w:noProof/>
           <w:sz w:val="24"/>
           <w:szCs w:val="24"/>
         </w:rPr>
         <w:lastRenderedPageBreak/>
-        <w:t xml:space="preserve">Finally, running Pynamic from a container image in memory was tested. The distribution time of the tarball was not measured in this case, only execution time. This is a different measurement compared to the squashfs methods. For the squashfs methods the distribution time is baked in to the run time. With an </w:t>
-      </w:r>
-      <w:r>
-        <w:rPr>
-          <w:sz w:val="24"/>
-          <w:szCs w:val="24"/>
-        </w:rPr>
-        <w:t>in-memory</w:t>
-      </w:r>
-      <w:r>
-        <w:rPr>
-          <w:sz w:val="24"/>
-          <w:szCs w:val="24"/>
-        </w:rPr>
-        <w:t xml:space="preserve"> container image you must first distribute the image before you can run. The distribution time was not collected making it an apples to oranges comparison. As the image is not in Lustre and not a squashfs our experiment factors do not exist in this test. </w:t>
-      </w:r>
-    </w:p>
-    <w:p>
-      <w:pPr>
-        <w:spacing w:line="480" w:lineRule="auto"/>
-        <w:rPr>
-          <w:sz w:val="24"/>
-          <w:szCs w:val="24"/>
-        </w:rPr>
-      </w:pPr>
-      <w:r>
-        <w:rPr>
-          <w:noProof/>
-          <w:sz w:val="24"/>
-          <w:szCs w:val="24"/>
-        </w:rPr>
         <w:drawing>
-          <wp:inline distT="114300" distB="114300" distL="114300" distR="114300" wp14:anchorId="74F76A0D" wp14:editId="560468A6">
+          <wp:inline distT="114300" distB="114300" distL="114300" distR="114300" wp14:anchorId="5F52003E" wp14:editId="45C387A9">
             <wp:extent cx="5340096" cy="2670048"/>
             <wp:effectExtent l="0" t="0" r="0" b="0"/>
-            <wp:docPr id="7" name="image2.png"/>
+            <wp:docPr id="5" name="image8.png"/>
             <wp:cNvGraphicFramePr/>
             <a:graphic xmlns:a="http://schemas.openxmlformats.org/drawingml/2006/main">
               <a:graphicData uri="http://schemas.openxmlformats.org/drawingml/2006/picture">
                 <pic:pic xmlns:pic="http://schemas.openxmlformats.org/drawingml/2006/picture">
                   <pic:nvPicPr>
-                    <pic:cNvPr id="0" name="image2.png"/>
+                    <pic:cNvPr id="0" name="image8.png"/>
                     <pic:cNvPicPr preferRelativeResize="0"/>
                   </pic:nvPicPr>
                   <pic:blipFill>
@@ -8800,356 +8526,122 @@
           <w:sz w:val="20"/>
           <w:szCs w:val="20"/>
         </w:rPr>
-        <w:t xml:space="preserve">The above graph shows the average total time for Pynamic at all node sizes in memory execution time </w:t>
-      </w:r>
+        <w:t xml:space="preserve">Using a smaller </w:t>
+      </w:r>
+      <w:proofErr w:type="spellStart"/>
       <w:r>
         <w:rPr>
           <w:i/>
           <w:sz w:val="20"/>
           <w:szCs w:val="20"/>
         </w:rPr>
-        <w:t>only. The</w:t>
-      </w:r>
+        <w:t>Lustre</w:t>
+      </w:r>
+      <w:proofErr w:type="spellEnd"/>
       <w:r>
         <w:rPr>
           <w:i/>
           <w:sz w:val="20"/>
           <w:szCs w:val="20"/>
         </w:rPr>
-        <w:t xml:space="preserve"> minimum and maximum are shown as flat caps below and above the average which is plotted as a dot. (Figure 7)</w:t>
-      </w:r>
-    </w:p>
-    <w:p>
-      <w:pPr>
-        <w:spacing w:line="480" w:lineRule="auto"/>
-        <w:rPr>
-          <w:sz w:val="24"/>
-          <w:szCs w:val="24"/>
-        </w:rPr>
-      </w:pPr>
-      <w:r>
-        <w:rPr>
-          <w:sz w:val="24"/>
-          <w:szCs w:val="24"/>
-        </w:rPr>
-        <w:t xml:space="preserve">The performance of an </w:t>
-      </w:r>
-      <w:r>
-        <w:rPr>
-          <w:sz w:val="24"/>
-          <w:szCs w:val="24"/>
-        </w:rPr>
-        <w:t>in-memory</w:t>
-      </w:r>
-      <w:r>
-        <w:rPr>
-          <w:sz w:val="24"/>
-          <w:szCs w:val="24"/>
-        </w:rPr>
-        <w:t xml:space="preserve"> containers execution only of Pynamic is quite close to the time it takes for the kernel mounted squashfs to load files and execute. At 1024 nodes in memory performance is actually closer to squashfuse_ll. At 1024 nodes there is a clear rise in Pynamic execution time in memory, but not with squashfuse_ll when optimized. </w:t>
-      </w:r>
-    </w:p>
-    <w:p>
-      <w:pPr>
-        <w:spacing w:line="480" w:lineRule="auto"/>
-        <w:ind w:firstLine="720"/>
-        <w:rPr>
-          <w:sz w:val="24"/>
-          <w:szCs w:val="24"/>
-        </w:rPr>
-      </w:pPr>
-      <w:r>
-        <w:rPr>
+        <w:t xml:space="preserve"> stripe size improves run time for FUSE based methods</w:t>
+      </w:r>
+      <w:proofErr w:type="gramStart"/>
+      <w:r>
+        <w:rPr>
+          <w:i/>
+          <w:sz w:val="20"/>
+          <w:szCs w:val="20"/>
+        </w:rPr>
+        <w:t xml:space="preserve">. </w:t>
+      </w:r>
+      <w:proofErr w:type="gramEnd"/>
+      <w:r>
+        <w:rPr>
+          <w:i/>
+          <w:sz w:val="20"/>
+          <w:szCs w:val="20"/>
+        </w:rPr>
+        <w:t>The improvement shows more as scale increases</w:t>
+      </w:r>
+      <w:r>
+        <w:rPr>
+          <w:i/>
+          <w:sz w:val="20"/>
+          <w:szCs w:val="20"/>
+        </w:rPr>
+        <w:t>. (Figure 4)</w:t>
+      </w:r>
+    </w:p>
+    <w:p>
+      <w:pPr>
+        <w:spacing w:line="480" w:lineRule="auto"/>
+        <w:rPr>
+          <w:i/>
+          <w:sz w:val="20"/>
+          <w:szCs w:val="20"/>
+        </w:rPr>
+      </w:pPr>
+    </w:p>
+    <w:p>
+      <w:pPr>
+        <w:spacing w:line="480" w:lineRule="auto"/>
+        <w:rPr>
+          <w:sz w:val="24"/>
+          <w:szCs w:val="24"/>
+        </w:rPr>
+      </w:pPr>
+      <w:r>
+        <w:rPr>
+          <w:sz w:val="24"/>
+          <w:szCs w:val="24"/>
+        </w:rPr>
+        <w:t>Using two stripes the results are more mixed and appear less meaningful. It appears the benefit of smaller stripes continues when striping across more OSTs. However, the difference between stripe sizes when striping across all OSTs is insignificant for both FUSE APIs despite a small improvement in run time.</w:t>
+      </w:r>
+    </w:p>
+    <w:p>
+      <w:pPr>
+        <w:spacing w:line="480" w:lineRule="auto"/>
+        <w:rPr>
+          <w:sz w:val="24"/>
+          <w:szCs w:val="24"/>
+        </w:rPr>
+      </w:pPr>
+      <w:r>
+        <w:rPr>
+          <w:sz w:val="24"/>
+          <w:szCs w:val="24"/>
+        </w:rPr>
+        <w:t>The squashfs block size shows important changes in performance across all factors of the experiment. Both FUSE APIs at all node sizes, stripe sizes, and stripe patterns have better run time when using a smaller squashfs block size. Increasing the squashfs block size only increased run time across all factors.</w:t>
+      </w:r>
+    </w:p>
+    <w:p>
+      <w:pPr>
+        <w:spacing w:line="480" w:lineRule="auto"/>
+        <w:rPr>
+          <w:i/>
+          <w:sz w:val="20"/>
+          <w:szCs w:val="20"/>
+        </w:rPr>
+      </w:pPr>
+      <w:r>
+        <w:rPr>
+          <w:noProof/>
           <w:sz w:val="24"/>
           <w:szCs w:val="24"/>
         </w:rPr>
         <w:lastRenderedPageBreak/>
-        <w:t xml:space="preserve">In addition to the tests performed on Lustre some iterations were performed on NFS, just to examine limits and performance despite expectations being low. The experiment was run only with the default squashfs block size, and only for limited node sizes. Starting small and scaling up by powers of two it wasn’t long before run time performance took a dive. At small node sizes running on NFS is no problem. But anything above 32 nodes Pynamic suffers. The NFS testing ended at 64 nodes, because Pynamic run time is around ten minutes. </w:t>
-      </w:r>
-    </w:p>
-    <w:p>
-      <w:pPr>
-        <w:spacing w:line="480" w:lineRule="auto"/>
-        <w:ind w:firstLine="720"/>
-        <w:rPr>
-          <w:sz w:val="24"/>
-          <w:szCs w:val="24"/>
-        </w:rPr>
-      </w:pPr>
-      <w:r>
-        <w:rPr>
-          <w:sz w:val="24"/>
-          <w:szCs w:val="24"/>
-        </w:rPr>
-        <w:t xml:space="preserve">Performing a recursive grep across the entire squashfs has very divided performance between the high-level and low-level FUSE APIs. The low-level API sees much faster performance, but hits a wall where it simply stopped working as scale increases. At 64 nodes the low-level API appears to be unable to complete the recursive grep. The high-level API however, continues. The high-level API runs drastically slower than the low-level API, but finished the job at 64 nodes after around 500 seconds. </w:t>
-      </w:r>
-    </w:p>
-    <w:p>
-      <w:pPr>
-        <w:pStyle w:val="Heading1"/>
-      </w:pPr>
-    </w:p>
-    <w:p>
-      <w:pPr>
-        <w:pStyle w:val="Heading1"/>
-      </w:pPr>
-    </w:p>
-    <w:p>
-      <w:pPr>
-        <w:pStyle w:val="Heading1"/>
-      </w:pPr>
-    </w:p>
-    <w:p/>
-    <w:p/>
-    <w:p/>
-    <w:p>
-      <w:pPr>
-        <w:pStyle w:val="Heading1"/>
-        <w:sectPr>
-          <w:pgSz w:w="12240" w:h="15840"/>
-          <w:pgMar w:top="1440" w:right="1440" w:bottom="1440" w:left="2160" w:header="720" w:footer="720" w:gutter="0"/>
-          <w:cols w:space="720"/>
-          <w:titlePg/>
-          <w:docGrid w:linePitch="299"/>
-        </w:sectPr>
-      </w:pPr>
-    </w:p>
-    <w:p>
-      <w:pPr>
-        <w:pStyle w:val="Heading1"/>
-        <w:rPr>
-          <w:sz w:val="24"/>
-          <w:szCs w:val="24"/>
-        </w:rPr>
-      </w:pPr>
-      <w:bookmarkStart w:id="11" w:name="_Toc7683791"/>
-      <w:r>
-        <w:lastRenderedPageBreak/>
-        <w:t>Discussion</w:t>
-      </w:r>
-      <w:bookmarkEnd w:id="11"/>
-    </w:p>
-    <w:p>
-      <w:pPr>
-        <w:spacing w:line="480" w:lineRule="auto"/>
-        <w:ind w:firstLine="720"/>
-        <w:rPr>
-          <w:sz w:val="24"/>
-          <w:szCs w:val="24"/>
-        </w:rPr>
-      </w:pPr>
-      <w:r>
-        <w:rPr>
-          <w:sz w:val="24"/>
-          <w:szCs w:val="24"/>
-        </w:rPr>
-        <w:t xml:space="preserve">The low-level FUSE API was difficult to troubleshoot for recursive grep. There were no errors, no stack trace, or exit codes, the processes just hang. When mounting squashfs there are options to get debug information keeping the FUSE daemon in the foreground. </w:t>
-      </w:r>
-      <w:r>
-        <w:rPr>
-          <w:sz w:val="24"/>
-          <w:szCs w:val="24"/>
-        </w:rPr>
-        <w:t>Unfortunately,</w:t>
-      </w:r>
-      <w:r>
-        <w:rPr>
-          <w:sz w:val="24"/>
-          <w:szCs w:val="24"/>
-        </w:rPr>
-        <w:t xml:space="preserve"> when using this for recursive grep no information is displayed when using the low-level API. This kind of workload is not one you would expect to find in HPC. But expectations are not always aligned with user behavior so it is important to think about oddball edge cases, and non HPC workloads as well.</w:t>
-      </w:r>
-    </w:p>
-    <w:p>
-      <w:pPr>
-        <w:spacing w:line="480" w:lineRule="auto"/>
-        <w:ind w:firstLine="720"/>
-        <w:rPr>
-          <w:sz w:val="24"/>
-          <w:szCs w:val="24"/>
-        </w:rPr>
-      </w:pPr>
-      <w:r>
-        <w:rPr>
-          <w:sz w:val="24"/>
-          <w:szCs w:val="24"/>
-        </w:rPr>
-        <w:t xml:space="preserve">The performance difference between high-level and low-level FUSE APIs for this task is very steep. The low-level has superior performance than the high-level, with the caveat that when you are performing a recursive filesystem walk and grepping for a string in every file with 32 processes the low-level API seems to quit at 64 nodes. Despite this, it is unclear as to why someone would be doing this. It is clear that the low-level API performs some operations much faster than the high-level API. Metadata operations specifically are faster for the low-level API, making many metadata operations such as a filesystem walk faster. This speed difference is most obvious in a test of an extreme case, but the speed benefits still exist for a single process performing operations on the squashfs. The one advantage for the high-level API here is it appears to continue to work when the low-level dies. At 64 nodes the low-level API was unable to complete the filesystem walk, but the high-level did finish despite taking a great deal </w:t>
-      </w:r>
-      <w:r>
-        <w:rPr>
-          <w:sz w:val="24"/>
-          <w:szCs w:val="24"/>
-        </w:rPr>
-        <w:lastRenderedPageBreak/>
-        <w:t>longer. For workloads that don’t require performance the stability of the high-level API could be desirable.</w:t>
-      </w:r>
-    </w:p>
-    <w:p>
-      <w:pPr>
-        <w:spacing w:line="480" w:lineRule="auto"/>
-        <w:ind w:firstLine="720"/>
-        <w:rPr>
-          <w:sz w:val="24"/>
-          <w:szCs w:val="24"/>
-        </w:rPr>
-      </w:pPr>
-      <w:r>
-        <w:rPr>
-          <w:sz w:val="24"/>
-          <w:szCs w:val="24"/>
-        </w:rPr>
-        <w:t xml:space="preserve">Testing on NFS shows what was expected. While NFS V4.1 has some parallel components available NFS V3 does not. Even if a version of NFS was to be used it is unlikely to have the parallel performance desired for container image distribution. The limits and performance of parallel NFS were not really considered for this experiment. However, NFS can still be used for small containers that don’t actually have an HPC workload using similar tools like Charliecloud for some purposes. Often in HPC as there are many versions of many </w:t>
-      </w:r>
-      <w:r>
-        <w:rPr>
-          <w:sz w:val="24"/>
-          <w:szCs w:val="24"/>
-        </w:rPr>
-        <w:t xml:space="preserve">different </w:t>
-      </w:r>
-      <w:r>
-        <w:rPr>
-          <w:sz w:val="24"/>
-          <w:szCs w:val="24"/>
-        </w:rPr>
-        <w:t>software</w:t>
-      </w:r>
-      <w:r>
-        <w:rPr>
-          <w:sz w:val="24"/>
-          <w:szCs w:val="24"/>
-        </w:rPr>
-        <w:t xml:space="preserve"> applications</w:t>
-      </w:r>
-      <w:r>
-        <w:rPr>
-          <w:sz w:val="24"/>
-          <w:szCs w:val="24"/>
-        </w:rPr>
-        <w:t xml:space="preserve"> centrally managed you need a way to switch from one set of tools to another. An example of this would be Environment Modules, which can be used to automatically set your PATH environment variable to all the right places. This means you can have a great deal of software managed, and users can select the things they need. In some </w:t>
-      </w:r>
-      <w:r>
-        <w:rPr>
-          <w:sz w:val="24"/>
-          <w:szCs w:val="24"/>
-        </w:rPr>
-        <w:t>cases,</w:t>
-      </w:r>
-      <w:r>
-        <w:rPr>
-          <w:sz w:val="24"/>
-          <w:szCs w:val="24"/>
-        </w:rPr>
-        <w:t xml:space="preserve"> this isn’t available. Instead of setting this up and loading modules for software that was not provided a container with all the software needed was created and kept on hand in NFS. A great deal of work is involved in running experiments on HPC resources, such as data processes and visualization. These tasks aren’t HPC tasks, just basic workflow and things that need to be done. All of that work can be done with software unavailable to a cluster using Charliecloud and the squashfs. Just prepare a container with the desired software stack and away we go. </w:t>
-      </w:r>
-      <w:r>
-        <w:rPr>
-          <w:sz w:val="24"/>
-          <w:szCs w:val="24"/>
-        </w:rPr>
-        <w:t>Fortunately,</w:t>
-      </w:r>
-      <w:r>
-        <w:rPr>
-          <w:sz w:val="24"/>
-          <w:szCs w:val="24"/>
-        </w:rPr>
-        <w:t xml:space="preserve"> this means NFS and even the high-level FUSE API are easy to use and fast enough for non HPC tasks. This does share a drawback with using a </w:t>
-      </w:r>
-      <w:r>
-        <w:rPr>
-          <w:sz w:val="24"/>
-          <w:szCs w:val="24"/>
-        </w:rPr>
-        <w:lastRenderedPageBreak/>
-        <w:t>managed HPC stack. If you need to make changes to the software stack, you have to rebuild the container and make it available to the systems that will need it, creating some maintenance and slow down.</w:t>
-      </w:r>
-    </w:p>
-    <w:p>
-      <w:pPr>
-        <w:spacing w:line="480" w:lineRule="auto"/>
-        <w:ind w:firstLine="720"/>
-        <w:rPr>
-          <w:sz w:val="24"/>
-          <w:szCs w:val="24"/>
-        </w:rPr>
-      </w:pPr>
-      <w:r>
-        <w:rPr>
-          <w:sz w:val="24"/>
-          <w:szCs w:val="24"/>
-        </w:rPr>
-        <w:t>Concerning the performance of container run time with squashfs there is still a bit to unpack. Our Lustre system uses a default stripe size of 1MiB, and does not stripe across OSTs.</w:t>
-      </w:r>
-      <w:r>
-        <w:rPr>
-          <w:i/>
-          <w:sz w:val="24"/>
-          <w:szCs w:val="24"/>
-        </w:rPr>
-        <w:t xml:space="preserve"> </w:t>
-      </w:r>
-      <w:r>
-        <w:rPr>
-          <w:sz w:val="24"/>
-          <w:szCs w:val="24"/>
-        </w:rPr>
-        <w:t xml:space="preserve">The low-level FUSE API using all default settings (Figure 3) performs quite well up to 128 nodes. The variance between average and minimum/maximum is small, the speed is also quite close to the kernel mounted squashfs. If you increase from no striping to striping across two OSTs, the low-level API performs similarly well at 512 nodes, but sees a performance hit at 1024. For users running jobs at less than 512 nodes, it is possible they don’t need to do anything in any way to have close to optimal performance. Even with no striping the performance impact can be small, and only really impacts the time it takes for the job to start. While the variance is high, most users would probably be ok with running default settings all the time for FUSE based squashfs. Users scaling up beyond 512 nodes, or any user looking to make the most of things can get most of the performance improvements just by striping their squashfs in Lustre. Two stripes </w:t>
-      </w:r>
-      <w:r>
-        <w:rPr>
-          <w:sz w:val="24"/>
-          <w:szCs w:val="24"/>
-        </w:rPr>
-        <w:t>seem</w:t>
-      </w:r>
-      <w:r>
-        <w:rPr>
-          <w:sz w:val="24"/>
-          <w:szCs w:val="24"/>
-        </w:rPr>
-        <w:t xml:space="preserve"> fine as scale goes up, many stripes </w:t>
-      </w:r>
-      <w:r>
-        <w:rPr>
-          <w:sz w:val="24"/>
-          <w:szCs w:val="24"/>
-        </w:rPr>
-        <w:t>are</w:t>
-      </w:r>
-      <w:r>
-        <w:rPr>
-          <w:sz w:val="24"/>
-          <w:szCs w:val="24"/>
-        </w:rPr>
-        <w:t xml:space="preserve"> ideal. The more striping, the less variance there is, and runtime improves as </w:t>
-      </w:r>
-      <w:r>
-        <w:rPr>
-          <w:sz w:val="24"/>
-          <w:szCs w:val="24"/>
-        </w:rPr>
-        <w:lastRenderedPageBreak/>
-        <w:t>scale increases.</w:t>
-      </w:r>
-      <w:r>
-        <w:rPr>
-          <w:noProof/>
-          <w:sz w:val="24"/>
-          <w:szCs w:val="24"/>
-        </w:rPr>
         <w:drawing>
-          <wp:inline distT="114300" distB="114300" distL="114300" distR="114300" wp14:anchorId="3A4B59A9" wp14:editId="022F878B">
+          <wp:inline distT="114300" distB="114300" distL="114300" distR="114300" wp14:anchorId="2152223F" wp14:editId="79384AF6">
             <wp:extent cx="5340096" cy="2670048"/>
             <wp:effectExtent l="0" t="0" r="0" b="0"/>
-            <wp:docPr id="2" name="image4.png"/>
+            <wp:docPr id="8" name="image7.png"/>
             <wp:cNvGraphicFramePr/>
             <a:graphic xmlns:a="http://schemas.openxmlformats.org/drawingml/2006/main">
               <a:graphicData uri="http://schemas.openxmlformats.org/drawingml/2006/picture">
                 <pic:pic xmlns:pic="http://schemas.openxmlformats.org/drawingml/2006/picture">
                   <pic:nvPicPr>
-                    <pic:cNvPr id="0" name="image4.png"/>
+                    <pic:cNvPr id="0" name="image7.png"/>
                     <pic:cNvPicPr preferRelativeResize="0"/>
                   </pic:nvPicPr>
                   <pic:blipFill>
@@ -9175,24 +8667,98 @@
           </wp:inline>
         </w:drawing>
       </w:r>
-    </w:p>
-    <w:p>
-      <w:pPr>
-        <w:spacing w:line="480" w:lineRule="auto"/>
-        <w:jc w:val="center"/>
+      <w:r>
         <w:rPr>
           <w:i/>
           <w:sz w:val="20"/>
           <w:szCs w:val="20"/>
         </w:rPr>
-      </w:pPr>
+        <w:t>Increasing the stripe pattern to use all available OSTs improves performance and reduces variance in run times</w:t>
+      </w:r>
       <w:r>
         <w:rPr>
           <w:i/>
           <w:sz w:val="20"/>
           <w:szCs w:val="20"/>
         </w:rPr>
-        <w:t>Default squashfs block size, and Lustre stripe size, striping across all 32 OSTs. (Figure 8)</w:t>
+        <w:t>. (Figure 5)</w:t>
+      </w:r>
+    </w:p>
+    <w:p>
+      <w:pPr>
+        <w:spacing w:line="480" w:lineRule="auto"/>
+        <w:rPr>
+          <w:sz w:val="24"/>
+          <w:szCs w:val="24"/>
+        </w:rPr>
+      </w:pPr>
+      <w:r>
+        <w:rPr>
+          <w:noProof/>
+          <w:sz w:val="24"/>
+          <w:szCs w:val="24"/>
+        </w:rPr>
+        <w:drawing>
+          <wp:inline distT="114300" distB="114300" distL="114300" distR="114300" wp14:anchorId="68A9A9B6" wp14:editId="7FA0C722">
+            <wp:extent cx="5340096" cy="2670048"/>
+            <wp:effectExtent l="0" t="0" r="0" b="0"/>
+            <wp:docPr id="4" name="image3.png"/>
+            <wp:cNvGraphicFramePr/>
+            <a:graphic xmlns:a="http://schemas.openxmlformats.org/drawingml/2006/main">
+              <a:graphicData uri="http://schemas.openxmlformats.org/drawingml/2006/picture">
+                <pic:pic xmlns:pic="http://schemas.openxmlformats.org/drawingml/2006/picture">
+                  <pic:nvPicPr>
+                    <pic:cNvPr id="0" name="image3.png"/>
+                    <pic:cNvPicPr preferRelativeResize="0"/>
+                  </pic:nvPicPr>
+                  <pic:blipFill>
+                    <a:blip r:embed="rId21"/>
+                    <a:srcRect/>
+                    <a:stretch>
+                      <a:fillRect/>
+                    </a:stretch>
+                  </pic:blipFill>
+                  <pic:spPr>
+                    <a:xfrm>
+                      <a:off x="0" y="0"/>
+                      <a:ext cx="5340096" cy="2670048"/>
+                    </a:xfrm>
+                    <a:prstGeom prst="rect">
+                      <a:avLst/>
+                    </a:prstGeom>
+                    <a:ln/>
+                  </pic:spPr>
+                </pic:pic>
+              </a:graphicData>
+            </a:graphic>
+          </wp:inline>
+        </w:drawing>
+      </w:r>
+    </w:p>
+    <w:p>
+      <w:pPr>
+        <w:spacing w:line="480" w:lineRule="auto"/>
+        <w:rPr>
+          <w:i/>
+          <w:sz w:val="20"/>
+          <w:szCs w:val="20"/>
+        </w:rPr>
+      </w:pPr>
+      <w:r>
+        <w:rPr>
+          <w:i/>
+          <w:sz w:val="20"/>
+          <w:szCs w:val="20"/>
+        </w:rPr>
+        <w:t>The most optimal configuration for FUSE based methods</w:t>
+      </w:r>
+      <w:r>
+        <w:rPr>
+          <w:i/>
+          <w:sz w:val="20"/>
+          <w:szCs w:val="20"/>
+        </w:rPr>
+        <w:t>. (Figure 6)</w:t>
       </w:r>
     </w:p>
     <w:p>
@@ -9209,21 +8775,216 @@
           <w:sz w:val="24"/>
           <w:szCs w:val="24"/>
         </w:rPr>
-        <w:t xml:space="preserve">Many users are educated about Lustre, and how to pick the right striping method for your work by their data center administration. Without reading this paper at all, many would expect to increase the number of OSTs you stripe across as scale increases. With a performance difference of a few seconds between a single node, and 1024 nodes for the </w:t>
-      </w:r>
-      <w:r>
-        <w:rPr>
-          <w:sz w:val="24"/>
-          <w:szCs w:val="24"/>
-        </w:rPr>
-        <w:t>low-level</w:t>
-      </w:r>
-      <w:r>
-        <w:rPr>
-          <w:sz w:val="24"/>
-          <w:szCs w:val="24"/>
-        </w:rPr>
-        <w:t xml:space="preserve"> API users can really get the bulk of benefits just by increasing the number of OSTs striped across. Users who do not run at scale who would maybe not have this information wouldn’t need to act, as the low-level FUSE API is relatively fast with no effort at all up to at least 128 nodes.</w:t>
+        <w:t xml:space="preserve">Finally, running Pynamic from a container image in memory was tested. The distribution time of the tarball was not measured in this case, only execution time. This is a different measurement compared to the squashfs methods. For the squashfs methods the distribution time is baked in to the run time. With an </w:t>
+      </w:r>
+      <w:r>
+        <w:rPr>
+          <w:sz w:val="24"/>
+          <w:szCs w:val="24"/>
+        </w:rPr>
+        <w:t>in-memory</w:t>
+      </w:r>
+      <w:r>
+        <w:rPr>
+          <w:sz w:val="24"/>
+          <w:szCs w:val="24"/>
+        </w:rPr>
+        <w:t xml:space="preserve"> container image you must first distribute the image before you can run. </w:t>
+      </w:r>
+      <w:r>
+        <w:rPr>
+          <w:sz w:val="24"/>
+          <w:szCs w:val="24"/>
+        </w:rPr>
+        <w:lastRenderedPageBreak/>
+        <w:t xml:space="preserve">The distribution time was not collected making it an apples to oranges comparison. As the image is not in Lustre and not a squashfs our experiment factors do not exist in this test. </w:t>
+      </w:r>
+    </w:p>
+    <w:p>
+      <w:pPr>
+        <w:spacing w:line="480" w:lineRule="auto"/>
+        <w:rPr>
+          <w:sz w:val="24"/>
+          <w:szCs w:val="24"/>
+        </w:rPr>
+      </w:pPr>
+      <w:r>
+        <w:rPr>
+          <w:noProof/>
+          <w:sz w:val="24"/>
+          <w:szCs w:val="24"/>
+        </w:rPr>
+        <w:drawing>
+          <wp:inline distT="114300" distB="114300" distL="114300" distR="114300" wp14:anchorId="74F76A0D" wp14:editId="560468A6">
+            <wp:extent cx="5340096" cy="2670048"/>
+            <wp:effectExtent l="0" t="0" r="0" b="0"/>
+            <wp:docPr id="7" name="image2.png"/>
+            <wp:cNvGraphicFramePr/>
+            <a:graphic xmlns:a="http://schemas.openxmlformats.org/drawingml/2006/main">
+              <a:graphicData uri="http://schemas.openxmlformats.org/drawingml/2006/picture">
+                <pic:pic xmlns:pic="http://schemas.openxmlformats.org/drawingml/2006/picture">
+                  <pic:nvPicPr>
+                    <pic:cNvPr id="0" name="image2.png"/>
+                    <pic:cNvPicPr preferRelativeResize="0"/>
+                  </pic:nvPicPr>
+                  <pic:blipFill>
+                    <a:blip r:embed="rId22"/>
+                    <a:srcRect/>
+                    <a:stretch>
+                      <a:fillRect/>
+                    </a:stretch>
+                  </pic:blipFill>
+                  <pic:spPr>
+                    <a:xfrm>
+                      <a:off x="0" y="0"/>
+                      <a:ext cx="5340096" cy="2670048"/>
+                    </a:xfrm>
+                    <a:prstGeom prst="rect">
+                      <a:avLst/>
+                    </a:prstGeom>
+                    <a:ln/>
+                  </pic:spPr>
+                </pic:pic>
+              </a:graphicData>
+            </a:graphic>
+          </wp:inline>
+        </w:drawing>
+      </w:r>
+    </w:p>
+    <w:p>
+      <w:pPr>
+        <w:spacing w:line="480" w:lineRule="auto"/>
+        <w:rPr>
+          <w:i/>
+          <w:sz w:val="20"/>
+          <w:szCs w:val="20"/>
+        </w:rPr>
+      </w:pPr>
+      <w:r>
+        <w:rPr>
+          <w:i/>
+          <w:sz w:val="20"/>
+          <w:szCs w:val="20"/>
+        </w:rPr>
+        <w:t xml:space="preserve">In memory </w:t>
+      </w:r>
+      <w:proofErr w:type="spellStart"/>
+      <w:r>
+        <w:rPr>
+          <w:i/>
+          <w:sz w:val="20"/>
+          <w:szCs w:val="20"/>
+        </w:rPr>
+        <w:t>pynamic</w:t>
+      </w:r>
+      <w:proofErr w:type="spellEnd"/>
+      <w:r>
+        <w:rPr>
+          <w:i/>
+          <w:sz w:val="20"/>
+          <w:szCs w:val="20"/>
+        </w:rPr>
+        <w:t xml:space="preserve"> execution run time is very similar to the run time + image distribution time for kernel mounted </w:t>
+      </w:r>
+      <w:proofErr w:type="spellStart"/>
+      <w:r>
+        <w:rPr>
+          <w:i/>
+          <w:sz w:val="20"/>
+          <w:szCs w:val="20"/>
+        </w:rPr>
+        <w:t>squashfs</w:t>
+      </w:r>
+      <w:proofErr w:type="spellEnd"/>
+      <w:r>
+        <w:rPr>
+          <w:i/>
+          <w:sz w:val="20"/>
+          <w:szCs w:val="20"/>
+        </w:rPr>
+        <w:t xml:space="preserve">, and </w:t>
+      </w:r>
+      <w:proofErr w:type="spellStart"/>
+      <w:r>
+        <w:rPr>
+          <w:i/>
+          <w:sz w:val="20"/>
+          <w:szCs w:val="20"/>
+        </w:rPr>
+        <w:t>squashfuse_ll</w:t>
+      </w:r>
+      <w:proofErr w:type="spellEnd"/>
+      <w:r>
+        <w:rPr>
+          <w:i/>
+          <w:sz w:val="20"/>
+          <w:szCs w:val="20"/>
+        </w:rPr>
+        <w:t xml:space="preserve"> mounted </w:t>
+      </w:r>
+      <w:proofErr w:type="spellStart"/>
+      <w:r>
+        <w:rPr>
+          <w:i/>
+          <w:sz w:val="20"/>
+          <w:szCs w:val="20"/>
+        </w:rPr>
+        <w:t>squashfs</w:t>
+      </w:r>
+      <w:proofErr w:type="spellEnd"/>
+      <w:r>
+        <w:rPr>
+          <w:i/>
+          <w:sz w:val="20"/>
+          <w:szCs w:val="20"/>
+        </w:rPr>
+        <w:t>.</w:t>
+      </w:r>
+      <w:r>
+        <w:rPr>
+          <w:i/>
+          <w:sz w:val="20"/>
+          <w:szCs w:val="20"/>
+        </w:rPr>
+        <w:t xml:space="preserve"> Image distribution time for in memory not measured or shown here</w:t>
+      </w:r>
+      <w:r>
+        <w:rPr>
+          <w:i/>
+          <w:sz w:val="20"/>
+          <w:szCs w:val="20"/>
+        </w:rPr>
+        <w:t>. (Figure 7)</w:t>
+      </w:r>
+    </w:p>
+    <w:p>
+      <w:pPr>
+        <w:spacing w:line="480" w:lineRule="auto"/>
+        <w:rPr>
+          <w:sz w:val="24"/>
+          <w:szCs w:val="24"/>
+        </w:rPr>
+      </w:pPr>
+      <w:r>
+        <w:rPr>
+          <w:sz w:val="24"/>
+          <w:szCs w:val="24"/>
+        </w:rPr>
+        <w:t xml:space="preserve">The performance of an </w:t>
+      </w:r>
+      <w:r>
+        <w:rPr>
+          <w:sz w:val="24"/>
+          <w:szCs w:val="24"/>
+        </w:rPr>
+        <w:t>in-memory</w:t>
+      </w:r>
+      <w:r>
+        <w:rPr>
+          <w:sz w:val="24"/>
+          <w:szCs w:val="24"/>
+        </w:rPr>
+        <w:t xml:space="preserve"> containers execution only of Pynamic is quite close to the time it takes for the kernel mounted squashfs to load files and execute. At 1024 nodes in memory performance is actually closer to squashfuse_ll. At 1024 nodes there is a clear rise in Pynamic execution time in memory, but not with squashfuse_ll when optimized. </w:t>
       </w:r>
     </w:p>
     <w:p>
@@ -9240,36 +9001,7 @@
           <w:sz w:val="24"/>
           <w:szCs w:val="24"/>
         </w:rPr>
-        <w:t>Overall the system at optimal setting (Figure 6) is smaller stripe size and smaller squashfs block size. The difference between 1MiB stripes and 64KiB stripes is almost nothing.</w:t>
-      </w:r>
-      <w:r>
-        <w:rPr>
-          <w:i/>
-          <w:sz w:val="24"/>
-          <w:szCs w:val="24"/>
-        </w:rPr>
-        <w:t xml:space="preserve"> </w:t>
-      </w:r>
-      <w:r>
-        <w:rPr>
-          <w:sz w:val="24"/>
-          <w:szCs w:val="24"/>
-        </w:rPr>
-        <w:t xml:space="preserve">For the low-level API the difference between the Luster stripe sizes is so small you can barely see it. </w:t>
-      </w:r>
-      <w:r>
-        <w:rPr>
-          <w:sz w:val="24"/>
-          <w:szCs w:val="24"/>
-        </w:rPr>
-        <w:t>Fortunately,</w:t>
-      </w:r>
-      <w:r>
-        <w:rPr>
-          <w:sz w:val="24"/>
-          <w:szCs w:val="24"/>
-        </w:rPr>
-        <w:t xml:space="preserve"> the high-level API is slower and has a slightly larger reflection of the performance increase. The </w:t>
+        <w:t xml:space="preserve">In addition to the tests performed on Lustre some iterations were performed on NFS, just to examine limits and performance despite expectations being low. The experiment was run only with the default squashfs block size, and only for limited node sizes. Starting small and scaling up by powers of two it wasn’t long before run time performance took a dive. At small node sizes running </w:t>
       </w:r>
       <w:r>
         <w:rPr>
@@ -9277,7 +9009,7 @@
           <w:szCs w:val="24"/>
         </w:rPr>
         <w:lastRenderedPageBreak/>
-        <w:t>improvement in either case is likely not worth doing, unless you’re really showing performance problems.</w:t>
+        <w:t xml:space="preserve">on NFS is no problem. But anything above 32 nodes Pynamic suffers. The NFS testing ended at 64 nodes, because Pynamic run time is around ten minutes. </w:t>
       </w:r>
     </w:p>
     <w:p>
@@ -9294,197 +9026,27 @@
           <w:sz w:val="24"/>
           <w:szCs w:val="24"/>
         </w:rPr>
-        <w:t xml:space="preserve">Increasing the squashfs block size also hurt performance, rather than helped. Changing the block size also had a much more notable impact on performance than the Lustre stripe size. Increasing the squashfs block size from 128KiB to 1MiB showed decreased performance across all other factors. Comparing results in figure 5 and figure 6, we see that both FUSE mount methods showed slower performance with a 1MiB squashfs block size compared to 128KiB block size. </w:t>
-      </w:r>
-      <w:r>
-        <w:rPr>
-          <w:sz w:val="24"/>
-          <w:szCs w:val="24"/>
-        </w:rPr>
-        <w:t>Similarly,</w:t>
-      </w:r>
-      <w:r>
-        <w:rPr>
-          <w:sz w:val="24"/>
-          <w:szCs w:val="24"/>
-        </w:rPr>
-        <w:t xml:space="preserve"> if we compare figure 8 to figure 2, there is an increase in run time with an increase in squashfs block size that appears unaffected by stripe size. </w:t>
-      </w:r>
-    </w:p>
-    <w:p>
-      <w:pPr>
-        <w:spacing w:line="480" w:lineRule="auto"/>
-        <w:ind w:firstLine="720"/>
-        <w:rPr>
-          <w:sz w:val="24"/>
-          <w:szCs w:val="24"/>
-        </w:rPr>
-      </w:pPr>
-      <w:r>
-        <w:rPr>
-          <w:sz w:val="24"/>
-          <w:szCs w:val="24"/>
-        </w:rPr>
-        <w:t xml:space="preserve">Lustre comes equipped with some tools that allow us to harvest information about the RPCs sent during a Slurm job called Lustre Jobstats. Read stats for each OST are recorded for a job and can be viewed. The stats include minimum, maximum, and average request size. How many requests total were sent to each OST, and the sum of all those requests. Using Lustre Jobstats we can see for each OST how many bytes were requested total, and the minimum and maximum bytes read by a single RPC. While there are many stats you can get, we are really only interested in the read stats. Using information gathered from Lustre Jobstats, it would appear Lustre is in no way bound by squashfs block size, nor stripe size when reads are performed. When using 1MiB stripe sizes, and 1MiB squashfs block size, Lustre did not perform a single 1MiB read when launching Pynamic with a FUSE mounted container image. Across all 32 </w:t>
-      </w:r>
-      <w:r>
-        <w:rPr>
-          <w:sz w:val="24"/>
-          <w:szCs w:val="24"/>
-        </w:rPr>
-        <w:lastRenderedPageBreak/>
-        <w:t xml:space="preserve">OSTs there was never a single instance of reading a single whole megabyte during job time. This could have something to do with FUSE having a maximum request size of 128KiB. While Lustre did receive RPCs for reads larger than 128KiB, it is unclear how many there were and how much of the total reads were composed of these larger reads. This also may explain why increasing squashfs block size didn’t improve read times. How does FUSE organize reads under the hood? If there is a contiguous 1MiB block needed does it line them up and have Lustre send a single large RPC? If you have a 1MiB squash block, but only need one file from the block does it read and </w:t>
-      </w:r>
-      <w:r>
-        <w:rPr>
-          <w:sz w:val="24"/>
-          <w:szCs w:val="24"/>
-        </w:rPr>
-        <w:t>de</w:t>
-      </w:r>
-      <w:r>
-        <w:rPr>
-          <w:sz w:val="24"/>
-          <w:szCs w:val="24"/>
-        </w:rPr>
-        <w:t>compress everything up to the file needed but not anything after?</w:t>
-      </w:r>
-    </w:p>
-    <w:p>
-      <w:pPr>
-        <w:spacing w:line="480" w:lineRule="auto"/>
-        <w:ind w:firstLine="720"/>
-        <w:rPr>
-          <w:sz w:val="24"/>
-          <w:szCs w:val="24"/>
-        </w:rPr>
-      </w:pPr>
-      <w:r>
-        <w:rPr>
-          <w:sz w:val="24"/>
-          <w:szCs w:val="24"/>
-        </w:rPr>
-        <w:t xml:space="preserve">There were no attempts to optimize FUSE in this experiment. There appears to be some extra overhead from having larger squashfs block sizes. This could potentially be resolved by modifying the maximum page size in FUSE, which is 32. With this default only 128KiB FUSE requests can be made. If FUSE were to be changed and a custom kernel compiled to support FUSE requests of 1MiB this overhead could be minimized, making 1MiB squashfs block size more competitive. However, the results as is are likely much more practical. Why force yourself to compile a custom kernel for compute node images to make a more complex solution work when doing almost nothing is already quite fast? It would be prudent to test this sometime in the future, to see if there were some speed gains to be had. But ideally the least amount of work that must be placed on users is the way to go. Using </w:t>
-      </w:r>
-      <w:r>
-        <w:rPr>
-          <w:sz w:val="24"/>
-          <w:szCs w:val="24"/>
-        </w:rPr>
-        <w:t>nonstandard</w:t>
-      </w:r>
-      <w:r>
-        <w:rPr>
-          <w:sz w:val="24"/>
-          <w:szCs w:val="24"/>
-        </w:rPr>
-        <w:t xml:space="preserve"> configurations and tweaking </w:t>
-      </w:r>
-      <w:r>
-        <w:rPr>
-          <w:sz w:val="24"/>
-          <w:szCs w:val="24"/>
-        </w:rPr>
-        <w:lastRenderedPageBreak/>
-        <w:t>everything can result in more speed but requires more education and work for users. The speed improvement would have to be quite high to put in the effort.</w:t>
-      </w:r>
-    </w:p>
-    <w:p>
-      <w:pPr>
-        <w:spacing w:line="480" w:lineRule="auto"/>
-        <w:rPr>
-          <w:sz w:val="24"/>
-          <w:szCs w:val="24"/>
-        </w:rPr>
-      </w:pPr>
-      <w:r>
-        <w:rPr>
-          <w:sz w:val="24"/>
-          <w:szCs w:val="24"/>
-        </w:rPr>
-        <w:t>More in between steps for block size and stripe size may have helped with stronger conclusions. Aside from the default block and stripe sizes only a single other size was sampled. The minimum Lustre stripe size was used, and the default but nothing between. The squashfs can also be created using smaller block sizes than the default. With the results at hand it can be stated that the smallest block size used was fastest. It is possible that even smaller block sizes for squashfs could improve performance as the block size gets smaller. In the future the squashfs block size and Lustre stripe size should be expanded for another sweep of the experiment.</w:t>
-      </w:r>
-    </w:p>
-    <w:p>
-      <w:pPr>
-        <w:spacing w:line="480" w:lineRule="auto"/>
-        <w:jc w:val="center"/>
-        <w:rPr>
-          <w:sz w:val="28"/>
-          <w:szCs w:val="28"/>
-        </w:rPr>
-      </w:pPr>
-    </w:p>
-    <w:p>
-      <w:pPr>
-        <w:spacing w:line="480" w:lineRule="auto"/>
-        <w:jc w:val="center"/>
-        <w:rPr>
-          <w:sz w:val="28"/>
-          <w:szCs w:val="28"/>
-        </w:rPr>
-      </w:pPr>
-    </w:p>
-    <w:p>
-      <w:pPr>
-        <w:spacing w:line="480" w:lineRule="auto"/>
-        <w:jc w:val="center"/>
-        <w:rPr>
-          <w:sz w:val="28"/>
-          <w:szCs w:val="28"/>
-        </w:rPr>
-      </w:pPr>
-    </w:p>
-    <w:p>
-      <w:pPr>
-        <w:spacing w:line="480" w:lineRule="auto"/>
-        <w:jc w:val="center"/>
-        <w:rPr>
-          <w:sz w:val="28"/>
-          <w:szCs w:val="28"/>
-        </w:rPr>
-      </w:pPr>
-    </w:p>
-    <w:p>
-      <w:pPr>
-        <w:spacing w:line="480" w:lineRule="auto"/>
-        <w:jc w:val="center"/>
-        <w:rPr>
-          <w:sz w:val="28"/>
-          <w:szCs w:val="28"/>
-        </w:rPr>
-      </w:pPr>
-    </w:p>
-    <w:p>
-      <w:pPr>
-        <w:spacing w:line="480" w:lineRule="auto"/>
-        <w:jc w:val="center"/>
-        <w:rPr>
-          <w:sz w:val="28"/>
-          <w:szCs w:val="28"/>
-        </w:rPr>
-      </w:pPr>
-    </w:p>
-    <w:p>
-      <w:pPr>
-        <w:spacing w:line="480" w:lineRule="auto"/>
-        <w:jc w:val="center"/>
-        <w:rPr>
-          <w:sz w:val="28"/>
-          <w:szCs w:val="28"/>
-        </w:rPr>
-      </w:pPr>
-    </w:p>
-    <w:p>
-      <w:pPr>
-        <w:spacing w:line="480" w:lineRule="auto"/>
-        <w:jc w:val="center"/>
-        <w:rPr>
-          <w:sz w:val="28"/>
-          <w:szCs w:val="28"/>
-        </w:rPr>
-      </w:pPr>
-    </w:p>
+        <w:t xml:space="preserve">Performing a recursive grep across the entire squashfs has very divided performance between the high-level and low-level FUSE APIs. The low-level API sees much faster performance, but hits a wall where it simply stopped working as scale increases. At 64 nodes the low-level API appears to be unable to complete the recursive grep. The high-level API however, continues. The high-level API runs drastically slower than the low-level API, but finished the job at 64 nodes after around 500 seconds. </w:t>
+      </w:r>
+    </w:p>
+    <w:p>
+      <w:pPr>
+        <w:pStyle w:val="Heading1"/>
+      </w:pPr>
+    </w:p>
+    <w:p>
+      <w:pPr>
+        <w:pStyle w:val="Heading1"/>
+      </w:pPr>
+    </w:p>
+    <w:p>
+      <w:pPr>
+        <w:pStyle w:val="Heading1"/>
+      </w:pPr>
+    </w:p>
+    <w:p/>
+    <w:p/>
+    <w:p/>
     <w:p>
       <w:pPr>
         <w:pStyle w:val="Heading1"/>
@@ -9505,12 +9067,638 @@
           <w:szCs w:val="24"/>
         </w:rPr>
       </w:pPr>
-      <w:bookmarkStart w:id="12" w:name="_Toc7683792"/>
+      <w:bookmarkStart w:id="12" w:name="_Toc7683791"/>
+      <w:r>
+        <w:lastRenderedPageBreak/>
+        <w:t>Discussion</w:t>
+      </w:r>
+      <w:bookmarkEnd w:id="12"/>
+    </w:p>
+    <w:p>
+      <w:pPr>
+        <w:spacing w:line="480" w:lineRule="auto"/>
+        <w:ind w:firstLine="720"/>
+        <w:rPr>
+          <w:sz w:val="24"/>
+          <w:szCs w:val="24"/>
+        </w:rPr>
+      </w:pPr>
+      <w:r>
+        <w:rPr>
+          <w:sz w:val="24"/>
+          <w:szCs w:val="24"/>
+        </w:rPr>
+        <w:t xml:space="preserve">The low-level FUSE API was difficult to troubleshoot for recursive grep. There were no errors, no stack trace, or exit codes, the processes just hang. When mounting squashfs there are options to get debug information keeping the FUSE daemon in the foreground. </w:t>
+      </w:r>
+      <w:r>
+        <w:rPr>
+          <w:sz w:val="24"/>
+          <w:szCs w:val="24"/>
+        </w:rPr>
+        <w:t>Unfortunately,</w:t>
+      </w:r>
+      <w:r>
+        <w:rPr>
+          <w:sz w:val="24"/>
+          <w:szCs w:val="24"/>
+        </w:rPr>
+        <w:t xml:space="preserve"> when using this for recursive grep no information is displayed when using the low-level API. This kind of workload is not one you would expect to find in HPC. But expectations are not always aligned with user behavior so it is important to think about oddball edge cases, and non HPC workloads as well.</w:t>
+      </w:r>
+    </w:p>
+    <w:p>
+      <w:pPr>
+        <w:spacing w:line="480" w:lineRule="auto"/>
+        <w:ind w:firstLine="720"/>
+        <w:rPr>
+          <w:sz w:val="24"/>
+          <w:szCs w:val="24"/>
+        </w:rPr>
+      </w:pPr>
+      <w:r>
+        <w:rPr>
+          <w:sz w:val="24"/>
+          <w:szCs w:val="24"/>
+        </w:rPr>
+        <w:t xml:space="preserve">The performance difference between high-level and low-level FUSE APIs for this task is very steep. The low-level has superior performance than the high-level, with the caveat that when you are performing a recursive filesystem walk and grepping for a string in every file with 32 processes the low-level API seems to quit at 64 nodes. Despite this, it is unclear as to why someone would be doing this. It is clear that the low-level API performs some operations much faster than the high-level API. Metadata operations specifically are faster for the low-level API, making many metadata operations such as a filesystem walk faster. This speed difference is most obvious in a test of an extreme case, but the speed benefits still exist for a single process performing operations on the squashfs. The one advantage for the high-level API here is it appears to continue to work when the low-level dies. At 64 nodes the low-level API was unable to complete the filesystem walk, but the high-level did finish despite taking a great deal </w:t>
+      </w:r>
+      <w:r>
+        <w:rPr>
+          <w:sz w:val="24"/>
+          <w:szCs w:val="24"/>
+        </w:rPr>
+        <w:lastRenderedPageBreak/>
+        <w:t>longer. For workloads that don’t require performance the stability of the high-level API could be desirable.</w:t>
+      </w:r>
+    </w:p>
+    <w:p>
+      <w:pPr>
+        <w:spacing w:line="480" w:lineRule="auto"/>
+        <w:ind w:firstLine="720"/>
+        <w:rPr>
+          <w:sz w:val="24"/>
+          <w:szCs w:val="24"/>
+        </w:rPr>
+      </w:pPr>
+      <w:r>
+        <w:rPr>
+          <w:sz w:val="24"/>
+          <w:szCs w:val="24"/>
+        </w:rPr>
+        <w:t xml:space="preserve">Testing on NFS shows what was expected. While NFS V4.1 has some parallel components available NFS V3 does not. Even if a version of NFS was to be used it is unlikely to have the parallel performance desired for container image distribution. The limits and performance of parallel NFS were not really considered for this experiment. However, NFS can still be used for small containers that don’t actually have an HPC workload using similar tools like Charliecloud for some purposes. Often in HPC as there are many versions of many </w:t>
+      </w:r>
+      <w:r>
+        <w:rPr>
+          <w:sz w:val="24"/>
+          <w:szCs w:val="24"/>
+        </w:rPr>
+        <w:t xml:space="preserve">different </w:t>
+      </w:r>
+      <w:r>
+        <w:rPr>
+          <w:sz w:val="24"/>
+          <w:szCs w:val="24"/>
+        </w:rPr>
+        <w:t>software</w:t>
+      </w:r>
+      <w:r>
+        <w:rPr>
+          <w:sz w:val="24"/>
+          <w:szCs w:val="24"/>
+        </w:rPr>
+        <w:t xml:space="preserve"> applications</w:t>
+      </w:r>
+      <w:r>
+        <w:rPr>
+          <w:sz w:val="24"/>
+          <w:szCs w:val="24"/>
+        </w:rPr>
+        <w:t xml:space="preserve"> centrally managed you need a way to switch from one set of tools to another. An example of this would be Environment Modules, which can be used to automatically set your PATH environment variable to all the right places. This means you can have a great deal of software managed, and users can select the things they need. In some </w:t>
+      </w:r>
+      <w:r>
+        <w:rPr>
+          <w:sz w:val="24"/>
+          <w:szCs w:val="24"/>
+        </w:rPr>
+        <w:t>cases,</w:t>
+      </w:r>
+      <w:r>
+        <w:rPr>
+          <w:sz w:val="24"/>
+          <w:szCs w:val="24"/>
+        </w:rPr>
+        <w:t xml:space="preserve"> this isn’t available. Instead of setting this up and loading modules for software that was not provided a container with all the software needed was created and kept on hand in NFS. A great deal of work is involved in running experiments on HPC resources, such as data processes and visualization. These tasks aren’t HPC tasks, just basic workflow and things that need to be done. All of that work can be done with software unavailable to a cluster using Charliecloud and the squashfs. Just prepare a container with the desired software stack and away we go. </w:t>
+      </w:r>
+      <w:r>
+        <w:rPr>
+          <w:sz w:val="24"/>
+          <w:szCs w:val="24"/>
+        </w:rPr>
+        <w:t>Fortunately,</w:t>
+      </w:r>
+      <w:r>
+        <w:rPr>
+          <w:sz w:val="24"/>
+          <w:szCs w:val="24"/>
+        </w:rPr>
+        <w:t xml:space="preserve"> this means NFS and even the high-level FUSE API are easy to use and fast enough for non HPC tasks. This does share a drawback with using a </w:t>
+      </w:r>
+      <w:r>
+        <w:rPr>
+          <w:sz w:val="24"/>
+          <w:szCs w:val="24"/>
+        </w:rPr>
+        <w:lastRenderedPageBreak/>
+        <w:t>managed HPC stack. If you need to make changes to the software stack, you have to rebuild the container and make it available to the systems that will need it, creating some maintenance and slow down.</w:t>
+      </w:r>
+    </w:p>
+    <w:p>
+      <w:pPr>
+        <w:spacing w:line="480" w:lineRule="auto"/>
+        <w:ind w:firstLine="720"/>
+        <w:rPr>
+          <w:sz w:val="24"/>
+          <w:szCs w:val="24"/>
+        </w:rPr>
+      </w:pPr>
+      <w:r>
+        <w:rPr>
+          <w:sz w:val="24"/>
+          <w:szCs w:val="24"/>
+        </w:rPr>
+        <w:t>Concerning the performance of container run time with squashfs there is still a bit to unpack. Our Lustre system uses a default stripe size of 1MiB, and does not stripe across OSTs.</w:t>
+      </w:r>
+      <w:r>
+        <w:rPr>
+          <w:i/>
+          <w:sz w:val="24"/>
+          <w:szCs w:val="24"/>
+        </w:rPr>
+        <w:t xml:space="preserve"> </w:t>
+      </w:r>
+      <w:r>
+        <w:rPr>
+          <w:sz w:val="24"/>
+          <w:szCs w:val="24"/>
+        </w:rPr>
+        <w:t xml:space="preserve">The low-level FUSE API using all default settings (Figure 3) performs quite well up to 128 nodes. The variance between average and minimum/maximum is small, the speed is also quite close to the kernel mounted squashfs. If you increase from no striping to striping across two OSTs, the low-level API performs similarly well at 512 nodes, but sees a performance hit at 1024. For users running jobs at less than 512 nodes, it is possible they don’t need to do anything in any way to have close to optimal performance. Even with no striping the performance impact can be small, and only really impacts the time it takes for the job to start. While the variance is high, most users would probably be ok with running default settings all the time for FUSE based squashfs. Users scaling up beyond 512 nodes, or any user looking to make the most of things can get most of the performance improvements just by striping their squashfs in Lustre. Two stripes </w:t>
+      </w:r>
+      <w:r>
+        <w:rPr>
+          <w:sz w:val="24"/>
+          <w:szCs w:val="24"/>
+        </w:rPr>
+        <w:t>seem</w:t>
+      </w:r>
+      <w:r>
+        <w:rPr>
+          <w:sz w:val="24"/>
+          <w:szCs w:val="24"/>
+        </w:rPr>
+        <w:t xml:space="preserve"> fine as scale goes up, many stripes </w:t>
+      </w:r>
+      <w:r>
+        <w:rPr>
+          <w:sz w:val="24"/>
+          <w:szCs w:val="24"/>
+        </w:rPr>
+        <w:t>are</w:t>
+      </w:r>
+      <w:r>
+        <w:rPr>
+          <w:sz w:val="24"/>
+          <w:szCs w:val="24"/>
+        </w:rPr>
+        <w:t xml:space="preserve"> ideal. </w:t>
+      </w:r>
+      <w:r>
+        <w:rPr>
+          <w:sz w:val="24"/>
+          <w:szCs w:val="24"/>
+        </w:rPr>
+        <w:t xml:space="preserve">Most systems will likely have more than two OSTs you can take advantage of. Our system had </w:t>
+      </w:r>
+      <w:r>
+        <w:rPr>
+          <w:sz w:val="24"/>
+          <w:szCs w:val="24"/>
+        </w:rPr>
+        <w:t>thirty-two</w:t>
+      </w:r>
+      <w:r>
+        <w:rPr>
+          <w:sz w:val="24"/>
+          <w:szCs w:val="24"/>
+        </w:rPr>
+        <w:t xml:space="preserve"> OSTs, when we stripe across only two the other thirty are left idle, or more available to other users if there were any. </w:t>
+      </w:r>
+      <w:r>
+        <w:rPr>
+          <w:sz w:val="24"/>
+          <w:szCs w:val="24"/>
+        </w:rPr>
+        <w:t xml:space="preserve">The more striping, the less variance there is, and runtime improves as scale </w:t>
+      </w:r>
+      <w:r>
+        <w:rPr>
+          <w:sz w:val="24"/>
+          <w:szCs w:val="24"/>
+        </w:rPr>
+        <w:lastRenderedPageBreak/>
+        <w:t>increases.</w:t>
+      </w:r>
+      <w:r>
+        <w:rPr>
+          <w:noProof/>
+          <w:sz w:val="24"/>
+          <w:szCs w:val="24"/>
+        </w:rPr>
+        <w:drawing>
+          <wp:inline distT="114300" distB="114300" distL="114300" distR="114300" wp14:anchorId="3A4B59A9" wp14:editId="022F878B">
+            <wp:extent cx="5340096" cy="2670048"/>
+            <wp:effectExtent l="0" t="0" r="0" b="0"/>
+            <wp:docPr id="2" name="image4.png"/>
+            <wp:cNvGraphicFramePr/>
+            <a:graphic xmlns:a="http://schemas.openxmlformats.org/drawingml/2006/main">
+              <a:graphicData uri="http://schemas.openxmlformats.org/drawingml/2006/picture">
+                <pic:pic xmlns:pic="http://schemas.openxmlformats.org/drawingml/2006/picture">
+                  <pic:nvPicPr>
+                    <pic:cNvPr id="0" name="image4.png"/>
+                    <pic:cNvPicPr preferRelativeResize="0"/>
+                  </pic:nvPicPr>
+                  <pic:blipFill>
+                    <a:blip r:embed="rId23"/>
+                    <a:srcRect/>
+                    <a:stretch>
+                      <a:fillRect/>
+                    </a:stretch>
+                  </pic:blipFill>
+                  <pic:spPr>
+                    <a:xfrm>
+                      <a:off x="0" y="0"/>
+                      <a:ext cx="5340096" cy="2670048"/>
+                    </a:xfrm>
+                    <a:prstGeom prst="rect">
+                      <a:avLst/>
+                    </a:prstGeom>
+                    <a:ln/>
+                  </pic:spPr>
+                </pic:pic>
+              </a:graphicData>
+            </a:graphic>
+          </wp:inline>
+        </w:drawing>
+      </w:r>
+    </w:p>
+    <w:p>
+      <w:pPr>
+        <w:spacing w:line="480" w:lineRule="auto"/>
+        <w:rPr>
+          <w:i/>
+          <w:sz w:val="20"/>
+          <w:szCs w:val="20"/>
+        </w:rPr>
+      </w:pPr>
+      <w:r>
+        <w:rPr>
+          <w:i/>
+          <w:sz w:val="20"/>
+          <w:szCs w:val="20"/>
+        </w:rPr>
+        <w:t>Default squashfs block size, and Lustre stripe size, striping across all 32 OSTs.</w:t>
+      </w:r>
+      <w:r>
+        <w:rPr>
+          <w:i/>
+          <w:sz w:val="20"/>
+          <w:szCs w:val="20"/>
+        </w:rPr>
+        <w:t xml:space="preserve"> This configuration is close to the fastest, and requires almost no modification to settings for users</w:t>
+      </w:r>
+      <w:r>
+        <w:rPr>
+          <w:i/>
+          <w:sz w:val="20"/>
+          <w:szCs w:val="20"/>
+        </w:rPr>
+        <w:t xml:space="preserve"> (Figure 8)</w:t>
+      </w:r>
+    </w:p>
+    <w:p>
+      <w:pPr>
+        <w:spacing w:line="480" w:lineRule="auto"/>
+        <w:ind w:firstLine="720"/>
+        <w:rPr>
+          <w:sz w:val="24"/>
+          <w:szCs w:val="24"/>
+        </w:rPr>
+      </w:pPr>
+      <w:r>
+        <w:rPr>
+          <w:sz w:val="24"/>
+          <w:szCs w:val="24"/>
+        </w:rPr>
+        <w:t xml:space="preserve">Many users are educated about Lustre, and how to pick the right striping method for your work by their data center administration. Without reading this paper at all, many would expect to increase the number of OSTs you stripe across as scale increases. With a performance difference of a few seconds between a single node, and 1024 nodes for the </w:t>
+      </w:r>
+      <w:r>
+        <w:rPr>
+          <w:sz w:val="24"/>
+          <w:szCs w:val="24"/>
+        </w:rPr>
+        <w:t>low-level</w:t>
+      </w:r>
+      <w:r>
+        <w:rPr>
+          <w:sz w:val="24"/>
+          <w:szCs w:val="24"/>
+        </w:rPr>
+        <w:t xml:space="preserve"> API users can really get the bulk of benefits just by increasing the number of OSTs striped across. Users who do not run at scale who would maybe not have this information wouldn’t need to act, as the low-level FUSE API is relatively fast with no effort at all up to at least 128 nodes.</w:t>
+      </w:r>
+    </w:p>
+    <w:p>
+      <w:pPr>
+        <w:spacing w:line="480" w:lineRule="auto"/>
+        <w:ind w:firstLine="720"/>
+        <w:rPr>
+          <w:sz w:val="24"/>
+          <w:szCs w:val="24"/>
+        </w:rPr>
+      </w:pPr>
+      <w:r>
+        <w:rPr>
+          <w:sz w:val="24"/>
+          <w:szCs w:val="24"/>
+        </w:rPr>
+        <w:t>Overall the system at optimal setting (Figure 6) is smaller stripe size and smaller squashfs block size. The difference between 1MiB stripes and 64KiB stripes is almost nothing.</w:t>
+      </w:r>
+      <w:r>
+        <w:rPr>
+          <w:i/>
+          <w:sz w:val="24"/>
+          <w:szCs w:val="24"/>
+        </w:rPr>
+        <w:t xml:space="preserve"> </w:t>
+      </w:r>
+      <w:r>
+        <w:rPr>
+          <w:sz w:val="24"/>
+          <w:szCs w:val="24"/>
+        </w:rPr>
+        <w:t xml:space="preserve">For the low-level API the difference between the Luster stripe sizes is so small you can barely see it. </w:t>
+      </w:r>
+      <w:r>
+        <w:rPr>
+          <w:sz w:val="24"/>
+          <w:szCs w:val="24"/>
+        </w:rPr>
+        <w:t>Fortunately,</w:t>
+      </w:r>
+      <w:r>
+        <w:rPr>
+          <w:sz w:val="24"/>
+          <w:szCs w:val="24"/>
+        </w:rPr>
+        <w:t xml:space="preserve"> the high-level API is </w:t>
+      </w:r>
+      <w:r>
+        <w:rPr>
+          <w:sz w:val="24"/>
+          <w:szCs w:val="24"/>
+        </w:rPr>
+        <w:lastRenderedPageBreak/>
+        <w:t>slower and has a slightly larger reflection of the performance increase. The improvement in either case is likely not worth doing, unless you’re really showing performance problems.</w:t>
+      </w:r>
+    </w:p>
+    <w:p>
+      <w:pPr>
+        <w:spacing w:line="480" w:lineRule="auto"/>
+        <w:ind w:firstLine="720"/>
+        <w:rPr>
+          <w:sz w:val="24"/>
+          <w:szCs w:val="24"/>
+        </w:rPr>
+      </w:pPr>
+      <w:r>
+        <w:rPr>
+          <w:sz w:val="24"/>
+          <w:szCs w:val="24"/>
+        </w:rPr>
+        <w:t xml:space="preserve">Increasing the squashfs block size also hurt performance, rather than helped. Changing the block size also had a much more notable impact on performance than the Lustre stripe size. Increasing the squashfs block size from 128KiB to 1MiB showed decreased performance across all other factors. Comparing results in figure 5 and figure 6, we see that both FUSE mount methods showed slower performance with a 1MiB squashfs block size compared to 128KiB block size. </w:t>
+      </w:r>
+      <w:r>
+        <w:rPr>
+          <w:sz w:val="24"/>
+          <w:szCs w:val="24"/>
+        </w:rPr>
+        <w:t>Similarly,</w:t>
+      </w:r>
+      <w:r>
+        <w:rPr>
+          <w:sz w:val="24"/>
+          <w:szCs w:val="24"/>
+        </w:rPr>
+        <w:t xml:space="preserve"> if we compare figure 8 to figure 2, there is an increase in run time with an increase in squashfs block size that appears unaffected by stripe size. </w:t>
+      </w:r>
+    </w:p>
+    <w:p>
+      <w:pPr>
+        <w:spacing w:line="480" w:lineRule="auto"/>
+        <w:ind w:firstLine="720"/>
+        <w:rPr>
+          <w:sz w:val="24"/>
+          <w:szCs w:val="24"/>
+        </w:rPr>
+      </w:pPr>
+      <w:r>
+        <w:rPr>
+          <w:sz w:val="24"/>
+          <w:szCs w:val="24"/>
+        </w:rPr>
+        <w:t xml:space="preserve">Lustre comes equipped with some tools that allow us to harvest information about the RPCs sent during a Slurm job called Lustre Jobstats. Read stats for each OST are recorded for a job and can be viewed. The stats include minimum, maximum, and average request size. How many requests total were sent to each OST, and the sum of all those requests. Using Lustre Jobstats we can see for each OST how many bytes were requested total, and the minimum and maximum bytes read by a single RPC. While there are many stats you can get, we are really only interested in the read stats. Using information gathered from Lustre Jobstats, it would appear Lustre is in no way bound by squashfs block size, nor stripe size when reads are performed. When using 1MiB stripe sizes, and 1MiB squashfs block size, Lustre did not perform a single 1MiB read </w:t>
+      </w:r>
+      <w:r>
+        <w:rPr>
+          <w:sz w:val="24"/>
+          <w:szCs w:val="24"/>
+        </w:rPr>
+        <w:lastRenderedPageBreak/>
+        <w:t xml:space="preserve">when launching Pynamic with a FUSE mounted container image. Across all 32 OSTs there was never a single instance of reading a single whole megabyte during job time. This could have something to do with FUSE having a maximum request size of 128KiB. While Lustre did receive RPCs for reads larger than 128KiB, it is unclear how many there were and how much of the total reads were composed of these larger reads. This also may explain why increasing squashfs block size didn’t improve read times. How does FUSE organize reads under the hood? If there is a contiguous 1MiB block needed does it line them up and have Lustre send a single large RPC? If you have a 1MiB squash block, but only need one file from the block does it read and </w:t>
+      </w:r>
+      <w:r>
+        <w:rPr>
+          <w:sz w:val="24"/>
+          <w:szCs w:val="24"/>
+        </w:rPr>
+        <w:t>de</w:t>
+      </w:r>
+      <w:r>
+        <w:rPr>
+          <w:sz w:val="24"/>
+          <w:szCs w:val="24"/>
+        </w:rPr>
+        <w:t>compress everything up to the file needed but not anything after?</w:t>
+      </w:r>
+    </w:p>
+    <w:p>
+      <w:pPr>
+        <w:spacing w:line="480" w:lineRule="auto"/>
+        <w:ind w:firstLine="720"/>
+        <w:rPr>
+          <w:sz w:val="24"/>
+          <w:szCs w:val="24"/>
+        </w:rPr>
+      </w:pPr>
+      <w:r>
+        <w:rPr>
+          <w:sz w:val="24"/>
+          <w:szCs w:val="24"/>
+        </w:rPr>
+        <w:t xml:space="preserve">There were no attempts to optimize FUSE in this experiment. There appears to be some extra overhead from having larger squashfs block sizes. This could potentially be resolved by modifying the maximum page size in FUSE, which is 32. With this default only 128KiB FUSE requests can be made. If FUSE were to be changed and a custom kernel compiled to support FUSE requests of 1MiB this overhead could be minimized, making 1MiB squashfs block size more competitive. However, the results as is are likely much more practical. Why force yourself to compile a custom kernel for compute node images to make a more complex solution work when doing almost nothing is already quite fast? It would be prudent to test this sometime in the future, to see if there were some speed gains to be had. But ideally the least amount of work that must be placed on users is the way to go. Using </w:t>
+      </w:r>
+      <w:r>
+        <w:rPr>
+          <w:sz w:val="24"/>
+          <w:szCs w:val="24"/>
+        </w:rPr>
+        <w:t>nonstandard</w:t>
+      </w:r>
+      <w:r>
+        <w:rPr>
+          <w:sz w:val="24"/>
+          <w:szCs w:val="24"/>
+        </w:rPr>
+        <w:t xml:space="preserve"> configurations and tweaking </w:t>
+      </w:r>
+      <w:r>
+        <w:rPr>
+          <w:sz w:val="24"/>
+          <w:szCs w:val="24"/>
+        </w:rPr>
+        <w:lastRenderedPageBreak/>
+        <w:t>everything can result in more speed but requires more education and work for users. The speed improvement would have to be quite high to put in the effort.</w:t>
+      </w:r>
+    </w:p>
+    <w:p>
+      <w:pPr>
+        <w:spacing w:line="480" w:lineRule="auto"/>
+        <w:rPr>
+          <w:sz w:val="24"/>
+          <w:szCs w:val="24"/>
+        </w:rPr>
+      </w:pPr>
+      <w:r>
+        <w:rPr>
+          <w:sz w:val="24"/>
+          <w:szCs w:val="24"/>
+        </w:rPr>
+        <w:t>More in between steps for block size and stripe size may have helped with stronger conclusions. Aside from the default block and stripe sizes only a single other size was sampled. The minimum Lustre stripe size was used, and the default but nothing between. The squashfs can also be created using smaller block sizes than the default. With the results at hand it can be stated that the smallest block size used was fastest. It is possible that even smaller block sizes for squashfs could improve performance as the block size gets smaller. In the future the squashfs block size and Lustre stripe size should be expanded for another sweep of the experiment.</w:t>
+      </w:r>
+    </w:p>
+    <w:p>
+      <w:pPr>
+        <w:spacing w:line="480" w:lineRule="auto"/>
+        <w:jc w:val="center"/>
+        <w:rPr>
+          <w:sz w:val="28"/>
+          <w:szCs w:val="28"/>
+        </w:rPr>
+      </w:pPr>
+    </w:p>
+    <w:p>
+      <w:pPr>
+        <w:spacing w:line="480" w:lineRule="auto"/>
+        <w:jc w:val="center"/>
+        <w:rPr>
+          <w:sz w:val="28"/>
+          <w:szCs w:val="28"/>
+        </w:rPr>
+      </w:pPr>
+    </w:p>
+    <w:p>
+      <w:pPr>
+        <w:spacing w:line="480" w:lineRule="auto"/>
+        <w:jc w:val="center"/>
+        <w:rPr>
+          <w:sz w:val="28"/>
+          <w:szCs w:val="28"/>
+        </w:rPr>
+      </w:pPr>
+    </w:p>
+    <w:p>
+      <w:pPr>
+        <w:spacing w:line="480" w:lineRule="auto"/>
+        <w:jc w:val="center"/>
+        <w:rPr>
+          <w:sz w:val="28"/>
+          <w:szCs w:val="28"/>
+        </w:rPr>
+      </w:pPr>
+    </w:p>
+    <w:p>
+      <w:pPr>
+        <w:spacing w:line="480" w:lineRule="auto"/>
+        <w:jc w:val="center"/>
+        <w:rPr>
+          <w:sz w:val="28"/>
+          <w:szCs w:val="28"/>
+        </w:rPr>
+      </w:pPr>
+    </w:p>
+    <w:p>
+      <w:pPr>
+        <w:spacing w:line="480" w:lineRule="auto"/>
+        <w:jc w:val="center"/>
+        <w:rPr>
+          <w:sz w:val="28"/>
+          <w:szCs w:val="28"/>
+        </w:rPr>
+      </w:pPr>
+    </w:p>
+    <w:p>
+      <w:pPr>
+        <w:spacing w:line="480" w:lineRule="auto"/>
+        <w:jc w:val="center"/>
+        <w:rPr>
+          <w:sz w:val="28"/>
+          <w:szCs w:val="28"/>
+        </w:rPr>
+      </w:pPr>
+    </w:p>
+    <w:p>
+      <w:pPr>
+        <w:spacing w:line="480" w:lineRule="auto"/>
+        <w:jc w:val="center"/>
+        <w:rPr>
+          <w:sz w:val="28"/>
+          <w:szCs w:val="28"/>
+        </w:rPr>
+      </w:pPr>
+    </w:p>
+    <w:p>
+      <w:pPr>
+        <w:pStyle w:val="Heading1"/>
+        <w:sectPr>
+          <w:pgSz w:w="12240" w:h="15840"/>
+          <w:pgMar w:top="1440" w:right="1440" w:bottom="1440" w:left="2160" w:header="720" w:footer="720" w:gutter="0"/>
+          <w:cols w:space="720"/>
+          <w:titlePg/>
+          <w:docGrid w:linePitch="299"/>
+        </w:sectPr>
+      </w:pPr>
+    </w:p>
+    <w:p>
+      <w:pPr>
+        <w:pStyle w:val="Heading1"/>
+        <w:rPr>
+          <w:sz w:val="24"/>
+          <w:szCs w:val="24"/>
+        </w:rPr>
+      </w:pPr>
+      <w:bookmarkStart w:id="13" w:name="_Toc7683792"/>
       <w:r>
         <w:lastRenderedPageBreak/>
         <w:t>Conclusions</w:t>
       </w:r>
-      <w:bookmarkEnd w:id="12"/>
+      <w:bookmarkEnd w:id="13"/>
     </w:p>
     <w:p>
       <w:pPr>
@@ -9615,7 +9803,21 @@
           <w:sz w:val="24"/>
           <w:szCs w:val="24"/>
         </w:rPr>
-        <w:t xml:space="preserve">Support burden for introducing the extra tools to use the squashfs is minimal. All tools required for supporting squashfs are available as packages that can be installed to the compute node image. Once those packages are added the tools will be installed to all nodes, similar to adding any other package. The only additional tools absolutely required on compute node images to run squashfs containers are FUSE and squashfuse. </w:t>
+        <w:t xml:space="preserve">Support burden for introducing the extra tools to use the squashfs is minimal. All tools required for supporting squashfs are available as </w:t>
+      </w:r>
+      <w:r>
+        <w:rPr>
+          <w:sz w:val="24"/>
+          <w:szCs w:val="24"/>
+        </w:rPr>
+        <w:t xml:space="preserve">distribution </w:t>
+      </w:r>
+      <w:r>
+        <w:rPr>
+          <w:sz w:val="24"/>
+          <w:szCs w:val="24"/>
+        </w:rPr>
+        <w:t xml:space="preserve">packages that can be installed to the compute node image. Once those packages are added the tools will be installed to all nodes, similar to adding any other package. The only additional tools absolutely required on compute node images to run squashfs containers are FUSE and squashfuse. </w:t>
       </w:r>
     </w:p>
     <w:p>
@@ -9935,7 +10137,7 @@
         </w:rPr>
         <w:t xml:space="preserve">, 1–10. </w:t>
       </w:r>
-      <w:hyperlink r:id="rId21" w:history="1">
+      <w:hyperlink r:id="rId24" w:history="1">
         <w:r>
           <w:rPr>
             <w:rStyle w:val="Hyperlink"/>
@@ -10163,7 +10365,7 @@
         </w:rPr>
         <w:t xml:space="preserve">, 165–176. </w:t>
       </w:r>
-      <w:hyperlink r:id="rId22" w:history="1">
+      <w:hyperlink r:id="rId25" w:history="1">
         <w:r>
           <w:rPr>
             <w:rStyle w:val="Hyperlink"/>
@@ -10302,7 +10504,7 @@
         </w:rPr>
         <w:t xml:space="preserve">, 1–11. </w:t>
       </w:r>
-      <w:hyperlink r:id="rId23" w:history="1">
+      <w:hyperlink r:id="rId26" w:history="1">
         <w:r>
           <w:rPr>
             <w:rStyle w:val="Hyperlink"/>
@@ -10409,7 +10611,7 @@
         </w:rPr>
         <w:t xml:space="preserve">, 082021. </w:t>
       </w:r>
-      <w:hyperlink r:id="rId24" w:history="1">
+      <w:hyperlink r:id="rId27" w:history="1">
         <w:r>
           <w:rPr>
             <w:rStyle w:val="Hyperlink"/>
@@ -10484,10 +10686,7 @@
         </w:rPr>
       </w:pPr>
     </w:p>
-    <w:p>
-      <w:bookmarkStart w:id="13" w:name="_GoBack"/>
-      <w:bookmarkEnd w:id="13"/>
-    </w:p>
+    <w:p/>
     <w:sectPr>
       <w:pgSz w:w="12240" w:h="15840"/>
       <w:pgMar w:top="1440" w:right="1440" w:bottom="1440" w:left="2160" w:header="720" w:footer="720" w:gutter="0"/>
@@ -10597,47 +10796,205 @@
 <w:ftr xmlns:wpc="http://schemas.microsoft.com/office/word/2010/wordprocessingCanvas" xmlns:cx="http://schemas.microsoft.com/office/drawing/2014/chartex" xmlns:cx1="http://schemas.microsoft.com/office/drawing/2015/9/8/chartex" xmlns:cx2="http://schemas.microsoft.com/office/drawing/2015/10/21/chartex" xmlns:cx3="http://schemas.microsoft.com/office/drawing/2016/5/9/chartex" xmlns:cx4="http://schemas.microsoft.com/office/drawing/2016/5/10/chartex" xmlns:cx5="http://schemas.microsoft.com/office/drawing/2016/5/11/chartex" xmlns:cx6="http://schemas.microsoft.com/office/drawing/2016/5/12/chartex" xmlns:cx7="http://schemas.microsoft.com/office/drawing/2016/5/13/chartex" xmlns:cx8="http://schemas.microsoft.com/office/drawing/2016/5/14/chartex" xmlns:mc="http://schemas.openxmlformats.org/markup-compatibility/2006" xmlns:aink="http://schemas.microsoft.com/office/drawing/2016/ink" xmlns:am3d="http://schemas.microsoft.com/office/drawing/2017/model3d" xmlns:o="urn:schemas-microsoft-com:office:office" xmlns:r="http://schemas.openxmlformats.org/officeDocument/2006/relationships" xmlns:m="http://schemas.openxmlformats.org/officeDocument/2006/math" xmlns:v="urn:schemas-microsoft-com:vml" xmlns:wp14="http://schemas.microsoft.com/office/word/2010/wordprocessingDrawing" xmlns:wp="http://schemas.openxmlformats.org/drawingml/2006/wordprocessingDrawing" xmlns:w10="urn:schemas-microsoft-com:office:word" xmlns:w="http://schemas.openxmlformats.org/wordprocessingml/2006/main" xmlns:w14="http://schemas.microsoft.com/office/word/2010/wordml" xmlns:w15="http://schemas.microsoft.com/office/word/2012/wordml" xmlns:w16cid="http://schemas.microsoft.com/office/word/2016/wordml/cid" xmlns:w16se="http://schemas.microsoft.com/office/word/2015/wordml/symex" xmlns:wpg="http://schemas.microsoft.com/office/word/2010/wordprocessingGroup" xmlns:wpi="http://schemas.microsoft.com/office/word/2010/wordprocessingInk" xmlns:wne="http://schemas.microsoft.com/office/word/2006/wordml" xmlns:wps="http://schemas.microsoft.com/office/word/2010/wordprocessingShape" mc:Ignorable="w14 w15 w16se w16cid wp14">
   <w:sdt>
     <w:sdtPr>
-      <w:id w:val="587039323"/>
+      <w:rPr>
+        <w:rStyle w:val="PageNumber"/>
+      </w:rPr>
+      <w:id w:val="-139966282"/>
       <w:docPartObj>
         <w:docPartGallery w:val="Page Numbers (Bottom of Page)"/>
         <w:docPartUnique/>
       </w:docPartObj>
     </w:sdtPr>
-    <w:sdtEndPr>
-      <w:rPr>
-        <w:noProof/>
-      </w:rPr>
-    </w:sdtEndPr>
     <w:sdtContent>
       <w:p>
         <w:pPr>
           <w:pStyle w:val="Footer"/>
-          <w:jc w:val="center"/>
+          <w:framePr w:wrap="none" w:vAnchor="text" w:hAnchor="margin" w:xAlign="center" w:y="1"/>
+          <w:rPr>
+            <w:rStyle w:val="PageNumber"/>
+          </w:rPr>
         </w:pPr>
         <w:r>
+          <w:rPr>
+            <w:rStyle w:val="PageNumber"/>
+          </w:rPr>
           <w:fldChar w:fldCharType="begin"/>
         </w:r>
         <w:r>
-          <w:instrText xml:space="preserve"> PAGE   \* MERGEFORMAT </w:instrText>
+          <w:rPr>
+            <w:rStyle w:val="PageNumber"/>
+          </w:rPr>
+          <w:instrText xml:space="preserve"> PAGE </w:instrText>
         </w:r>
         <w:r>
+          <w:rPr>
+            <w:rStyle w:val="PageNumber"/>
+          </w:rPr>
           <w:fldChar w:fldCharType="separate"/>
         </w:r>
         <w:r>
           <w:rPr>
+            <w:rStyle w:val="PageNumber"/>
             <w:noProof/>
           </w:rPr>
-          <w:t>2</w:t>
+          <w:t>iii</w:t>
         </w:r>
         <w:r>
           <w:rPr>
-            <w:noProof/>
+            <w:rStyle w:val="PageNumber"/>
           </w:rPr>
           <w:fldChar w:fldCharType="end"/>
         </w:r>
       </w:p>
     </w:sdtContent>
   </w:sdt>
+  <w:p>
+    <w:pPr>
+      <w:pStyle w:val="Footer"/>
+      <w:tabs>
+        <w:tab w:val="left" w:pos="3777"/>
+      </w:tabs>
+    </w:pPr>
+    <w:bookmarkStart w:id="0" w:name="_GoBack"/>
+    <w:bookmarkEnd w:id="0"/>
+    <w:r>
+      <w:tab/>
+    </w:r>
+  </w:p>
+</w:ftr>
+</file>
+
+<file path=word/footer3.xml><?xml version="1.0" encoding="utf-8"?>
+<w:ftr xmlns:wpc="http://schemas.microsoft.com/office/word/2010/wordprocessingCanvas" xmlns:cx="http://schemas.microsoft.com/office/drawing/2014/chartex" xmlns:cx1="http://schemas.microsoft.com/office/drawing/2015/9/8/chartex" xmlns:cx2="http://schemas.microsoft.com/office/drawing/2015/10/21/chartex" xmlns:cx3="http://schemas.microsoft.com/office/drawing/2016/5/9/chartex" xmlns:cx4="http://schemas.microsoft.com/office/drawing/2016/5/10/chartex" xmlns:cx5="http://schemas.microsoft.com/office/drawing/2016/5/11/chartex" xmlns:cx6="http://schemas.microsoft.com/office/drawing/2016/5/12/chartex" xmlns:cx7="http://schemas.microsoft.com/office/drawing/2016/5/13/chartex" xmlns:cx8="http://schemas.microsoft.com/office/drawing/2016/5/14/chartex" xmlns:mc="http://schemas.openxmlformats.org/markup-compatibility/2006" xmlns:aink="http://schemas.microsoft.com/office/drawing/2016/ink" xmlns:am3d="http://schemas.microsoft.com/office/drawing/2017/model3d" xmlns:o="urn:schemas-microsoft-com:office:office" xmlns:r="http://schemas.openxmlformats.org/officeDocument/2006/relationships" xmlns:m="http://schemas.openxmlformats.org/officeDocument/2006/math" xmlns:v="urn:schemas-microsoft-com:vml" xmlns:wp14="http://schemas.microsoft.com/office/word/2010/wordprocessingDrawing" xmlns:wp="http://schemas.openxmlformats.org/drawingml/2006/wordprocessingDrawing" xmlns:w10="urn:schemas-microsoft-com:office:word" xmlns:w="http://schemas.openxmlformats.org/wordprocessingml/2006/main" xmlns:w14="http://schemas.microsoft.com/office/word/2010/wordml" xmlns:w15="http://schemas.microsoft.com/office/word/2012/wordml" xmlns:w16cid="http://schemas.microsoft.com/office/word/2016/wordml/cid" xmlns:w16se="http://schemas.microsoft.com/office/word/2015/wordml/symex" xmlns:wpg="http://schemas.microsoft.com/office/word/2010/wordprocessingGroup" xmlns:wpi="http://schemas.microsoft.com/office/word/2010/wordprocessingInk" xmlns:wne="http://schemas.microsoft.com/office/word/2006/wordml" xmlns:wps="http://schemas.microsoft.com/office/word/2010/wordprocessingShape" mc:Ignorable="w14 w15 w16se w16cid wp14">
+  <w:sdt>
+    <w:sdtPr>
+      <w:rPr>
+        <w:rStyle w:val="PageNumber"/>
+      </w:rPr>
+      <w:id w:val="223333412"/>
+      <w:docPartObj>
+        <w:docPartGallery w:val="Page Numbers (Bottom of Page)"/>
+        <w:docPartUnique/>
+      </w:docPartObj>
+    </w:sdtPr>
+    <w:sdtContent>
+      <w:p>
+        <w:pPr>
+          <w:pStyle w:val="Footer"/>
+          <w:framePr w:wrap="none" w:vAnchor="text" w:hAnchor="margin" w:xAlign="center" w:y="1"/>
+          <w:rPr>
+            <w:rStyle w:val="PageNumber"/>
+          </w:rPr>
+        </w:pPr>
+        <w:r>
+          <w:rPr>
+            <w:rStyle w:val="PageNumber"/>
+          </w:rPr>
+          <w:fldChar w:fldCharType="begin"/>
+        </w:r>
+        <w:r>
+          <w:rPr>
+            <w:rStyle w:val="PageNumber"/>
+          </w:rPr>
+          <w:instrText xml:space="preserve"> PAGE </w:instrText>
+        </w:r>
+        <w:r>
+          <w:rPr>
+            <w:rStyle w:val="PageNumber"/>
+          </w:rPr>
+          <w:fldChar w:fldCharType="separate"/>
+        </w:r>
+        <w:r>
+          <w:rPr>
+            <w:rStyle w:val="PageNumber"/>
+            <w:noProof/>
+          </w:rPr>
+          <w:t>ii</w:t>
+        </w:r>
+        <w:r>
+          <w:rPr>
+            <w:rStyle w:val="PageNumber"/>
+          </w:rPr>
+          <w:fldChar w:fldCharType="end"/>
+        </w:r>
+      </w:p>
+    </w:sdtContent>
+  </w:sdt>
+  <w:p>
+    <w:pPr>
+      <w:pStyle w:val="Footer"/>
+    </w:pPr>
+  </w:p>
+</w:ftr>
+</file>
+
+<file path=word/footer4.xml><?xml version="1.0" encoding="utf-8"?>
+<w:ftr xmlns:wpc="http://schemas.microsoft.com/office/word/2010/wordprocessingCanvas" xmlns:cx="http://schemas.microsoft.com/office/drawing/2014/chartex" xmlns:cx1="http://schemas.microsoft.com/office/drawing/2015/9/8/chartex" xmlns:cx2="http://schemas.microsoft.com/office/drawing/2015/10/21/chartex" xmlns:cx3="http://schemas.microsoft.com/office/drawing/2016/5/9/chartex" xmlns:cx4="http://schemas.microsoft.com/office/drawing/2016/5/10/chartex" xmlns:cx5="http://schemas.microsoft.com/office/drawing/2016/5/11/chartex" xmlns:cx6="http://schemas.microsoft.com/office/drawing/2016/5/12/chartex" xmlns:cx7="http://schemas.microsoft.com/office/drawing/2016/5/13/chartex" xmlns:cx8="http://schemas.microsoft.com/office/drawing/2016/5/14/chartex" xmlns:mc="http://schemas.openxmlformats.org/markup-compatibility/2006" xmlns:aink="http://schemas.microsoft.com/office/drawing/2016/ink" xmlns:am3d="http://schemas.microsoft.com/office/drawing/2017/model3d" xmlns:o="urn:schemas-microsoft-com:office:office" xmlns:r="http://schemas.openxmlformats.org/officeDocument/2006/relationships" xmlns:m="http://schemas.openxmlformats.org/officeDocument/2006/math" xmlns:v="urn:schemas-microsoft-com:vml" xmlns:wp14="http://schemas.microsoft.com/office/word/2010/wordprocessingDrawing" xmlns:wp="http://schemas.openxmlformats.org/drawingml/2006/wordprocessingDrawing" xmlns:w10="urn:schemas-microsoft-com:office:word" xmlns:w="http://schemas.openxmlformats.org/wordprocessingml/2006/main" xmlns:w14="http://schemas.microsoft.com/office/word/2010/wordml" xmlns:w15="http://schemas.microsoft.com/office/word/2012/wordml" xmlns:w16cid="http://schemas.microsoft.com/office/word/2016/wordml/cid" xmlns:w16se="http://schemas.microsoft.com/office/word/2015/wordml/symex" xmlns:wpg="http://schemas.microsoft.com/office/word/2010/wordprocessingGroup" xmlns:wpi="http://schemas.microsoft.com/office/word/2010/wordprocessingInk" xmlns:wne="http://schemas.microsoft.com/office/word/2006/wordml" xmlns:wps="http://schemas.microsoft.com/office/word/2010/wordprocessingShape" mc:Ignorable="w14 w15 w16se w16cid wp14">
+  <w:sdt>
+    <w:sdtPr>
+      <w:rPr>
+        <w:rStyle w:val="PageNumber"/>
+      </w:rPr>
+      <w:id w:val="-231083521"/>
+      <w:docPartObj>
+        <w:docPartGallery w:val="Page Numbers (Bottom of Page)"/>
+        <w:docPartUnique/>
+      </w:docPartObj>
+    </w:sdtPr>
+    <w:sdtContent>
+      <w:p>
+        <w:pPr>
+          <w:pStyle w:val="Footer"/>
+          <w:framePr w:wrap="none" w:vAnchor="text" w:hAnchor="margin" w:xAlign="center" w:y="1"/>
+          <w:rPr>
+            <w:rStyle w:val="PageNumber"/>
+          </w:rPr>
+        </w:pPr>
+        <w:r>
+          <w:rPr>
+            <w:rStyle w:val="PageNumber"/>
+          </w:rPr>
+          <w:fldChar w:fldCharType="begin"/>
+        </w:r>
+        <w:r>
+          <w:rPr>
+            <w:rStyle w:val="PageNumber"/>
+          </w:rPr>
+          <w:instrText xml:space="preserve"> PAGE </w:instrText>
+        </w:r>
+        <w:r>
+          <w:rPr>
+            <w:rStyle w:val="PageNumber"/>
+          </w:rPr>
+          <w:fldChar w:fldCharType="separate"/>
+        </w:r>
+        <w:r>
+          <w:rPr>
+            <w:rStyle w:val="PageNumber"/>
+            <w:noProof/>
+          </w:rPr>
+          <w:t>ii</w:t>
+        </w:r>
+        <w:r>
+          <w:rPr>
+            <w:rStyle w:val="PageNumber"/>
+          </w:rPr>
+          <w:fldChar w:fldCharType="end"/>
+        </w:r>
+      </w:p>
+    </w:sdtContent>
+  </w:sdt>
+  <w:p>
+    <w:pPr>
+      <w:pStyle w:val="Footer"/>
+      <w:jc w:val="center"/>
+    </w:pPr>
+  </w:p>
+</w:ftr>
+</file>
+
+<file path=word/footer5.xml><?xml version="1.0" encoding="utf-8"?>
+<w:ftr xmlns:wpc="http://schemas.microsoft.com/office/word/2010/wordprocessingCanvas" xmlns:cx="http://schemas.microsoft.com/office/drawing/2014/chartex" xmlns:cx1="http://schemas.microsoft.com/office/drawing/2015/9/8/chartex" xmlns:cx2="http://schemas.microsoft.com/office/drawing/2015/10/21/chartex" xmlns:cx3="http://schemas.microsoft.com/office/drawing/2016/5/9/chartex" xmlns:cx4="http://schemas.microsoft.com/office/drawing/2016/5/10/chartex" xmlns:cx5="http://schemas.microsoft.com/office/drawing/2016/5/11/chartex" xmlns:cx6="http://schemas.microsoft.com/office/drawing/2016/5/12/chartex" xmlns:cx7="http://schemas.microsoft.com/office/drawing/2016/5/13/chartex" xmlns:cx8="http://schemas.microsoft.com/office/drawing/2016/5/14/chartex" xmlns:mc="http://schemas.openxmlformats.org/markup-compatibility/2006" xmlns:aink="http://schemas.microsoft.com/office/drawing/2016/ink" xmlns:am3d="http://schemas.microsoft.com/office/drawing/2017/model3d" xmlns:o="urn:schemas-microsoft-com:office:office" xmlns:r="http://schemas.openxmlformats.org/officeDocument/2006/relationships" xmlns:m="http://schemas.openxmlformats.org/officeDocument/2006/math" xmlns:v="urn:schemas-microsoft-com:vml" xmlns:wp14="http://schemas.microsoft.com/office/word/2010/wordprocessingDrawing" xmlns:wp="http://schemas.openxmlformats.org/drawingml/2006/wordprocessingDrawing" xmlns:w10="urn:schemas-microsoft-com:office:word" xmlns:w="http://schemas.openxmlformats.org/wordprocessingml/2006/main" xmlns:w14="http://schemas.microsoft.com/office/word/2010/wordml" xmlns:w15="http://schemas.microsoft.com/office/word/2012/wordml" xmlns:w16cid="http://schemas.microsoft.com/office/word/2016/wordml/cid" xmlns:w16se="http://schemas.microsoft.com/office/word/2015/wordml/symex" xmlns:wpg="http://schemas.microsoft.com/office/word/2010/wordprocessingGroup" xmlns:wpi="http://schemas.microsoft.com/office/word/2010/wordprocessingInk" xmlns:wne="http://schemas.microsoft.com/office/word/2006/wordml" xmlns:wps="http://schemas.microsoft.com/office/word/2010/wordprocessingShape" mc:Ignorable="w14 w15 w16se w16cid wp14">
   <w:p>
     <w:pPr>
       <w:pStyle w:val="Footer"/>
@@ -11039,7 +11396,7 @@
       </w:pPr>
     </w:pPrDefault>
   </w:docDefaults>
-  <w:latentStyles w:defLockedState="0" w:defUIPriority="99" w:defSemiHidden="0" w:defUnhideWhenUsed="0" w:defQFormat="0" w:count="375">
+  <w:latentStyles w:defLockedState="0" w:defUIPriority="99" w:defSemiHidden="0" w:defUnhideWhenUsed="0" w:defQFormat="0" w:count="376">
     <w:lsdException w:name="Normal" w:uiPriority="0" w:qFormat="1"/>
     <w:lsdException w:name="heading 1" w:uiPriority="9" w:qFormat="1"/>
     <w:lsdException w:name="heading 2" w:semiHidden="1" w:uiPriority="9" w:unhideWhenUsed="1" w:qFormat="1"/>
@@ -11145,7 +11502,6 @@
     <w:lsdException w:name="HTML Sample" w:semiHidden="1" w:unhideWhenUsed="1"/>
     <w:lsdException w:name="HTML Typewriter" w:semiHidden="1" w:unhideWhenUsed="1"/>
     <w:lsdException w:name="HTML Variable" w:semiHidden="1" w:unhideWhenUsed="1"/>
-    <w:lsdException w:name="Normal Table" w:semiHidden="1" w:unhideWhenUsed="1"/>
     <w:lsdException w:name="annotation subject" w:semiHidden="1" w:unhideWhenUsed="1"/>
     <w:lsdException w:name="No List" w:semiHidden="1" w:unhideWhenUsed="1"/>
     <w:lsdException w:name="Outline List 1" w:semiHidden="1" w:unhideWhenUsed="1"/>
@@ -11192,10 +11548,8 @@
     <w:lsdException w:name="Table Subtle 2" w:semiHidden="1" w:unhideWhenUsed="1"/>
     <w:lsdException w:name="Table Web 1" w:semiHidden="1" w:unhideWhenUsed="1"/>
     <w:lsdException w:name="Table Web 2" w:semiHidden="1" w:unhideWhenUsed="1"/>
-    <w:lsdException w:name="Table Web 3" w:semiHidden="1" w:unhideWhenUsed="1"/>
     <w:lsdException w:name="Balloon Text" w:semiHidden="1" w:unhideWhenUsed="1"/>
     <w:lsdException w:name="Table Grid" w:uiPriority="39"/>
-    <w:lsdException w:name="Table Theme" w:semiHidden="1" w:unhideWhenUsed="1"/>
     <w:lsdException w:name="Placeholder Text" w:semiHidden="1"/>
     <w:lsdException w:name="No Spacing" w:uiPriority="1" w:qFormat="1"/>
     <w:lsdException w:name="Light Shading" w:uiPriority="60"/>
@@ -11415,6 +11769,7 @@
     <w:lsdException w:name="Smart Hyperlink" w:semiHidden="1" w:unhideWhenUsed="1"/>
     <w:lsdException w:name="Hashtag" w:semiHidden="1" w:unhideWhenUsed="1"/>
     <w:lsdException w:name="Unresolved Mention" w:semiHidden="1" w:unhideWhenUsed="1"/>
+    <w:lsdException w:name="Smart Link" w:semiHidden="1" w:unhideWhenUsed="1"/>
   </w:latentStyles>
   <w:style w:type="paragraph" w:default="1" w:styleId="Normal">
     <w:name w:val="Normal"/>
@@ -12301,7 +12656,7 @@
 </file>
 
 <file path=customXml/itemProps1.xml><?xml version="1.0" encoding="utf-8"?>
-<ds:datastoreItem xmlns:ds="http://schemas.openxmlformats.org/officeDocument/2006/customXml" ds:itemID="{A3093F50-2815-4E80-A12F-A933C620EE90}">
+<ds:datastoreItem xmlns:ds="http://schemas.openxmlformats.org/officeDocument/2006/customXml" ds:itemID="{5705E143-E57A-8244-87B6-22F6D1DF22A7}">
   <ds:schemaRefs>
     <ds:schemaRef ds:uri="http://schemas.openxmlformats.org/officeDocument/2006/bibliography"/>
   </ds:schemaRefs>

</xml_diff>

<commit_message>
add changed from Dr Lail. update presentation.
</commit_message>
<xml_diff>
--- a/doc/Thesis.docx
+++ b/doc/Thesis.docx
@@ -278,26 +278,28 @@
           <w:sz w:val="24"/>
           <w:szCs w:val="24"/>
         </w:rPr>
-        <w:sectPr>
-          <w:headerReference w:type="even" r:id="rId7"/>
-          <w:headerReference w:type="default" r:id="rId8"/>
-          <w:footerReference w:type="even" r:id="rId9"/>
-          <w:footerReference w:type="default" r:id="rId10"/>
-          <w:headerReference w:type="first" r:id="rId11"/>
-          <w:footerReference w:type="first" r:id="rId12"/>
-          <w:pgSz w:w="12240" w:h="15840"/>
-          <w:pgMar w:top="1440" w:right="1440" w:bottom="1440" w:left="2160" w:header="720" w:footer="720" w:gutter="0"/>
-          <w:pgNumType w:fmt="lowerRoman" w:start="1"/>
-          <w:cols w:space="720"/>
-          <w:docGrid w:linePitch="299"/>
-        </w:sectPr>
-      </w:pPr>
-      <w:r>
-        <w:rPr>
-          <w:sz w:val="24"/>
-          <w:szCs w:val="24"/>
-        </w:rPr>
-        <w:t>May 8th 20</w:t>
+      </w:pPr>
+      <w:r>
+        <w:rPr>
+          <w:sz w:val="24"/>
+          <w:szCs w:val="24"/>
+        </w:rPr>
+        <w:t>June</w:t>
+      </w:r>
+      <w:r>
+        <w:rPr>
+          <w:sz w:val="24"/>
+          <w:szCs w:val="24"/>
+        </w:rPr>
+        <w:t xml:space="preserve"> 8th</w:t>
+      </w:r>
+      <w:proofErr w:type="gramStart"/>
+      <w:r>
+        <w:rPr>
+          <w:sz w:val="24"/>
+          <w:szCs w:val="24"/>
+        </w:rPr>
+        <w:t xml:space="preserve"> 20</w:t>
       </w:r>
       <w:r>
         <w:rPr>
@@ -306,31 +308,44 @@
         </w:rPr>
         <w:t>19</w:t>
       </w:r>
-    </w:p>
-    <w:p>
-      <w:pPr>
-        <w:spacing w:line="480" w:lineRule="auto"/>
-        <w:rPr>
-          <w:sz w:val="24"/>
-          <w:szCs w:val="24"/>
-        </w:rPr>
-      </w:pPr>
-      <w:proofErr w:type="spellStart"/>
+      <w:proofErr w:type="gramEnd"/>
+    </w:p>
+    <w:p>
+      <w:pPr>
+        <w:spacing w:line="480" w:lineRule="auto"/>
+        <w:jc w:val="center"/>
+        <w:rPr>
+          <w:sz w:val="24"/>
+          <w:szCs w:val="24"/>
+        </w:rPr>
+      </w:pPr>
+    </w:p>
+    <w:p>
+      <w:pPr>
+        <w:spacing w:line="480" w:lineRule="auto"/>
+        <w:jc w:val="center"/>
+        <w:rPr>
+          <w:sz w:val="24"/>
+          <w:szCs w:val="24"/>
+        </w:rPr>
+      </w:pPr>
+    </w:p>
+    <w:p>
+      <w:pPr>
+        <w:spacing w:line="480" w:lineRule="auto"/>
+        <w:jc w:val="center"/>
+        <w:rPr>
+          <w:sz w:val="24"/>
+          <w:szCs w:val="24"/>
+        </w:rPr>
+      </w:pPr>
       <w:r>
         <w:rPr>
           <w:sz w:val="24"/>
           <w:szCs w:val="24"/>
         </w:rPr>
         <w:lastRenderedPageBreak/>
-        <w:t>Userspace</w:t>
-      </w:r>
-      <w:proofErr w:type="spellEnd"/>
-      <w:r>
-        <w:rPr>
-          <w:sz w:val="24"/>
-          <w:szCs w:val="24"/>
-        </w:rPr>
-        <w:t xml:space="preserve"> Squash Filesystem for Launching Linux Containers on HPC Systems</w:t>
+        <w:t>Userspace Squash Filesystem for Launching Linux Containers on HPC Systems</w:t>
       </w:r>
     </w:p>
     <w:p>
@@ -691,7 +706,21 @@
                 <w:sz w:val="24"/>
                 <w:szCs w:val="24"/>
               </w:rPr>
-              <w:t>Chair of committee</w:t>
+              <w:t xml:space="preserve">Chair of </w:t>
+            </w:r>
+            <w:r>
+              <w:rPr>
+                <w:sz w:val="24"/>
+                <w:szCs w:val="24"/>
+              </w:rPr>
+              <w:t>C</w:t>
+            </w:r>
+            <w:r>
+              <w:rPr>
+                <w:sz w:val="24"/>
+                <w:szCs w:val="24"/>
+              </w:rPr>
+              <w:t>ommittee</w:t>
             </w:r>
           </w:p>
           <w:p>
@@ -708,7 +737,35 @@
                 <w:sz w:val="24"/>
                 <w:szCs w:val="24"/>
               </w:rPr>
-              <w:t>Discipline of computer science</w:t>
+              <w:t xml:space="preserve">Discipline of </w:t>
+            </w:r>
+            <w:r>
+              <w:rPr>
+                <w:sz w:val="24"/>
+                <w:szCs w:val="24"/>
+              </w:rPr>
+              <w:t>C</w:t>
+            </w:r>
+            <w:r>
+              <w:rPr>
+                <w:sz w:val="24"/>
+                <w:szCs w:val="24"/>
+              </w:rPr>
+              <w:t xml:space="preserve">omputer </w:t>
+            </w:r>
+            <w:r>
+              <w:rPr>
+                <w:sz w:val="24"/>
+                <w:szCs w:val="24"/>
+              </w:rPr>
+              <w:t>S</w:t>
+            </w:r>
+            <w:r>
+              <w:rPr>
+                <w:sz w:val="24"/>
+                <w:szCs w:val="24"/>
+              </w:rPr>
+              <w:t>cience</w:t>
             </w:r>
           </w:p>
         </w:tc>
@@ -894,7 +951,35 @@
                 <w:sz w:val="24"/>
                 <w:szCs w:val="24"/>
               </w:rPr>
-              <w:t>Discipline of computer science</w:t>
+              <w:t xml:space="preserve">Discipline of </w:t>
+            </w:r>
+            <w:r>
+              <w:rPr>
+                <w:sz w:val="24"/>
+                <w:szCs w:val="24"/>
+              </w:rPr>
+              <w:t>C</w:t>
+            </w:r>
+            <w:r>
+              <w:rPr>
+                <w:sz w:val="24"/>
+                <w:szCs w:val="24"/>
+              </w:rPr>
+              <w:t xml:space="preserve">omputer </w:t>
+            </w:r>
+            <w:r>
+              <w:rPr>
+                <w:sz w:val="24"/>
+                <w:szCs w:val="24"/>
+              </w:rPr>
+              <w:t>S</w:t>
+            </w:r>
+            <w:r>
+              <w:rPr>
+                <w:sz w:val="24"/>
+                <w:szCs w:val="24"/>
+              </w:rPr>
+              <w:t>cience</w:t>
             </w:r>
           </w:p>
         </w:tc>
@@ -973,8 +1058,17 @@
                 <w:sz w:val="24"/>
                 <w:szCs w:val="24"/>
               </w:rPr>
-              <w:t>Peter Linder</w:t>
-            </w:r>
+              <w:t xml:space="preserve">Warren </w:t>
+            </w:r>
+            <w:proofErr w:type="spellStart"/>
+            <w:r>
+              <w:rPr>
+                <w:sz w:val="24"/>
+                <w:szCs w:val="24"/>
+              </w:rPr>
+              <w:t>Lail</w:t>
+            </w:r>
+            <w:proofErr w:type="spellEnd"/>
           </w:p>
           <w:p>
             <w:pPr>
@@ -997,7 +1091,7 @@
                 <w:sz w:val="24"/>
                 <w:szCs w:val="24"/>
               </w:rPr>
-              <w:t>Associate Dean of Graduate Studies</w:t>
+              <w:t>Dean of Graduate Studies</w:t>
             </w:r>
           </w:p>
         </w:tc>
@@ -1087,7 +1181,35 @@
                 <w:sz w:val="24"/>
                 <w:szCs w:val="24"/>
               </w:rPr>
-              <w:t>Discipline of computer science</w:t>
+              <w:t xml:space="preserve">Discipline of </w:t>
+            </w:r>
+            <w:r>
+              <w:rPr>
+                <w:sz w:val="24"/>
+                <w:szCs w:val="24"/>
+              </w:rPr>
+              <w:t>C</w:t>
+            </w:r>
+            <w:r>
+              <w:rPr>
+                <w:sz w:val="24"/>
+                <w:szCs w:val="24"/>
+              </w:rPr>
+              <w:t xml:space="preserve">omputer </w:t>
+            </w:r>
+            <w:r>
+              <w:rPr>
+                <w:sz w:val="24"/>
+                <w:szCs w:val="24"/>
+              </w:rPr>
+              <w:t>S</w:t>
+            </w:r>
+            <w:r>
+              <w:rPr>
+                <w:sz w:val="24"/>
+                <w:szCs w:val="24"/>
+              </w:rPr>
+              <w:t>cience</w:t>
             </w:r>
           </w:p>
         </w:tc>
@@ -1102,7 +1224,12 @@
           <w:szCs w:val="28"/>
         </w:rPr>
         <w:sectPr>
-          <w:footerReference w:type="first" r:id="rId13"/>
+          <w:headerReference w:type="even" r:id="rId7"/>
+          <w:headerReference w:type="default" r:id="rId8"/>
+          <w:footerReference w:type="even" r:id="rId9"/>
+          <w:footerReference w:type="default" r:id="rId10"/>
+          <w:headerReference w:type="first" r:id="rId11"/>
+          <w:footerReference w:type="first" r:id="rId12"/>
           <w:pgSz w:w="12240" w:h="15840"/>
           <w:pgMar w:top="1440" w:right="1440" w:bottom="1440" w:left="2160" w:header="720" w:footer="720" w:gutter="0"/>
           <w:pgNumType w:fmt="lowerRoman" w:start="1"/>
@@ -1141,188 +1268,95 @@
         </w:rPr>
         <w:fldChar w:fldCharType="end"/>
       </w:r>
-      <w:proofErr w:type="spellStart"/>
-      <w:r>
-        <w:rPr>
-          <w:sz w:val="24"/>
-          <w:szCs w:val="24"/>
-        </w:rPr>
-        <w:t>Userspace</w:t>
-      </w:r>
-      <w:proofErr w:type="spellEnd"/>
-      <w:r>
-        <w:rPr>
-          <w:sz w:val="24"/>
-          <w:szCs w:val="24"/>
-        </w:rPr>
-        <w:t xml:space="preserve"> Squash Filesystem for Launching Linux Containers on HPC Systems</w:t>
-      </w:r>
-    </w:p>
-    <w:p>
-      <w:pPr>
-        <w:spacing w:line="240" w:lineRule="auto"/>
+      <w:r>
+        <w:rPr>
+          <w:sz w:val="24"/>
+          <w:szCs w:val="24"/>
+        </w:rPr>
+        <w:t>Userspace Squash Filesystem for Launching Linux Containers on HPC Systems</w:t>
+      </w:r>
+    </w:p>
+    <w:p>
+      <w:pPr>
+        <w:spacing w:line="480" w:lineRule="auto"/>
         <w:jc w:val="center"/>
-        <w:rPr>
-          <w:sz w:val="24"/>
-          <w:szCs w:val="24"/>
-        </w:rPr>
-      </w:pPr>
-      <w:r>
-        <w:rPr>
-          <w:sz w:val="24"/>
-          <w:szCs w:val="24"/>
-        </w:rPr>
-        <w:t>Ronald Shane Goff</w:t>
-      </w:r>
-    </w:p>
-    <w:p>
-      <w:pPr>
-        <w:spacing w:line="240" w:lineRule="auto"/>
-        <w:jc w:val="center"/>
-        <w:rPr>
-          <w:sz w:val="24"/>
-          <w:szCs w:val="24"/>
-        </w:rPr>
-      </w:pPr>
-      <w:r>
-        <w:rPr>
-          <w:sz w:val="24"/>
-          <w:szCs w:val="24"/>
-        </w:rPr>
-        <w:t>Bachelor of Science in Computer Science</w:t>
-      </w:r>
-    </w:p>
-    <w:p>
-      <w:pPr>
-        <w:spacing w:line="240" w:lineRule="auto"/>
-        <w:jc w:val="center"/>
-        <w:rPr>
-          <w:sz w:val="24"/>
-          <w:szCs w:val="24"/>
-        </w:rPr>
-      </w:pPr>
-    </w:p>
-    <w:p>
-      <w:pPr>
-        <w:spacing w:line="240" w:lineRule="auto"/>
-        <w:jc w:val="center"/>
-        <w:rPr>
-          <w:sz w:val="24"/>
-          <w:szCs w:val="24"/>
-        </w:rPr>
-      </w:pPr>
-      <w:r>
-        <w:rPr>
-          <w:sz w:val="24"/>
-          <w:szCs w:val="24"/>
-        </w:rPr>
-        <w:t>In Partial Fulfillment</w:t>
-      </w:r>
-    </w:p>
-    <w:p>
-      <w:pPr>
-        <w:spacing w:line="240" w:lineRule="auto"/>
-        <w:jc w:val="center"/>
-        <w:rPr>
-          <w:sz w:val="24"/>
-          <w:szCs w:val="24"/>
-        </w:rPr>
-      </w:pPr>
-      <w:r>
-        <w:rPr>
-          <w:sz w:val="24"/>
-          <w:szCs w:val="24"/>
-        </w:rPr>
-        <w:t>of the Requirements for the Degree</w:t>
-      </w:r>
-    </w:p>
-    <w:p>
-      <w:pPr>
-        <w:spacing w:line="240" w:lineRule="auto"/>
-        <w:jc w:val="center"/>
-        <w:rPr>
-          <w:sz w:val="24"/>
-          <w:szCs w:val="24"/>
-        </w:rPr>
-      </w:pPr>
-      <w:r>
-        <w:rPr>
-          <w:sz w:val="24"/>
-          <w:szCs w:val="24"/>
-        </w:rPr>
-        <w:t>Master of Science in Computer Science</w:t>
-      </w:r>
-    </w:p>
-    <w:p>
-      <w:pPr>
-        <w:spacing w:line="480" w:lineRule="auto"/>
         <w:rPr>
           <w:sz w:val="28"/>
           <w:szCs w:val="28"/>
         </w:rPr>
       </w:pPr>
-    </w:p>
-    <w:p>
-      <w:pPr>
-        <w:spacing w:line="480" w:lineRule="auto"/>
-        <w:jc w:val="center"/>
+      <w:r>
         <w:rPr>
           <w:sz w:val="28"/>
           <w:szCs w:val="28"/>
         </w:rPr>
-      </w:pPr>
-      <w:r>
+        <w:t>ABSTRACT</w:t>
+      </w:r>
+    </w:p>
+    <w:p>
+      <w:pPr>
+        <w:spacing w:line="480" w:lineRule="auto"/>
+        <w:ind w:firstLine="720"/>
+        <w:rPr>
+          <w:sz w:val="24"/>
+          <w:szCs w:val="24"/>
+        </w:rPr>
+      </w:pPr>
+      <w:r>
+        <w:rPr>
+          <w:sz w:val="24"/>
+          <w:szCs w:val="24"/>
+        </w:rPr>
+        <w:t xml:space="preserve">The demand for user defined software stacks (UDSS) has been increasing in the </w:t>
+      </w:r>
+      <w:r>
+        <w:rPr>
+          <w:sz w:val="24"/>
+          <w:szCs w:val="24"/>
+        </w:rPr>
+        <w:t>high-performance</w:t>
+      </w:r>
+      <w:r>
+        <w:rPr>
+          <w:sz w:val="24"/>
+          <w:szCs w:val="24"/>
+        </w:rPr>
+        <w:t xml:space="preserve"> computing (HPC) community. Container technology has become popular due to the flexibility and isolation it provides to HPC users. Container images must be available to all nodes involved for use in HPC and can be distributed to compute nodes in a variety of ways. A common method for container image distribution is to simply copy the container image to memory on each compute node, which can be time consuming at scale, and uses valuable memory on each node. The kernel mounted squash filesystem (squashfs) has proven fast and efficient for this task</w:t>
+      </w:r>
+      <w:r>
+        <w:rPr>
+          <w:sz w:val="24"/>
+          <w:szCs w:val="24"/>
+        </w:rPr>
+        <w:t xml:space="preserve"> but requires root-level access</w:t>
+      </w:r>
+      <w:r>
+        <w:rPr>
+          <w:sz w:val="24"/>
+          <w:szCs w:val="24"/>
+        </w:rPr>
+        <w:t>. This paper will show a user space mounted squashfs is an efficient and secure solution for container image distribution.</w:t>
+      </w:r>
+    </w:p>
+    <w:p>
+      <w:pPr>
+        <w:spacing w:line="480" w:lineRule="auto"/>
+        <w:jc w:val="center"/>
         <w:rPr>
           <w:sz w:val="28"/>
           <w:szCs w:val="28"/>
         </w:rPr>
-        <w:t>ABSTRACT</w:t>
-      </w:r>
-    </w:p>
-    <w:p>
-      <w:pPr>
-        <w:spacing w:line="480" w:lineRule="auto"/>
-        <w:ind w:firstLine="720"/>
-        <w:rPr>
-          <w:sz w:val="24"/>
-          <w:szCs w:val="24"/>
-        </w:rPr>
-      </w:pPr>
-      <w:r>
-        <w:rPr>
-          <w:sz w:val="24"/>
-          <w:szCs w:val="24"/>
-        </w:rPr>
-        <w:t xml:space="preserve">The demand for user defined software stacks (UDSS) has been increasing in the </w:t>
-      </w:r>
-      <w:r>
-        <w:rPr>
-          <w:sz w:val="24"/>
-          <w:szCs w:val="24"/>
-        </w:rPr>
-        <w:t>high-performance</w:t>
-      </w:r>
-      <w:r>
-        <w:rPr>
-          <w:sz w:val="24"/>
-          <w:szCs w:val="24"/>
-        </w:rPr>
-        <w:t xml:space="preserve"> computing (HPC) community. Container technology has become popular due to the flexibility and isolation it provides to HPC users. Container images must be available to all nodes involved for use in HPC and can be distributed to compute nodes in a variety of ways. A common method for container image distribution is to simply copy the container image to memory on each compute node, which can be time consuming at scale, and uses valuable memory on each node. The kernel mounted squash filesystem (squashfs) has proven fast and efficient for this task</w:t>
-      </w:r>
-      <w:r>
-        <w:rPr>
-          <w:sz w:val="24"/>
-          <w:szCs w:val="24"/>
-        </w:rPr>
-        <w:t xml:space="preserve"> but requires root-level access</w:t>
-      </w:r>
-      <w:r>
-        <w:rPr>
-          <w:sz w:val="24"/>
-          <w:szCs w:val="24"/>
-        </w:rPr>
-        <w:t>. This paper will show a user space mounted squashfs is an efficient and secure solution for container image distribution.</w:t>
-      </w:r>
+      </w:pPr>
+    </w:p>
+    <w:p>
+      <w:pPr>
+        <w:spacing w:line="480" w:lineRule="auto"/>
+        <w:jc w:val="center"/>
+        <w:rPr>
+          <w:sz w:val="28"/>
+          <w:szCs w:val="28"/>
+        </w:rPr>
+      </w:pPr>
     </w:p>
     <w:p>
       <w:pPr>
@@ -1409,8 +1443,14 @@
         <w:p>
           <w:pPr>
             <w:pStyle w:val="TOCHeading"/>
+            <w:rPr>
+              <w:rFonts w:ascii="Arial" w:hAnsi="Arial" w:cs="Arial"/>
+            </w:rPr>
           </w:pPr>
           <w:r>
+            <w:rPr>
+              <w:rFonts w:ascii="Arial" w:hAnsi="Arial" w:cs="Arial"/>
+            </w:rPr>
             <w:t>Table of Contents</w:t>
           </w:r>
         </w:p>
@@ -1449,7 +1489,7 @@
             </w:rPr>
             <w:fldChar w:fldCharType="separate"/>
           </w:r>
-          <w:hyperlink w:anchor="_Toc7683779" w:history="1">
+          <w:hyperlink w:anchor="_Toc11862682" w:history="1">
             <w:r>
               <w:rPr>
                 <w:rStyle w:val="Hyperlink"/>
@@ -1476,7 +1516,7 @@
                 <w:noProof/>
                 <w:webHidden/>
               </w:rPr>
-              <w:instrText xml:space="preserve"> PAGEREF _Toc7683779 \h </w:instrText>
+              <w:instrText xml:space="preserve"> PAGEREF _Toc11862682 \h </w:instrText>
             </w:r>
             <w:r>
               <w:rPr>
@@ -1525,7 +1565,7 @@
               <w:lang w:val="en-US"/>
             </w:rPr>
           </w:pPr>
-          <w:hyperlink w:anchor="_Toc7683780" w:history="1">
+          <w:hyperlink w:anchor="_Toc11862683" w:history="1">
             <w:r>
               <w:rPr>
                 <w:rStyle w:val="Hyperlink"/>
@@ -1552,7 +1592,7 @@
                 <w:noProof/>
                 <w:webHidden/>
               </w:rPr>
-              <w:instrText xml:space="preserve"> PAGEREF _Toc7683780 \h </w:instrText>
+              <w:instrText xml:space="preserve"> PAGEREF _Toc11862683 \h </w:instrText>
             </w:r>
             <w:r>
               <w:rPr>
@@ -1601,7 +1641,7 @@
               <w:lang w:val="en-US"/>
             </w:rPr>
           </w:pPr>
-          <w:hyperlink w:anchor="_Toc7683781" w:history="1">
+          <w:hyperlink w:anchor="_Toc11862684" w:history="1">
             <w:r>
               <w:rPr>
                 <w:rStyle w:val="Hyperlink"/>
@@ -1628,7 +1668,7 @@
                 <w:noProof/>
                 <w:webHidden/>
               </w:rPr>
-              <w:instrText xml:space="preserve"> PAGEREF _Toc7683781 \h </w:instrText>
+              <w:instrText xml:space="preserve"> PAGEREF _Toc11862684 \h </w:instrText>
             </w:r>
             <w:r>
               <w:rPr>
@@ -1677,7 +1717,7 @@
               <w:lang w:val="en-US"/>
             </w:rPr>
           </w:pPr>
-          <w:hyperlink w:anchor="_Toc7683782" w:history="1">
+          <w:hyperlink w:anchor="_Toc11862685" w:history="1">
             <w:r>
               <w:rPr>
                 <w:rStyle w:val="Hyperlink"/>
@@ -1704,7 +1744,7 @@
                 <w:noProof/>
                 <w:webHidden/>
               </w:rPr>
-              <w:instrText xml:space="preserve"> PAGEREF _Toc7683782 \h </w:instrText>
+              <w:instrText xml:space="preserve"> PAGEREF _Toc11862685 \h </w:instrText>
             </w:r>
             <w:r>
               <w:rPr>
@@ -1749,7 +1789,7 @@
               <w:lang w:val="en-US"/>
             </w:rPr>
           </w:pPr>
-          <w:hyperlink w:anchor="_Toc7683783" w:history="1">
+          <w:hyperlink w:anchor="_Toc11862686" w:history="1">
             <w:r>
               <w:rPr>
                 <w:rStyle w:val="Hyperlink"/>
@@ -1776,7 +1816,7 @@
                 <w:noProof/>
                 <w:webHidden/>
               </w:rPr>
-              <w:instrText xml:space="preserve"> PAGEREF _Toc7683783 \h </w:instrText>
+              <w:instrText xml:space="preserve"> PAGEREF _Toc11862686 \h </w:instrText>
             </w:r>
             <w:r>
               <w:rPr>
@@ -1821,7 +1861,7 @@
               <w:lang w:val="en-US"/>
             </w:rPr>
           </w:pPr>
-          <w:hyperlink w:anchor="_Toc7683784" w:history="1">
+          <w:hyperlink w:anchor="_Toc11862687" w:history="1">
             <w:r>
               <w:rPr>
                 <w:rStyle w:val="Hyperlink"/>
@@ -1848,7 +1888,7 @@
                 <w:noProof/>
                 <w:webHidden/>
               </w:rPr>
-              <w:instrText xml:space="preserve"> PAGEREF _Toc7683784 \h </w:instrText>
+              <w:instrText xml:space="preserve"> PAGEREF _Toc11862687 \h </w:instrText>
             </w:r>
             <w:r>
               <w:rPr>
@@ -1893,7 +1933,7 @@
               <w:lang w:val="en-US"/>
             </w:rPr>
           </w:pPr>
-          <w:hyperlink w:anchor="_Toc7683785" w:history="1">
+          <w:hyperlink w:anchor="_Toc11862688" w:history="1">
             <w:r>
               <w:rPr>
                 <w:rStyle w:val="Hyperlink"/>
@@ -1920,7 +1960,7 @@
                 <w:noProof/>
                 <w:webHidden/>
               </w:rPr>
-              <w:instrText xml:space="preserve"> PAGEREF _Toc7683785 \h </w:instrText>
+              <w:instrText xml:space="preserve"> PAGEREF _Toc11862688 \h </w:instrText>
             </w:r>
             <w:r>
               <w:rPr>
@@ -1965,7 +2005,7 @@
               <w:lang w:val="en-US"/>
             </w:rPr>
           </w:pPr>
-          <w:hyperlink w:anchor="_Toc7683786" w:history="1">
+          <w:hyperlink w:anchor="_Toc11862689" w:history="1">
             <w:r>
               <w:rPr>
                 <w:rStyle w:val="Hyperlink"/>
@@ -1992,7 +2032,7 @@
                 <w:noProof/>
                 <w:webHidden/>
               </w:rPr>
-              <w:instrText xml:space="preserve"> PAGEREF _Toc7683786 \h </w:instrText>
+              <w:instrText xml:space="preserve"> PAGEREF _Toc11862689 \h </w:instrText>
             </w:r>
             <w:r>
               <w:rPr>
@@ -2037,7 +2077,7 @@
               <w:lang w:val="en-US"/>
             </w:rPr>
           </w:pPr>
-          <w:hyperlink w:anchor="_Toc7683787" w:history="1">
+          <w:hyperlink w:anchor="_Toc11862690" w:history="1">
             <w:r>
               <w:rPr>
                 <w:rStyle w:val="Hyperlink"/>
@@ -2064,7 +2104,7 @@
                 <w:noProof/>
                 <w:webHidden/>
               </w:rPr>
-              <w:instrText xml:space="preserve"> PAGEREF _Toc7683787 \h </w:instrText>
+              <w:instrText xml:space="preserve"> PAGEREF _Toc11862690 \h </w:instrText>
             </w:r>
             <w:r>
               <w:rPr>
@@ -2109,7 +2149,7 @@
               <w:lang w:val="en-US"/>
             </w:rPr>
           </w:pPr>
-          <w:hyperlink w:anchor="_Toc7683788" w:history="1">
+          <w:hyperlink w:anchor="_Toc11862691" w:history="1">
             <w:r>
               <w:rPr>
                 <w:rStyle w:val="Hyperlink"/>
@@ -2136,7 +2176,7 @@
                 <w:noProof/>
                 <w:webHidden/>
               </w:rPr>
-              <w:instrText xml:space="preserve"> PAGEREF _Toc7683788 \h </w:instrText>
+              <w:instrText xml:space="preserve"> PAGEREF _Toc11862691 \h </w:instrText>
             </w:r>
             <w:r>
               <w:rPr>
@@ -2185,13 +2225,13 @@
               <w:lang w:val="en-US"/>
             </w:rPr>
           </w:pPr>
-          <w:hyperlink w:anchor="_Toc7683789" w:history="1">
+          <w:hyperlink w:anchor="_Toc11862692" w:history="1">
             <w:r>
               <w:rPr>
                 <w:rStyle w:val="Hyperlink"/>
                 <w:noProof/>
               </w:rPr>
-              <w:t>Methodology</w:t>
+              <w:t>Method</w:t>
             </w:r>
             <w:r>
               <w:rPr>
@@ -2212,24 +2252,27 @@
                 <w:noProof/>
                 <w:webHidden/>
               </w:rPr>
-              <w:instrText xml:space="preserve"> PAGEREF _Toc7683789 \h </w:instrText>
+              <w:instrText xml:space="preserve"> PAGEREF _Toc11862692 \h </w:instrText>
             </w:r>
             <w:r>
               <w:rPr>
                 <w:noProof/>
                 <w:webHidden/>
               </w:rPr>
-              <w:fldChar w:fldCharType="separate"/>
-            </w:r>
-            <w:r>
-              <w:rPr>
-                <w:b w:val="0"/>
-                <w:bCs w:val="0"/>
+            </w:r>
+            <w:r>
+              <w:rPr>
                 <w:noProof/>
                 <w:webHidden/>
-                <w:lang w:val="en-US"/>
-              </w:rPr>
-              <w:t>Error! Bookmark not defined.</w:t>
+              </w:rPr>
+              <w:fldChar w:fldCharType="separate"/>
+            </w:r>
+            <w:r>
+              <w:rPr>
+                <w:noProof/>
+                <w:webHidden/>
+              </w:rPr>
+              <w:t>20</w:t>
             </w:r>
             <w:r>
               <w:rPr>
@@ -2258,7 +2301,7 @@
               <w:lang w:val="en-US"/>
             </w:rPr>
           </w:pPr>
-          <w:hyperlink w:anchor="_Toc7683790" w:history="1">
+          <w:hyperlink w:anchor="_Toc11862693" w:history="1">
             <w:r>
               <w:rPr>
                 <w:rStyle w:val="Hyperlink"/>
@@ -2285,7 +2328,7 @@
                 <w:noProof/>
                 <w:webHidden/>
               </w:rPr>
-              <w:instrText xml:space="preserve"> PAGEREF _Toc7683790 \h </w:instrText>
+              <w:instrText xml:space="preserve"> PAGEREF _Toc11862693 \h </w:instrText>
             </w:r>
             <w:r>
               <w:rPr>
@@ -2334,7 +2377,7 @@
               <w:lang w:val="en-US"/>
             </w:rPr>
           </w:pPr>
-          <w:hyperlink w:anchor="_Toc7683791" w:history="1">
+          <w:hyperlink w:anchor="_Toc11862694" w:history="1">
             <w:r>
               <w:rPr>
                 <w:rStyle w:val="Hyperlink"/>
@@ -2361,7 +2404,7 @@
                 <w:noProof/>
                 <w:webHidden/>
               </w:rPr>
-              <w:instrText xml:space="preserve"> PAGEREF _Toc7683791 \h </w:instrText>
+              <w:instrText xml:space="preserve"> PAGEREF _Toc11862694 \h </w:instrText>
             </w:r>
             <w:r>
               <w:rPr>
@@ -2410,7 +2453,7 @@
               <w:lang w:val="en-US"/>
             </w:rPr>
           </w:pPr>
-          <w:hyperlink w:anchor="_Toc7683792" w:history="1">
+          <w:hyperlink w:anchor="_Toc11862695" w:history="1">
             <w:r>
               <w:rPr>
                 <w:rStyle w:val="Hyperlink"/>
@@ -2437,7 +2480,7 @@
                 <w:noProof/>
                 <w:webHidden/>
               </w:rPr>
-              <w:instrText xml:space="preserve"> PAGEREF _Toc7683792 \h </w:instrText>
+              <w:instrText xml:space="preserve"> PAGEREF _Toc11862695 \h </w:instrText>
             </w:r>
             <w:r>
               <w:rPr>
@@ -2458,6 +2501,82 @@
                 <w:webHidden/>
               </w:rPr>
               <w:t>38</w:t>
+            </w:r>
+            <w:r>
+              <w:rPr>
+                <w:noProof/>
+                <w:webHidden/>
+              </w:rPr>
+              <w:fldChar w:fldCharType="end"/>
+            </w:r>
+          </w:hyperlink>
+        </w:p>
+        <w:p>
+          <w:pPr>
+            <w:pStyle w:val="TOC1"/>
+            <w:tabs>
+              <w:tab w:val="right" w:leader="dot" w:pos="8630"/>
+            </w:tabs>
+            <w:rPr>
+              <w:rFonts w:eastAsiaTheme="minorEastAsia" w:cstheme="minorBidi"/>
+              <w:b w:val="0"/>
+              <w:bCs w:val="0"/>
+              <w:i w:val="0"/>
+              <w:iCs w:val="0"/>
+              <w:noProof/>
+              <w:sz w:val="22"/>
+              <w:szCs w:val="22"/>
+              <w:lang w:val="en-US"/>
+            </w:rPr>
+          </w:pPr>
+          <w:hyperlink w:anchor="_Toc11862696" w:history="1">
+            <w:r>
+              <w:rPr>
+                <w:rStyle w:val="Hyperlink"/>
+                <w:noProof/>
+              </w:rPr>
+              <w:t>References</w:t>
+            </w:r>
+            <w:r>
+              <w:rPr>
+                <w:noProof/>
+                <w:webHidden/>
+              </w:rPr>
+              <w:tab/>
+            </w:r>
+            <w:r>
+              <w:rPr>
+                <w:noProof/>
+                <w:webHidden/>
+              </w:rPr>
+              <w:fldChar w:fldCharType="begin"/>
+            </w:r>
+            <w:r>
+              <w:rPr>
+                <w:noProof/>
+                <w:webHidden/>
+              </w:rPr>
+              <w:instrText xml:space="preserve"> PAGEREF _Toc11862696 \h </w:instrText>
+            </w:r>
+            <w:r>
+              <w:rPr>
+                <w:noProof/>
+                <w:webHidden/>
+              </w:rPr>
+            </w:r>
+            <w:r>
+              <w:rPr>
+                <w:noProof/>
+                <w:webHidden/>
+              </w:rPr>
+              <w:fldChar w:fldCharType="separate"/>
+            </w:r>
+            <w:r>
+              <w:rPr>
+                <w:noProof/>
+                <w:webHidden/>
+              </w:rPr>
+              <w:t>41</w:t>
             </w:r>
             <w:r>
               <w:rPr>
@@ -2583,7 +2702,7 @@
       <w:pPr>
         <w:pStyle w:val="Heading1"/>
       </w:pPr>
-      <w:bookmarkStart w:id="1" w:name="_Toc7683779"/>
+      <w:bookmarkStart w:id="1" w:name="_Toc11862682"/>
       <w:r>
         <w:t>List of Figures</w:t>
       </w:r>
@@ -2827,28 +2946,11 @@
     </w:p>
     <w:p>
       <w:pPr>
-        <w:spacing w:line="480" w:lineRule="auto"/>
-        <w:rPr>
-          <w:sz w:val="28"/>
-          <w:szCs w:val="28"/>
-        </w:rPr>
-      </w:pPr>
-    </w:p>
-    <w:p>
-      <w:pPr>
-        <w:spacing w:line="480" w:lineRule="auto"/>
-        <w:rPr>
-          <w:sz w:val="28"/>
-          <w:szCs w:val="28"/>
-        </w:rPr>
-      </w:pPr>
-    </w:p>
-    <w:p>
-      <w:pPr>
         <w:pStyle w:val="Heading1"/>
       </w:pPr>
-      <w:bookmarkStart w:id="2" w:name="_Toc7683780"/>
-      <w:r>
+      <w:bookmarkStart w:id="2" w:name="_Toc11862683"/>
+      <w:r>
+        <w:lastRenderedPageBreak/>
         <w:t>List of abbreviations</w:t>
       </w:r>
       <w:bookmarkEnd w:id="2"/>
@@ -4863,6 +4965,7 @@
           <w:szCs w:val="24"/>
         </w:rPr>
         <w:sectPr>
+          <w:footerReference w:type="default" r:id="rId13"/>
           <w:footerReference w:type="first" r:id="rId14"/>
           <w:pgSz w:w="12240" w:h="15840"/>
           <w:pgMar w:top="1440" w:right="1440" w:bottom="1440" w:left="2160" w:header="720" w:footer="720" w:gutter="0"/>
@@ -4876,7 +4979,7 @@
       <w:pPr>
         <w:pStyle w:val="Heading1"/>
       </w:pPr>
-      <w:bookmarkStart w:id="3" w:name="_Toc7683781"/>
+      <w:bookmarkStart w:id="3" w:name="_Toc11862684"/>
       <w:r>
         <w:lastRenderedPageBreak/>
         <w:t>Introduction</w:t>
@@ -4930,7 +5033,84 @@
           <w:sz w:val="24"/>
           <w:szCs w:val="24"/>
         </w:rPr>
-        <w:t xml:space="preserve">. This provides a great deal of stability to the software available to users. In addition, the software stack is often optimized for the cluster it is running on. This system is fantastic for users who only need the software provided. There are some users who have need of more to perform their work. While you can request new software be added to the managed stack, unless there is sufficient demand it is unlikely the additional work created by this need will be serviced to support a small handful of users will be done. If you can’t get support for the software you require, you can always build the software you need from source. However, depending on your needs this can become a rather large and bothersome task. Often users will have very complex software needs with many dependencies, and or versions of software already in use that are older or newer than what is available. If you have many dependencies, the amount of work to build them all can become rather high. If for some reason you had to move your work to a new cluster, you would have to start over and rebuild everything. Being able to acquire and build dependencies can also require an internet connection which may be difficult when working within a computer cluster as they are not commonly connected to the outside world. In some fields of </w:t>
+        <w:t xml:space="preserve">. This provides a great deal of stability to the software available to users. In addition, the software stack is often optimized for the cluster </w:t>
+      </w:r>
+      <w:r>
+        <w:rPr>
+          <w:sz w:val="24"/>
+          <w:szCs w:val="24"/>
+        </w:rPr>
+        <w:t>on which it is running</w:t>
+      </w:r>
+      <w:r>
+        <w:rPr>
+          <w:sz w:val="24"/>
+          <w:szCs w:val="24"/>
+        </w:rPr>
+        <w:t xml:space="preserve">. This system is fantastic for users who only need the software provided. There are some users who have need of more to perform their work. While </w:t>
+      </w:r>
+      <w:r>
+        <w:rPr>
+          <w:sz w:val="24"/>
+          <w:szCs w:val="24"/>
+        </w:rPr>
+        <w:t>one</w:t>
+      </w:r>
+      <w:r>
+        <w:rPr>
+          <w:sz w:val="24"/>
+          <w:szCs w:val="24"/>
+        </w:rPr>
+        <w:t xml:space="preserve"> can request new software be added to the managed stack, </w:t>
+      </w:r>
+      <w:r>
+        <w:rPr>
+          <w:sz w:val="24"/>
+          <w:szCs w:val="24"/>
+        </w:rPr>
+        <w:t xml:space="preserve">it is unlikely to be installed without many users requesting the same software. Adding software to the managed stack takes resources to install and maintain the new software. Without enough people </w:t>
+      </w:r>
+      <w:r>
+        <w:rPr>
+          <w:sz w:val="24"/>
+          <w:szCs w:val="24"/>
+        </w:rPr>
+        <w:t>requesting</w:t>
+      </w:r>
+      <w:r>
+        <w:rPr>
+          <w:sz w:val="24"/>
+          <w:szCs w:val="24"/>
+        </w:rPr>
+        <w:t xml:space="preserve"> the software, it isn’t always worth the resources to install it.</w:t>
+      </w:r>
+      <w:r>
+        <w:rPr>
+          <w:sz w:val="24"/>
+          <w:szCs w:val="24"/>
+        </w:rPr>
+        <w:t xml:space="preserve"> </w:t>
+      </w:r>
+      <w:r>
+        <w:rPr>
+          <w:sz w:val="24"/>
+          <w:szCs w:val="24"/>
+        </w:rPr>
+        <w:t xml:space="preserve">If you </w:t>
+      </w:r>
+      <w:r>
+        <w:rPr>
+          <w:sz w:val="24"/>
+          <w:szCs w:val="24"/>
+        </w:rPr>
+        <w:t>cannot</w:t>
+      </w:r>
+      <w:r>
+        <w:rPr>
+          <w:sz w:val="24"/>
+          <w:szCs w:val="24"/>
+        </w:rPr>
+        <w:t xml:space="preserve"> get support for the software you require, you can always build the software you need from source. However, depending on your needs this can become a rather large and bothersome task. Often users will have very complex software needs with many dependencies, and or versions of software already in use that are older or newer than what is available. If you have many dependencies, the amount of work to build them all can become rather high. If for some reason you had to move your work to a new cluster, you would have to start over and rebuild everything. Being able to acquire and build dependencies can also require an internet connection which may be difficult when working within a computer cluster as they are not commonly connected to the outside world. In some fields of </w:t>
       </w:r>
       <w:r>
         <w:rPr>
@@ -4991,7 +5171,7 @@
           <w:sz w:val="24"/>
           <w:szCs w:val="24"/>
         </w:rPr>
-        <w:t xml:space="preserve">. Using a UDSS also makes your work easily repeatable for others. Instead of trying to replicate work as best you can, the </w:t>
+        <w:t xml:space="preserve">. </w:t>
       </w:r>
       <w:r>
         <w:rPr>
@@ -4999,7 +5179,7 @@
           <w:szCs w:val="24"/>
         </w:rPr>
         <w:lastRenderedPageBreak/>
-        <w:t>entire software stack is available to you with all the same versions and setup. This also means you can easily repeat the experiment for yourself as well. Using a UDSS can aid many of these problems. Taking a complicated software stack, and building it in a container means you have the freedom to use any software you need. As container images are built on your workstation you have access to everything you could need such as internet access. Need to move to a new cluster? No problem. Simply copy your container image to a new cluster and you’re ready to go. As the entire dependency stack is contained, you can build once and run anywhere.</w:t>
+        <w:t>Using a UDSS also makes your work easily repeatable for others. Instead of trying to replicate work as best you can, the entire software stack is available to you with all the same versions and setup. This also means you can easily repeat the experiment for yourself as well. Using a UDSS can aid many of these problems. Taking a complicated software stack, and building it in a container means you have the freedom to use any software you need. As container images are built on your workstation you have access to everything you could need such as internet access. Need to move to a new cluster? No problem. Simply copy your container image to a new cluster and you’re ready to go. As the entire dependency stack is contained, you can build once and run anywhere.</w:t>
       </w:r>
     </w:p>
     <w:p>
@@ -5045,7 +5225,7 @@
           <w:sz w:val="24"/>
           <w:szCs w:val="24"/>
         </w:rPr>
-        <w:t xml:space="preserve"> beforehand. Naturally there is also an assortment of tools to complete this work. Docker is a common method for creating Linux containers. Docker has a large public repository of container images ready to be used to make your build process easier. The Docker ecosystem provides all the tools required for you to build and execute containers on any machine where you have root access. This is great for building containers on your workstation to be later deployed on clusters. However, the work involved with supporting Docker on a cluster is very steep. Docker requires a daemon to be running on all computers where a container would run. Docker also requires root to use. Giving all users root to be able to use Docker is an idea that would make cluster administrators nervous. In order to build containers, Docker also needs unfettered internet access which is not common to have on </w:t>
+        <w:t xml:space="preserve"> beforehand. Naturally there is also an assortment of tools to complete this work. Docker is a common method for creating Linux containers. Docker has a large public repository of container images ready to be used to make your build process easier. The Docker ecosystem provides all the tools required for you to build and execute containers on any machine where you have root access. This is great for building containers on your workstation to be later deployed on clusters. However, the work involved with supporting Docker on a cluster is very steep. Docker requires a daemon to be running on all computers where a container would run. Docker also requires root to use. Giving all users root to be able to use Docker is an idea that would make cluster administrators nervous. In order to build containers, </w:t>
       </w:r>
       <w:r>
         <w:rPr>
@@ -5053,7 +5233,7 @@
           <w:szCs w:val="24"/>
         </w:rPr>
         <w:lastRenderedPageBreak/>
-        <w:t>clusters. There are tools for running containers in HPC that do not require Docker for execution. We only need Docker to build our containers.</w:t>
+        <w:t>Docker also needs unfettered internet access which is not common to have on clusters. There are tools for running containers in HPC that do not require Docker for execution. We only need Docker to build our containers.</w:t>
       </w:r>
     </w:p>
     <w:p>
@@ -5240,7 +5420,43 @@
           <w:sz w:val="24"/>
           <w:szCs w:val="24"/>
         </w:rPr>
-        <w:t xml:space="preserve">Other tools are more feature rich to support a variety of things for users and keep everything in the scope of their tool. For many it is easier to use the single tool to manage everything, and work within the limits of that tool. In order to support all features and tools users want, there is a great deal of work invested integrating these. Singularity is a tool that provides </w:t>
+        <w:t>Other tools are more feature</w:t>
+      </w:r>
+      <w:r>
+        <w:rPr>
+          <w:sz w:val="24"/>
+          <w:szCs w:val="24"/>
+        </w:rPr>
+        <w:t>-</w:t>
+      </w:r>
+      <w:r>
+        <w:rPr>
+          <w:sz w:val="24"/>
+          <w:szCs w:val="24"/>
+        </w:rPr>
+        <w:t>rich to support a variety of things for users and keep everything in the scope of their tool.</w:t>
+      </w:r>
+      <w:r>
+        <w:rPr>
+          <w:sz w:val="24"/>
+          <w:szCs w:val="24"/>
+        </w:rPr>
+        <w:t xml:space="preserve"> Instead of directly using the supporting software, an interface to the supporting software is made. </w:t>
+      </w:r>
+      <w:r>
+        <w:rPr>
+          <w:sz w:val="24"/>
+          <w:szCs w:val="24"/>
+        </w:rPr>
+        <w:t xml:space="preserve">For many it is easier to use the single tool to manage everything, and work within the limits of that tool. In order to support all features and tools users want, there is a great </w:t>
+      </w:r>
+      <w:r>
+        <w:rPr>
+          <w:sz w:val="24"/>
+          <w:szCs w:val="24"/>
+        </w:rPr>
+        <w:lastRenderedPageBreak/>
+        <w:t xml:space="preserve">deal of work invested integrating these. Singularity is a tool that provides </w:t>
       </w:r>
       <w:r>
         <w:rPr>
@@ -5303,7 +5519,176 @@
           <w:sz w:val="24"/>
           <w:szCs w:val="24"/>
         </w:rPr>
-        <w:t xml:space="preserve">, </w:t>
+        <w:t>, and mounting container image filesystems</w:t>
+      </w:r>
+      <w:r>
+        <w:rPr>
+          <w:sz w:val="24"/>
+          <w:szCs w:val="24"/>
+        </w:rPr>
+        <w:t xml:space="preserve"> (</w:t>
+      </w:r>
+      <w:r>
+        <w:rPr>
+          <w:sz w:val="24"/>
+          <w:szCs w:val="24"/>
+        </w:rPr>
+        <w:t>https://singularity.lbl.gov/quickstart</w:t>
+      </w:r>
+      <w:r>
+        <w:rPr>
+          <w:sz w:val="24"/>
+          <w:szCs w:val="24"/>
+        </w:rPr>
+        <w:t>)</w:t>
+      </w:r>
+      <w:r>
+        <w:rPr>
+          <w:sz w:val="24"/>
+          <w:szCs w:val="24"/>
+        </w:rPr>
+        <w:t>. It provides a unified interface for users to integrate different container tools such as Docker, or Singularity Hub, which is their own online container repository. With a wide variety of systems brought under one roof, having a unified interface to use them can be very attractive to users.</w:t>
+      </w:r>
+      <w:r>
+        <w:rPr>
+          <w:sz w:val="24"/>
+          <w:szCs w:val="24"/>
+        </w:rPr>
+        <w:t xml:space="preserve"> This would mean having access to container build tools, in addition to run time all in one tool as opposed to handling them separately.</w:t>
+      </w:r>
+      <w:r>
+        <w:rPr>
+          <w:sz w:val="24"/>
+          <w:szCs w:val="24"/>
+        </w:rPr>
+        <w:t xml:space="preserve"> However, as you can imagine the support effort required to </w:t>
+      </w:r>
+      <w:r>
+        <w:rPr>
+          <w:sz w:val="24"/>
+          <w:szCs w:val="24"/>
+        </w:rPr>
+        <w:t>achieve</w:t>
+      </w:r>
+      <w:r>
+        <w:rPr>
+          <w:sz w:val="24"/>
+          <w:szCs w:val="24"/>
+        </w:rPr>
+        <w:t xml:space="preserve"> this available to the users can be high</w:t>
+      </w:r>
+      <w:r>
+        <w:rPr>
+          <w:sz w:val="24"/>
+          <w:szCs w:val="24"/>
+        </w:rPr>
+        <w:t>.</w:t>
+      </w:r>
+      <w:r>
+        <w:rPr>
+          <w:sz w:val="24"/>
+          <w:szCs w:val="24"/>
+        </w:rPr>
+        <w:t xml:space="preserve"> </w:t>
+      </w:r>
+      <w:r>
+        <w:rPr>
+          <w:sz w:val="24"/>
+          <w:szCs w:val="24"/>
+        </w:rPr>
+        <w:t>Support burden is a concern with adding any new software and is a concern for supporting containers</w:t>
+      </w:r>
+      <w:r>
+        <w:rPr>
+          <w:sz w:val="24"/>
+          <w:szCs w:val="24"/>
+        </w:rPr>
+        <w:t xml:space="preserve"> in HPC</w:t>
+      </w:r>
+      <w:r>
+        <w:rPr>
+          <w:sz w:val="24"/>
+          <w:szCs w:val="24"/>
+        </w:rPr>
+        <w:t xml:space="preserve"> </w:t>
+      </w:r>
+      <w:r>
+        <w:t>(</w:t>
+      </w:r>
+      <w:proofErr w:type="spellStart"/>
+      <w:r>
+        <w:t>Priedhorsky</w:t>
+      </w:r>
+      <w:proofErr w:type="spellEnd"/>
+      <w:r>
+        <w:t xml:space="preserve"> &amp; </w:t>
+      </w:r>
+      <w:proofErr w:type="spellStart"/>
+      <w:r>
+        <w:t>Randles</w:t>
+      </w:r>
+      <w:proofErr w:type="spellEnd"/>
+      <w:r>
+        <w:t>, 2017)</w:t>
+      </w:r>
+      <w:r>
+        <w:rPr>
+          <w:sz w:val="24"/>
+          <w:szCs w:val="24"/>
+        </w:rPr>
+        <w:t>.</w:t>
+      </w:r>
+    </w:p>
+    <w:p>
+      <w:pPr>
+        <w:spacing w:line="480" w:lineRule="auto"/>
+        <w:ind w:firstLine="720"/>
+        <w:rPr>
+          <w:sz w:val="24"/>
+          <w:szCs w:val="24"/>
+        </w:rPr>
+      </w:pPr>
+      <w:r>
+        <w:rPr>
+          <w:sz w:val="24"/>
+          <w:szCs w:val="24"/>
+        </w:rPr>
+        <w:t xml:space="preserve">Setting up container systems can also raise security concerns. Providing users a whole extra stack of software that has been unvetted often causes brows to furrow. Using a feature rich container system can escalate concern as this can require the tools have the ability to execute some components as root. </w:t>
+      </w:r>
+      <w:r>
+        <w:rPr>
+          <w:sz w:val="24"/>
+          <w:szCs w:val="24"/>
+        </w:rPr>
+        <w:t>To</w:t>
+      </w:r>
+      <w:r>
+        <w:rPr>
+          <w:sz w:val="24"/>
+          <w:szCs w:val="24"/>
+        </w:rPr>
+        <w:t xml:space="preserve"> manipulate containers, package them, create them and such the tool handling all the work can need root access.</w:t>
+      </w:r>
+      <w:r>
+        <w:rPr>
+          <w:sz w:val="24"/>
+          <w:szCs w:val="24"/>
+        </w:rPr>
+        <w:t xml:space="preserve"> The build steps for container images often requires root.</w:t>
+      </w:r>
+      <w:r>
+        <w:rPr>
+          <w:sz w:val="24"/>
+          <w:szCs w:val="24"/>
+        </w:rPr>
+        <w:t xml:space="preserve"> This doesn’t mean these tools are insecure. This means you must place a great deal of trust in the tool you choose, and the developers of said tool. Depending on what work is common in your HPC center this can matter very little or a great deal. With more privilege comes more risk.</w:t>
+      </w:r>
+      <w:r>
+        <w:rPr>
+          <w:sz w:val="24"/>
+          <w:szCs w:val="24"/>
+        </w:rPr>
+        <w:t xml:space="preserve"> Charliecloud relies on Docker or other tools not running on the cluster for container image building </w:t>
       </w:r>
       <w:r>
         <w:rPr>
@@ -5311,7 +5696,87 @@
           <w:szCs w:val="24"/>
         </w:rPr>
         <w:lastRenderedPageBreak/>
-        <w:t>and mounting container image filesystems</w:t>
+        <w:t>beforehand. This helps avoid having some level of root access on the cluster, as image build time is not built in.</w:t>
+      </w:r>
+    </w:p>
+    <w:p>
+      <w:pPr>
+        <w:spacing w:line="480" w:lineRule="auto"/>
+        <w:ind w:firstLine="720"/>
+        <w:rPr>
+          <w:sz w:val="24"/>
+          <w:szCs w:val="24"/>
+        </w:rPr>
+      </w:pPr>
+      <w:r>
+        <w:rPr>
+          <w:sz w:val="24"/>
+          <w:szCs w:val="24"/>
+        </w:rPr>
+        <w:t>The</w:t>
+      </w:r>
+      <w:r>
+        <w:rPr>
+          <w:sz w:val="24"/>
+          <w:szCs w:val="24"/>
+        </w:rPr>
+        <w:t xml:space="preserve"> kernel mounted</w:t>
+      </w:r>
+      <w:r>
+        <w:rPr>
+          <w:sz w:val="24"/>
+          <w:szCs w:val="24"/>
+        </w:rPr>
+        <w:t xml:space="preserve"> squash filesystem is a clear winner for </w:t>
+      </w:r>
+      <w:r>
+        <w:rPr>
+          <w:sz w:val="24"/>
+          <w:szCs w:val="24"/>
+        </w:rPr>
+        <w:t>performance</w:t>
+      </w:r>
+      <w:r>
+        <w:rPr>
+          <w:sz w:val="24"/>
+          <w:szCs w:val="24"/>
+        </w:rPr>
+        <w:t xml:space="preserve"> of containers in HPC.</w:t>
+      </w:r>
+      <w:r>
+        <w:rPr>
+          <w:sz w:val="24"/>
+          <w:szCs w:val="24"/>
+        </w:rPr>
+        <w:t xml:space="preserve"> </w:t>
+      </w:r>
+      <w:r>
+        <w:rPr>
+          <w:sz w:val="24"/>
+          <w:szCs w:val="24"/>
+        </w:rPr>
+        <w:t>It is fast and efficient for distributing container images to HPC resources.</w:t>
+      </w:r>
+      <w:r>
+        <w:rPr>
+          <w:sz w:val="24"/>
+          <w:szCs w:val="24"/>
+        </w:rPr>
+        <w:t xml:space="preserve"> Singularity version 2.4 released October 2017 makes squashfs the default container image format for</w:t>
+      </w:r>
+      <w:r>
+        <w:rPr>
+          <w:sz w:val="24"/>
+          <w:szCs w:val="24"/>
+        </w:rPr>
+        <w:t xml:space="preserve"> building containers with</w:t>
+      </w:r>
+      <w:r>
+        <w:rPr>
+          <w:sz w:val="24"/>
+          <w:szCs w:val="24"/>
+        </w:rPr>
+        <w:t xml:space="preserve"> Singularity</w:t>
       </w:r>
       <w:r>
         <w:rPr>
@@ -5325,7 +5790,7 @@
           <w:sz w:val="24"/>
           <w:szCs w:val="24"/>
         </w:rPr>
-        <w:t>https://singularity.lbl.gov/quickstart</w:t>
+        <w:t>https://github.com/sylabs/singularity/releases?after=2.4.2</w:t>
       </w:r>
       <w:r>
         <w:rPr>
@@ -5339,35 +5804,35 @@
           <w:sz w:val="24"/>
           <w:szCs w:val="24"/>
         </w:rPr>
-        <w:t>. It provides a unified interface for users to integrate different container tools such as Docker, or Singularity Hub, which is their own online container repository. With a wide variety of systems brought under one roof, having a unified interface to use them can be very attractive to users.</w:t>
-      </w:r>
-      <w:r>
-        <w:rPr>
-          <w:sz w:val="24"/>
-          <w:szCs w:val="24"/>
-        </w:rPr>
-        <w:t xml:space="preserve"> This would mean having access to container build tools, in addition to run time all in one tool as opposed to handling them separately.</w:t>
-      </w:r>
-      <w:r>
-        <w:rPr>
-          <w:sz w:val="24"/>
-          <w:szCs w:val="24"/>
-        </w:rPr>
-        <w:t xml:space="preserve"> However, as you can imagine the support effort required to </w:t>
-      </w:r>
-      <w:r>
-        <w:rPr>
-          <w:sz w:val="24"/>
-          <w:szCs w:val="24"/>
-        </w:rPr>
-        <w:t>achieve</w:t>
-      </w:r>
-      <w:r>
-        <w:rPr>
-          <w:sz w:val="24"/>
-          <w:szCs w:val="24"/>
-        </w:rPr>
-        <w:t xml:space="preserve"> this available to the users can be high</w:t>
+        <w:t xml:space="preserve">. </w:t>
+      </w:r>
+      <w:r>
+        <w:rPr>
+          <w:sz w:val="24"/>
+          <w:szCs w:val="24"/>
+        </w:rPr>
+        <w:t>Shifter release 18.03.0 in March 2018 removed support for all other filesystems excluding squashfs</w:t>
+      </w:r>
+      <w:r>
+        <w:rPr>
+          <w:sz w:val="24"/>
+          <w:szCs w:val="24"/>
+        </w:rPr>
+        <w:t xml:space="preserve"> (</w:t>
+      </w:r>
+      <w:r>
+        <w:rPr>
+          <w:sz w:val="24"/>
+          <w:szCs w:val="24"/>
+        </w:rPr>
+        <w:t>https://github.com/NERSC/shifter/releases</w:t>
+      </w:r>
+      <w:r>
+        <w:rPr>
+          <w:sz w:val="24"/>
+          <w:szCs w:val="24"/>
+        </w:rPr>
+        <w:t>)</w:t>
       </w:r>
       <w:r>
         <w:rPr>
@@ -5388,293 +5853,43 @@
           <w:sz w:val="24"/>
           <w:szCs w:val="24"/>
         </w:rPr>
-        <w:t>Support burden is a concern with adding any new software and is a concern for supporting containers</w:t>
-      </w:r>
-      <w:r>
-        <w:rPr>
-          <w:sz w:val="24"/>
-          <w:szCs w:val="24"/>
-        </w:rPr>
-        <w:t xml:space="preserve"> in HPC</w:t>
-      </w:r>
-      <w:r>
-        <w:rPr>
-          <w:sz w:val="24"/>
-          <w:szCs w:val="24"/>
-        </w:rPr>
-        <w:t xml:space="preserve"> </w:t>
-      </w:r>
-      <w:r>
-        <w:t>(</w:t>
-      </w:r>
-      <w:proofErr w:type="spellStart"/>
-      <w:r>
-        <w:t>Priedhorsky</w:t>
-      </w:r>
-      <w:proofErr w:type="spellEnd"/>
-      <w:r>
-        <w:t xml:space="preserve"> &amp; </w:t>
-      </w:r>
-      <w:proofErr w:type="spellStart"/>
-      <w:r>
-        <w:t>Randles</w:t>
-      </w:r>
-      <w:proofErr w:type="spellEnd"/>
-      <w:r>
-        <w:t>, 2017)</w:t>
-      </w:r>
-      <w:r>
-        <w:rPr>
-          <w:sz w:val="24"/>
-          <w:szCs w:val="24"/>
-        </w:rPr>
-        <w:t>.</w:t>
-      </w:r>
-    </w:p>
-    <w:p>
-      <w:pPr>
-        <w:spacing w:line="480" w:lineRule="auto"/>
-        <w:ind w:firstLine="720"/>
-        <w:rPr>
-          <w:sz w:val="24"/>
-          <w:szCs w:val="24"/>
-        </w:rPr>
-      </w:pPr>
-      <w:r>
-        <w:rPr>
-          <w:sz w:val="24"/>
-          <w:szCs w:val="24"/>
-        </w:rPr>
-        <w:t xml:space="preserve">Setting up container systems can also raise security concerns. Providing users a whole extra stack of software that has been unvetted often causes brows to furrow. Using a feature rich container system can escalate concern as this can require the tools have the ability to execute some components as root. </w:t>
-      </w:r>
-      <w:r>
-        <w:rPr>
-          <w:sz w:val="24"/>
-          <w:szCs w:val="24"/>
-        </w:rPr>
-        <w:t>To</w:t>
-      </w:r>
-      <w:r>
-        <w:rPr>
-          <w:sz w:val="24"/>
-          <w:szCs w:val="24"/>
-        </w:rPr>
-        <w:t xml:space="preserve"> manipulate containers, package them, create them and such the tool handling all the work can need root access.</w:t>
-      </w:r>
-      <w:r>
-        <w:rPr>
-          <w:sz w:val="24"/>
-          <w:szCs w:val="24"/>
-        </w:rPr>
-        <w:t xml:space="preserve"> The build steps for container images often requires root.</w:t>
-      </w:r>
-      <w:r>
-        <w:rPr>
-          <w:sz w:val="24"/>
-          <w:szCs w:val="24"/>
-        </w:rPr>
-        <w:t xml:space="preserve"> This doesn’t mean these tools are insecure. This means you must place a great deal of trust in the tool you choose, and the developers of said tool. Depending on what work is common in your HPC center this can matter very little or a great deal. With more privilege comes more risk.</w:t>
-      </w:r>
-      <w:r>
-        <w:rPr>
-          <w:sz w:val="24"/>
-          <w:szCs w:val="24"/>
-        </w:rPr>
-        <w:t xml:space="preserve"> Charliecloud relies on Docker or other tools not running on the cluster for container image building beforehand. This helps avoid having some level of root access on the cluster, as image build time is not built in.</w:t>
-      </w:r>
-    </w:p>
-    <w:p>
-      <w:pPr>
-        <w:spacing w:line="480" w:lineRule="auto"/>
-        <w:ind w:firstLine="720"/>
-        <w:rPr>
-          <w:sz w:val="24"/>
-          <w:szCs w:val="24"/>
-        </w:rPr>
-      </w:pPr>
+        <w:t xml:space="preserve">However, the use of kernel mounted squash file systems is not entirely desirable in the HPC community. Mounting requires root, which is a boundary </w:t>
+      </w:r>
+      <w:r>
+        <w:rPr>
+          <w:sz w:val="24"/>
+          <w:szCs w:val="24"/>
+        </w:rPr>
+        <w:t>some</w:t>
+      </w:r>
+      <w:r>
+        <w:rPr>
+          <w:sz w:val="24"/>
+          <w:szCs w:val="24"/>
+        </w:rPr>
+        <w:t xml:space="preserve"> HPC centers do not wish to cross. Giving root access to users would allow them to use this method without needing to install a feature rich tool such as Shifter. Clusters are very carefully managed and giving root to the entire user base is often out of the question. Using a tool like shifter moves that risk factor off the user base, but onto the tool. This involves putting a great deal of trust in the developers of these tools to maintain an aspect of security for you. If you have ever used software ever, you are probably aware bugs happen. Security vulnerabilities are often found after software releases. Whether it be a tool you use, or a tool your tools depend on. Many are uncomfortable with giving up that trust to others when they don’t absolutely need to.</w:t>
+      </w:r>
+      <w:r>
+        <w:rPr>
+          <w:sz w:val="24"/>
+          <w:szCs w:val="24"/>
+        </w:rPr>
+        <w:t xml:space="preserve"> Additionally, Shifter provides services beyond container run time such as an image gateway. This means support cost beyond installing a package. You must set up and host an image gateway or allow connections to an </w:t>
+      </w:r>
       <w:r>
         <w:rPr>
           <w:sz w:val="24"/>
           <w:szCs w:val="24"/>
         </w:rPr>
         <w:lastRenderedPageBreak/>
-        <w:t>The</w:t>
-      </w:r>
-      <w:r>
-        <w:rPr>
-          <w:sz w:val="24"/>
-          <w:szCs w:val="24"/>
-        </w:rPr>
-        <w:t xml:space="preserve"> kernel mounted</w:t>
-      </w:r>
-      <w:r>
-        <w:rPr>
-          <w:sz w:val="24"/>
-          <w:szCs w:val="24"/>
-        </w:rPr>
-        <w:t xml:space="preserve"> squash filesystem is a clear winner for </w:t>
-      </w:r>
-      <w:r>
-        <w:rPr>
-          <w:sz w:val="24"/>
-          <w:szCs w:val="24"/>
-        </w:rPr>
-        <w:t>performance</w:t>
-      </w:r>
-      <w:r>
-        <w:rPr>
-          <w:sz w:val="24"/>
-          <w:szCs w:val="24"/>
-        </w:rPr>
-        <w:t xml:space="preserve"> of containers in HPC.</w:t>
-      </w:r>
-      <w:r>
-        <w:rPr>
-          <w:sz w:val="24"/>
-          <w:szCs w:val="24"/>
-        </w:rPr>
-        <w:t xml:space="preserve"> </w:t>
-      </w:r>
-      <w:r>
-        <w:rPr>
-          <w:sz w:val="24"/>
-          <w:szCs w:val="24"/>
-        </w:rPr>
-        <w:t>It is fast and efficient for distributing container images to HPC resources.</w:t>
-      </w:r>
-      <w:r>
-        <w:rPr>
-          <w:sz w:val="24"/>
-          <w:szCs w:val="24"/>
-        </w:rPr>
-        <w:t xml:space="preserve"> Singularity version 2.4 released October 2017 makes squashfs the default container image format for</w:t>
-      </w:r>
-      <w:r>
-        <w:rPr>
-          <w:sz w:val="24"/>
-          <w:szCs w:val="24"/>
-        </w:rPr>
-        <w:t xml:space="preserve"> building containers with</w:t>
-      </w:r>
-      <w:r>
-        <w:rPr>
-          <w:sz w:val="24"/>
-          <w:szCs w:val="24"/>
-        </w:rPr>
-        <w:t xml:space="preserve"> Singularity</w:t>
-      </w:r>
-      <w:r>
-        <w:rPr>
-          <w:sz w:val="24"/>
-          <w:szCs w:val="24"/>
-        </w:rPr>
-        <w:t xml:space="preserve"> (</w:t>
-      </w:r>
-      <w:r>
-        <w:rPr>
-          <w:sz w:val="24"/>
-          <w:szCs w:val="24"/>
-        </w:rPr>
-        <w:t>https://github.com/sylabs/singularity/releases?after=2.4.2</w:t>
-      </w:r>
-      <w:r>
-        <w:rPr>
-          <w:sz w:val="24"/>
-          <w:szCs w:val="24"/>
-        </w:rPr>
-        <w:t>)</w:t>
-      </w:r>
-      <w:r>
-        <w:rPr>
-          <w:sz w:val="24"/>
-          <w:szCs w:val="24"/>
-        </w:rPr>
-        <w:t xml:space="preserve">. </w:t>
-      </w:r>
-      <w:r>
-        <w:rPr>
-          <w:sz w:val="24"/>
-          <w:szCs w:val="24"/>
-        </w:rPr>
-        <w:t>Shifter release 18.03.0 in March 2018 removed support for all other filesystems excluding squashfs</w:t>
-      </w:r>
-      <w:r>
-        <w:rPr>
-          <w:sz w:val="24"/>
-          <w:szCs w:val="24"/>
-        </w:rPr>
-        <w:t xml:space="preserve"> (</w:t>
-      </w:r>
-      <w:r>
-        <w:rPr>
-          <w:sz w:val="24"/>
-          <w:szCs w:val="24"/>
-        </w:rPr>
-        <w:t>https://github.com/NERSC/shifter/releases</w:t>
-      </w:r>
-      <w:r>
-        <w:rPr>
-          <w:sz w:val="24"/>
-          <w:szCs w:val="24"/>
-        </w:rPr>
-        <w:t>)</w:t>
-      </w:r>
-      <w:r>
-        <w:rPr>
-          <w:sz w:val="24"/>
-          <w:szCs w:val="24"/>
-        </w:rPr>
-        <w:t>.</w:t>
-      </w:r>
-      <w:r>
-        <w:rPr>
-          <w:sz w:val="24"/>
-          <w:szCs w:val="24"/>
-        </w:rPr>
-        <w:t xml:space="preserve"> </w:t>
-      </w:r>
-      <w:r>
-        <w:rPr>
-          <w:sz w:val="24"/>
-          <w:szCs w:val="24"/>
-        </w:rPr>
-        <w:t xml:space="preserve">However, the use of kernel mounted squash file systems is not entirely desirable in the HPC community. Mounting requires root, which is a boundary </w:t>
-      </w:r>
-      <w:r>
-        <w:rPr>
-          <w:sz w:val="24"/>
-          <w:szCs w:val="24"/>
-        </w:rPr>
-        <w:t>some</w:t>
-      </w:r>
-      <w:r>
-        <w:rPr>
-          <w:sz w:val="24"/>
-          <w:szCs w:val="24"/>
-        </w:rPr>
-        <w:t xml:space="preserve"> HPC centers do not wish to cross. Giving root access to users would allow them to use this method without needing to install a feature rich tool such as Shifter. Clusters are very carefully managed and giving root to the entire user base is often out of the question. Using a tool like shifter moves that risk factor off the user base, but onto the tool. This involves putting a great deal of trust in the developers of these tools to maintain an aspect of security for you. If you have ever used software ever, you are probably aware bugs happen. Security vulnerabilities are often found after software releases. Whether it be a tool you use, or a tool your tools depend on. Many are uncomfortable with giving up that trust to others when they don’t absolutely need to.</w:t>
-      </w:r>
-      <w:r>
-        <w:rPr>
-          <w:sz w:val="24"/>
-          <w:szCs w:val="24"/>
-        </w:rPr>
-        <w:t xml:space="preserve"> Additionally, Shifter provides services beyond container run time such as an image gateway. This means support cost beyond installing a package. You must set up and host an image gateway or allow connections to an outside server for a remote image gateway.</w:t>
-      </w:r>
-      <w:r>
-        <w:rPr>
-          <w:sz w:val="24"/>
-          <w:szCs w:val="24"/>
-        </w:rPr>
-        <w:t xml:space="preserve"> Squashfuse provides user space tools to make use of the squash file system without the need for escalation of </w:t>
-      </w:r>
-      <w:r>
-        <w:rPr>
-          <w:sz w:val="24"/>
-          <w:szCs w:val="24"/>
-        </w:rPr>
-        <w:lastRenderedPageBreak/>
-        <w:t xml:space="preserve">privilege. The use of fuse will create some </w:t>
+        <w:t>outside server for a remote image gateway.</w:t>
+      </w:r>
+      <w:r>
+        <w:rPr>
+          <w:sz w:val="24"/>
+          <w:szCs w:val="24"/>
+        </w:rPr>
+        <w:t xml:space="preserve"> Squashfuse provides user space tools to make use of the squash file system without the need for escalation of privilege. The use of fuse will create some </w:t>
       </w:r>
       <w:r>
         <w:rPr>
@@ -5797,6 +6012,7 @@
         <w:pStyle w:val="Heading1"/>
         <w:sectPr>
           <w:headerReference w:type="default" r:id="rId15"/>
+          <w:footerReference w:type="default" r:id="rId16"/>
           <w:pgSz w:w="12240" w:h="15840"/>
           <w:pgMar w:top="1440" w:right="1440" w:bottom="1440" w:left="2160" w:header="720" w:footer="720" w:gutter="0"/>
           <w:pgNumType w:start="1"/>
@@ -5810,7 +6026,7 @@
       <w:pPr>
         <w:pStyle w:val="Heading1"/>
       </w:pPr>
-      <w:bookmarkStart w:id="4" w:name="_Toc7683782"/>
+      <w:bookmarkStart w:id="4" w:name="_Toc11862685"/>
       <w:r>
         <w:lastRenderedPageBreak/>
         <w:t>Literature Review</w:t>
@@ -5831,7 +6047,21 @@
           <w:sz w:val="24"/>
           <w:szCs w:val="24"/>
         </w:rPr>
-        <w:t xml:space="preserve">The Squash Filesystem is a compressed read only filesystem in a file. The metadata and attributes of the directory tree are extracted, and the underlying data is compressed into blocks. Any item not large enough to occupy a block is grouped and compressed as well if possible, including the metadata. This is all done using existing open source tools. To </w:t>
+        <w:t>The Squash Filesystem is a compressed read</w:t>
+      </w:r>
+      <w:r>
+        <w:rPr>
+          <w:sz w:val="24"/>
+          <w:szCs w:val="24"/>
+        </w:rPr>
+        <w:t>-</w:t>
+      </w:r>
+      <w:r>
+        <w:rPr>
+          <w:sz w:val="24"/>
+          <w:szCs w:val="24"/>
+        </w:rPr>
+        <w:t xml:space="preserve">only filesystem in a file. The metadata and attributes of the directory tree are extracted, and the underlying data is compressed into blocks. Any item not large enough to occupy a block is grouped and compressed as well if possible, including the metadata. This is all done using existing open source tools. To </w:t>
       </w:r>
       <w:r>
         <w:rPr>
@@ -5859,7 +6089,21 @@
           <w:sz w:val="24"/>
           <w:szCs w:val="24"/>
         </w:rPr>
-        <w:t xml:space="preserve"> distributions. This is also bad, as it requires root. As feature rich tools already require root in some capacity there is little additional risk involved in supporting this</w:t>
+        <w:t xml:space="preserve"> distributions. This is also bad, as it requires root. As feature</w:t>
+      </w:r>
+      <w:r>
+        <w:rPr>
+          <w:sz w:val="24"/>
+          <w:szCs w:val="24"/>
+        </w:rPr>
+        <w:t>-</w:t>
+      </w:r>
+      <w:r>
+        <w:rPr>
+          <w:sz w:val="24"/>
+          <w:szCs w:val="24"/>
+        </w:rPr>
+        <w:t>rich tools already require root in some capacity there is little additional risk involved in supporting this</w:t>
       </w:r>
       <w:r>
         <w:rPr>
@@ -5982,7 +6226,7 @@
       <w:pPr>
         <w:pStyle w:val="Heading2"/>
       </w:pPr>
-      <w:bookmarkStart w:id="5" w:name="_Toc7683783"/>
+      <w:bookmarkStart w:id="5" w:name="_Toc11862686"/>
       <w:r>
         <w:t>FUSE</w:t>
       </w:r>
@@ -6441,7 +6685,7 @@
       <w:pPr>
         <w:pStyle w:val="Heading2"/>
       </w:pPr>
-      <w:bookmarkStart w:id="6" w:name="_Toc7683784"/>
+      <w:bookmarkStart w:id="6" w:name="_Toc11862687"/>
       <w:r>
         <w:t>High speed networking IB/OPA</w:t>
       </w:r>
@@ -6601,7 +6845,7 @@
       <w:pPr>
         <w:pStyle w:val="Heading2"/>
       </w:pPr>
-      <w:bookmarkStart w:id="7" w:name="_Toc7683785"/>
+      <w:bookmarkStart w:id="7" w:name="_Toc11862688"/>
       <w:r>
         <w:t xml:space="preserve">The Pynamic </w:t>
       </w:r>
@@ -6670,7 +6914,7 @@
       <w:pPr>
         <w:pStyle w:val="Heading2"/>
       </w:pPr>
-      <w:bookmarkStart w:id="8" w:name="_Toc7683786"/>
+      <w:bookmarkStart w:id="8" w:name="_Toc11862689"/>
       <w:r>
         <w:t>NFS</w:t>
       </w:r>
@@ -6719,7 +6963,7 @@
       <w:pPr>
         <w:pStyle w:val="Heading2"/>
       </w:pPr>
-      <w:bookmarkStart w:id="9" w:name="_Toc7683787"/>
+      <w:bookmarkStart w:id="9" w:name="_Toc11862690"/>
       <w:r>
         <w:t>Lustre</w:t>
       </w:r>
@@ -6907,7 +7151,7 @@
       <w:pPr>
         <w:pStyle w:val="Heading2"/>
       </w:pPr>
-      <w:bookmarkStart w:id="10" w:name="_Toc7683788"/>
+      <w:bookmarkStart w:id="10" w:name="_Toc11862691"/>
       <w:r>
         <w:t>Shifter Benchmarking</w:t>
       </w:r>
@@ -7069,9 +7313,11 @@
       <w:pPr>
         <w:pStyle w:val="Heading1"/>
       </w:pPr>
+      <w:bookmarkStart w:id="11" w:name="_Toc11862692"/>
       <w:r>
         <w:t>Method</w:t>
       </w:r>
+      <w:bookmarkEnd w:id="11"/>
     </w:p>
     <w:p>
       <w:pPr>
@@ -7937,13 +8183,41 @@
         </w:rPr>
         <w:t>`</w:t>
       </w:r>
+      <w:r>
+        <w:rPr>
+          <w:sz w:val="24"/>
+          <w:szCs w:val="24"/>
+        </w:rPr>
+        <w:t xml:space="preserve">grep </w:t>
+      </w:r>
+      <w:r>
+        <w:rPr>
+          <w:sz w:val="24"/>
+          <w:szCs w:val="24"/>
+        </w:rPr>
+        <w:t>-r</w:t>
+      </w:r>
+      <w:r>
+        <w:rPr>
+          <w:sz w:val="24"/>
+          <w:szCs w:val="24"/>
+        </w:rPr>
+        <w:t xml:space="preserve"> “testing”</w:t>
+      </w:r>
+      <w:r>
+        <w:rPr>
+          <w:sz w:val="24"/>
+          <w:szCs w:val="24"/>
+        </w:rPr>
+        <w:t xml:space="preserve"> $</w:t>
+      </w:r>
       <w:proofErr w:type="spellStart"/>
       <w:r>
         <w:rPr>
           <w:sz w:val="24"/>
           <w:szCs w:val="24"/>
         </w:rPr>
-        <w:t>grep</w:t>
+        <w:t>path_to_mount</w:t>
       </w:r>
       <w:proofErr w:type="spellEnd"/>
       <w:r>
@@ -7951,43 +8225,6 @@
           <w:sz w:val="24"/>
           <w:szCs w:val="24"/>
         </w:rPr>
-        <w:t xml:space="preserve"> </w:t>
-      </w:r>
-      <w:r>
-        <w:rPr>
-          <w:sz w:val="24"/>
-          <w:szCs w:val="24"/>
-        </w:rPr>
-        <w:t>-r</w:t>
-      </w:r>
-      <w:r>
-        <w:rPr>
-          <w:sz w:val="24"/>
-          <w:szCs w:val="24"/>
-        </w:rPr>
-        <w:t xml:space="preserve"> “testing”</w:t>
-      </w:r>
-      <w:r>
-        <w:rPr>
-          <w:sz w:val="24"/>
-          <w:szCs w:val="24"/>
-        </w:rPr>
-        <w:t xml:space="preserve"> $</w:t>
-      </w:r>
-      <w:proofErr w:type="spellStart"/>
-      <w:r>
-        <w:rPr>
-          <w:sz w:val="24"/>
-          <w:szCs w:val="24"/>
-        </w:rPr>
-        <w:t>path_to_mount</w:t>
-      </w:r>
-      <w:proofErr w:type="spellEnd"/>
-      <w:r>
-        <w:rPr>
-          <w:sz w:val="24"/>
-          <w:szCs w:val="24"/>
-        </w:rPr>
         <w:t xml:space="preserve"> &gt; /dev/null</w:t>
       </w:r>
       <w:r>
@@ -8007,26 +8244,8 @@
     </w:p>
     <w:p>
       <w:pPr>
-        <w:spacing w:line="480" w:lineRule="auto"/>
-        <w:rPr>
-          <w:b/>
-          <w:sz w:val="28"/>
-          <w:szCs w:val="28"/>
-        </w:rPr>
-      </w:pPr>
-    </w:p>
-    <w:p>
-      <w:pPr>
-        <w:spacing w:line="480" w:lineRule="auto"/>
-        <w:rPr>
-          <w:sz w:val="28"/>
-          <w:szCs w:val="28"/>
-        </w:rPr>
-      </w:pPr>
-    </w:p>
-    <w:p>
-      <w:pPr>
         <w:pStyle w:val="Heading1"/>
+        <w:jc w:val="left"/>
         <w:sectPr>
           <w:pgSz w:w="12240" w:h="15840"/>
           <w:pgMar w:top="1440" w:right="1440" w:bottom="1440" w:left="2160" w:header="720" w:footer="720" w:gutter="0"/>
@@ -8040,12 +8259,12 @@
       <w:pPr>
         <w:pStyle w:val="Heading1"/>
       </w:pPr>
-      <w:bookmarkStart w:id="11" w:name="_Toc7683790"/>
+      <w:bookmarkStart w:id="12" w:name="_Toc11862693"/>
       <w:r>
         <w:lastRenderedPageBreak/>
         <w:t>Results</w:t>
       </w:r>
-      <w:bookmarkEnd w:id="11"/>
+      <w:bookmarkEnd w:id="12"/>
     </w:p>
     <w:p>
       <w:pPr>
@@ -8153,83 +8372,6 @@
                 <pic:pic xmlns:pic="http://schemas.openxmlformats.org/drawingml/2006/picture">
                   <pic:nvPicPr>
                     <pic:cNvPr id="0" name="image5.png"/>
-                    <pic:cNvPicPr preferRelativeResize="0"/>
-                  </pic:nvPicPr>
-                  <pic:blipFill>
-                    <a:blip r:embed="rId16"/>
-                    <a:srcRect/>
-                    <a:stretch>
-                      <a:fillRect/>
-                    </a:stretch>
-                  </pic:blipFill>
-                  <pic:spPr>
-                    <a:xfrm>
-                      <a:off x="0" y="0"/>
-                      <a:ext cx="5340096" cy="2670048"/>
-                    </a:xfrm>
-                    <a:prstGeom prst="rect">
-                      <a:avLst/>
-                    </a:prstGeom>
-                    <a:ln/>
-                  </pic:spPr>
-                </pic:pic>
-              </a:graphicData>
-            </a:graphic>
-          </wp:inline>
-        </w:drawing>
-      </w:r>
-    </w:p>
-    <w:p>
-      <w:pPr>
-        <w:spacing w:line="480" w:lineRule="auto"/>
-        <w:rPr>
-          <w:i/>
-          <w:sz w:val="20"/>
-          <w:szCs w:val="20"/>
-        </w:rPr>
-      </w:pPr>
-      <w:r>
-        <w:rPr>
-          <w:i/>
-          <w:sz w:val="20"/>
-          <w:szCs w:val="20"/>
-        </w:rPr>
-        <w:t>The above graph shows the average total time for Pynamic at all node sizes for no stripes, a squashfs block size of 1MiB, and a Lustre stripe size of 1MiB. The minimum and maximum are shown as flat caps below and above the average which is plotted as a dot.</w:t>
-      </w:r>
-      <w:r>
-        <w:rPr>
-          <w:i/>
-          <w:sz w:val="20"/>
-          <w:szCs w:val="20"/>
-        </w:rPr>
-        <w:t xml:space="preserve"> (Figure 1)</w:t>
-      </w:r>
-    </w:p>
-    <w:p>
-      <w:pPr>
-        <w:spacing w:line="480" w:lineRule="auto"/>
-        <w:rPr>
-          <w:sz w:val="24"/>
-          <w:szCs w:val="24"/>
-        </w:rPr>
-      </w:pPr>
-      <w:r>
-        <w:rPr>
-          <w:noProof/>
-          <w:sz w:val="24"/>
-          <w:szCs w:val="24"/>
-        </w:rPr>
-        <w:drawing>
-          <wp:inline distT="114300" distB="114300" distL="114300" distR="114300" wp14:anchorId="7775BBD7" wp14:editId="040EA110">
-            <wp:extent cx="5340096" cy="2670048"/>
-            <wp:effectExtent l="0" t="0" r="0" b="0"/>
-            <wp:docPr id="3" name="image1.png"/>
-            <wp:cNvGraphicFramePr/>
-            <a:graphic xmlns:a="http://schemas.openxmlformats.org/drawingml/2006/main">
-              <a:graphicData uri="http://schemas.openxmlformats.org/drawingml/2006/picture">
-                <pic:pic xmlns:pic="http://schemas.openxmlformats.org/drawingml/2006/picture">
-                  <pic:nvPicPr>
-                    <pic:cNvPr id="0" name="image1.png"/>
                     <pic:cNvPicPr preferRelativeResize="0"/>
                   </pic:nvPicPr>
                   <pic:blipFill>
@@ -8271,64 +8413,15 @@
           <w:sz w:val="20"/>
           <w:szCs w:val="20"/>
         </w:rPr>
-        <w:t xml:space="preserve">Increasing the number of stripes used improves run time as scale increases, and </w:t>
-      </w:r>
-      <w:proofErr w:type="gramStart"/>
+        <w:t>The above graph shows the average total time for Pynamic at all node sizes for no stripes, a squashfs block size of 1MiB, and a Lustre stripe size of 1MiB. The minimum and maximum are shown as flat caps below and above the average which is plotted as a dot.</w:t>
+      </w:r>
       <w:r>
         <w:rPr>
           <w:i/>
           <w:sz w:val="20"/>
           <w:szCs w:val="20"/>
         </w:rPr>
-        <w:t>reduces  variance</w:t>
-      </w:r>
-      <w:proofErr w:type="gramEnd"/>
-      <w:r>
-        <w:rPr>
-          <w:i/>
-          <w:sz w:val="20"/>
-          <w:szCs w:val="20"/>
-        </w:rPr>
-        <w:t xml:space="preserve"> in performance times at all scales</w:t>
-      </w:r>
-      <w:r>
-        <w:rPr>
-          <w:i/>
-          <w:sz w:val="20"/>
-          <w:szCs w:val="20"/>
-        </w:rPr>
-        <w:t>. (Figure 2)</w:t>
-      </w:r>
-    </w:p>
-    <w:p>
-      <w:pPr>
-        <w:spacing w:line="480" w:lineRule="auto"/>
-        <w:rPr>
-          <w:sz w:val="24"/>
-          <w:szCs w:val="24"/>
-        </w:rPr>
-      </w:pPr>
-      <w:r>
-        <w:rPr>
-          <w:sz w:val="24"/>
-          <w:szCs w:val="24"/>
-        </w:rPr>
-        <w:lastRenderedPageBreak/>
-        <w:t xml:space="preserve">The Lustre stripe size does have some impact on the FUSE mounted squashfs. With no striping the performance improvement is clearest. For both the low-level and high-level FUSE APIs having a smaller block size improved run time as scale increases. The high-level FUSE mounted squashfs has </w:t>
-      </w:r>
-      <w:r>
-        <w:rPr>
-          <w:sz w:val="24"/>
-          <w:szCs w:val="24"/>
-        </w:rPr>
-        <w:t>fewer</w:t>
-      </w:r>
-      <w:r>
-        <w:rPr>
-          <w:sz w:val="24"/>
-          <w:szCs w:val="24"/>
-        </w:rPr>
-        <w:t xml:space="preserve"> clear benefits, while the low-level appears to have more clear benefit from smaller stripe sizes.</w:t>
+        <w:t xml:space="preserve"> (Figure 1)</w:t>
       </w:r>
     </w:p>
     <w:p>
@@ -8346,16 +8439,16 @@
           <w:szCs w:val="24"/>
         </w:rPr>
         <w:drawing>
-          <wp:inline distT="114300" distB="114300" distL="114300" distR="114300" wp14:anchorId="6A77A8E9" wp14:editId="4045831B">
+          <wp:inline distT="114300" distB="114300" distL="114300" distR="114300" wp14:anchorId="7775BBD7" wp14:editId="040EA110">
             <wp:extent cx="5340096" cy="2670048"/>
             <wp:effectExtent l="0" t="0" r="0" b="0"/>
-            <wp:docPr id="1" name="image6.png"/>
+            <wp:docPr id="3" name="image1.png"/>
             <wp:cNvGraphicFramePr/>
             <a:graphic xmlns:a="http://schemas.openxmlformats.org/drawingml/2006/main">
               <a:graphicData uri="http://schemas.openxmlformats.org/drawingml/2006/picture">
                 <pic:pic xmlns:pic="http://schemas.openxmlformats.org/drawingml/2006/picture">
                   <pic:nvPicPr>
-                    <pic:cNvPr id="0" name="image6.png"/>
+                    <pic:cNvPr id="0" name="image1.png"/>
                     <pic:cNvPicPr preferRelativeResize="0"/>
                   </pic:nvPicPr>
                   <pic:blipFill>
@@ -8386,77 +8479,75 @@
       <w:pPr>
         <w:spacing w:line="480" w:lineRule="auto"/>
         <w:rPr>
-          <w:sz w:val="24"/>
-          <w:szCs w:val="24"/>
-        </w:rPr>
-      </w:pPr>
-      <w:r>
-        <w:rPr>
           <w:i/>
           <w:sz w:val="20"/>
           <w:szCs w:val="20"/>
         </w:rPr>
-        <w:t>Default for all settings</w:t>
-      </w:r>
-      <w:proofErr w:type="gramStart"/>
+      </w:pPr>
       <w:r>
         <w:rPr>
           <w:i/>
           <w:sz w:val="20"/>
           <w:szCs w:val="20"/>
         </w:rPr>
-        <w:t xml:space="preserve">. </w:t>
-      </w:r>
-      <w:proofErr w:type="gramEnd"/>
+        <w:t xml:space="preserve">Increasing the number of stripes used improves run time as scale increases, and </w:t>
+      </w:r>
+      <w:proofErr w:type="gramStart"/>
       <w:r>
         <w:rPr>
           <w:i/>
           <w:sz w:val="20"/>
           <w:szCs w:val="20"/>
         </w:rPr>
-        <w:t xml:space="preserve">Reducing only the </w:t>
-      </w:r>
-      <w:proofErr w:type="spellStart"/>
+        <w:t>reduces  variance</w:t>
+      </w:r>
+      <w:proofErr w:type="gramEnd"/>
       <w:r>
         <w:rPr>
           <w:i/>
           <w:sz w:val="20"/>
           <w:szCs w:val="20"/>
         </w:rPr>
-        <w:t>squashfs</w:t>
-      </w:r>
-      <w:proofErr w:type="spellEnd"/>
+        <w:t xml:space="preserve"> in performance times at all scales</w:t>
+      </w:r>
       <w:r>
         <w:rPr>
           <w:i/>
           <w:sz w:val="20"/>
           <w:szCs w:val="20"/>
         </w:rPr>
-        <w:t xml:space="preserve"> block size from 1MiB to 128KiB shows performance improvements at smaller scale</w:t>
-      </w:r>
-      <w:r>
-        <w:rPr>
-          <w:i/>
-          <w:sz w:val="20"/>
-          <w:szCs w:val="20"/>
-        </w:rPr>
-        <w:t>. (Figure 3)</w:t>
-      </w:r>
-    </w:p>
-    <w:p>
-      <w:pPr>
-        <w:spacing w:line="480" w:lineRule="auto"/>
-        <w:rPr>
-          <w:sz w:val="24"/>
-          <w:szCs w:val="24"/>
-        </w:rPr>
-      </w:pPr>
-      <w:r>
-        <w:rPr>
-          <w:sz w:val="24"/>
-          <w:szCs w:val="24"/>
-        </w:rPr>
-        <w:t>Squashfuse low-level shows performance improvement when reducing stripe size from 1MiB to 64Kib.</w:t>
+        <w:t>. (Figure 2)</w:t>
+      </w:r>
+    </w:p>
+    <w:p>
+      <w:pPr>
+        <w:spacing w:line="480" w:lineRule="auto"/>
+        <w:rPr>
+          <w:sz w:val="24"/>
+          <w:szCs w:val="24"/>
+        </w:rPr>
+      </w:pPr>
+      <w:r>
+        <w:rPr>
+          <w:sz w:val="24"/>
+          <w:szCs w:val="24"/>
+        </w:rPr>
+        <w:lastRenderedPageBreak/>
+        <w:t xml:space="preserve">The Lustre stripe size does have some impact on the FUSE mounted squashfs. With no striping the performance improvement is clearest. For both the low-level and high-level FUSE APIs having a smaller block size improved run time as scale increases. The high-level FUSE mounted squashfs has </w:t>
+      </w:r>
+      <w:r>
+        <w:rPr>
+          <w:sz w:val="24"/>
+          <w:szCs w:val="24"/>
+        </w:rPr>
+        <w:t>fewer</w:t>
+      </w:r>
+      <w:r>
+        <w:rPr>
+          <w:sz w:val="24"/>
+          <w:szCs w:val="24"/>
+        </w:rPr>
+        <w:t xml:space="preserve"> clear benefits, while the low-level appears to have more clear benefit from smaller stripe sizes.</w:t>
       </w:r>
     </w:p>
     <w:p>
@@ -8473,18 +8564,17 @@
           <w:sz w:val="24"/>
           <w:szCs w:val="24"/>
         </w:rPr>
-        <w:lastRenderedPageBreak/>
         <w:drawing>
-          <wp:inline distT="114300" distB="114300" distL="114300" distR="114300" wp14:anchorId="5F52003E" wp14:editId="45C387A9">
+          <wp:inline distT="114300" distB="114300" distL="114300" distR="114300" wp14:anchorId="6A77A8E9" wp14:editId="4045831B">
             <wp:extent cx="5340096" cy="2670048"/>
             <wp:effectExtent l="0" t="0" r="0" b="0"/>
-            <wp:docPr id="5" name="image8.png"/>
+            <wp:docPr id="1" name="image6.png"/>
             <wp:cNvGraphicFramePr/>
             <a:graphic xmlns:a="http://schemas.openxmlformats.org/drawingml/2006/main">
               <a:graphicData uri="http://schemas.openxmlformats.org/drawingml/2006/picture">
                 <pic:pic xmlns:pic="http://schemas.openxmlformats.org/drawingml/2006/picture">
                   <pic:nvPicPr>
-                    <pic:cNvPr id="0" name="image8.png"/>
+                    <pic:cNvPr id="0" name="image6.png"/>
                     <pic:cNvPicPr preferRelativeResize="0"/>
                   </pic:nvPicPr>
                   <pic:blipFill>
@@ -8515,113 +8605,49 @@
       <w:pPr>
         <w:spacing w:line="480" w:lineRule="auto"/>
         <w:rPr>
+          <w:sz w:val="24"/>
+          <w:szCs w:val="24"/>
+        </w:rPr>
+      </w:pPr>
+      <w:r>
+        <w:rPr>
           <w:i/>
           <w:sz w:val="20"/>
           <w:szCs w:val="20"/>
         </w:rPr>
-      </w:pPr>
+        <w:t>Default for all settings. Reducing only the squashfs block size from 1MiB to 128KiB shows performance improvements at smaller scale</w:t>
+      </w:r>
       <w:r>
         <w:rPr>
           <w:i/>
           <w:sz w:val="20"/>
           <w:szCs w:val="20"/>
         </w:rPr>
-        <w:t xml:space="preserve">Using a smaller </w:t>
-      </w:r>
-      <w:proofErr w:type="spellStart"/>
-      <w:r>
-        <w:rPr>
-          <w:i/>
-          <w:sz w:val="20"/>
-          <w:szCs w:val="20"/>
-        </w:rPr>
-        <w:t>Lustre</w:t>
-      </w:r>
-      <w:proofErr w:type="spellEnd"/>
-      <w:r>
-        <w:rPr>
-          <w:i/>
-          <w:sz w:val="20"/>
-          <w:szCs w:val="20"/>
-        </w:rPr>
-        <w:t xml:space="preserve"> stripe size improves run time for FUSE based methods</w:t>
-      </w:r>
-      <w:proofErr w:type="gramStart"/>
-      <w:r>
-        <w:rPr>
-          <w:i/>
-          <w:sz w:val="20"/>
-          <w:szCs w:val="20"/>
-        </w:rPr>
-        <w:t xml:space="preserve">. </w:t>
-      </w:r>
-      <w:proofErr w:type="gramEnd"/>
-      <w:r>
-        <w:rPr>
-          <w:i/>
-          <w:sz w:val="20"/>
-          <w:szCs w:val="20"/>
-        </w:rPr>
-        <w:t>The improvement shows more as scale increases</w:t>
-      </w:r>
-      <w:r>
-        <w:rPr>
-          <w:i/>
-          <w:sz w:val="20"/>
-          <w:szCs w:val="20"/>
-        </w:rPr>
-        <w:t>. (Figure 4)</w:t>
-      </w:r>
-    </w:p>
-    <w:p>
-      <w:pPr>
-        <w:spacing w:line="480" w:lineRule="auto"/>
-        <w:rPr>
-          <w:i/>
-          <w:sz w:val="20"/>
-          <w:szCs w:val="20"/>
-        </w:rPr>
-      </w:pPr>
-    </w:p>
-    <w:p>
-      <w:pPr>
-        <w:spacing w:line="480" w:lineRule="auto"/>
-        <w:rPr>
-          <w:sz w:val="24"/>
-          <w:szCs w:val="24"/>
-        </w:rPr>
-      </w:pPr>
-      <w:r>
-        <w:rPr>
-          <w:sz w:val="24"/>
-          <w:szCs w:val="24"/>
-        </w:rPr>
-        <w:t>Using two stripes the results are more mixed and appear less meaningful. It appears the benefit of smaller stripes continues when striping across more OSTs. However, the difference between stripe sizes when striping across all OSTs is insignificant for both FUSE APIs despite a small improvement in run time.</w:t>
-      </w:r>
-    </w:p>
-    <w:p>
-      <w:pPr>
-        <w:spacing w:line="480" w:lineRule="auto"/>
-        <w:rPr>
-          <w:sz w:val="24"/>
-          <w:szCs w:val="24"/>
-        </w:rPr>
-      </w:pPr>
-      <w:r>
-        <w:rPr>
-          <w:sz w:val="24"/>
-          <w:szCs w:val="24"/>
-        </w:rPr>
-        <w:t>The squashfs block size shows important changes in performance across all factors of the experiment. Both FUSE APIs at all node sizes, stripe sizes, and stripe patterns have better run time when using a smaller squashfs block size. Increasing the squashfs block size only increased run time across all factors.</w:t>
-      </w:r>
-    </w:p>
-    <w:p>
-      <w:pPr>
-        <w:spacing w:line="480" w:lineRule="auto"/>
-        <w:rPr>
-          <w:i/>
-          <w:sz w:val="20"/>
-          <w:szCs w:val="20"/>
+        <w:t>. (Figure 3)</w:t>
+      </w:r>
+    </w:p>
+    <w:p>
+      <w:pPr>
+        <w:spacing w:line="480" w:lineRule="auto"/>
+        <w:rPr>
+          <w:sz w:val="24"/>
+          <w:szCs w:val="24"/>
+        </w:rPr>
+      </w:pPr>
+      <w:r>
+        <w:rPr>
+          <w:sz w:val="24"/>
+          <w:szCs w:val="24"/>
+        </w:rPr>
+        <w:t>Squashfuse low-level shows performance improvement when reducing stripe size from 1MiB to 64Kib.</w:t>
+      </w:r>
+    </w:p>
+    <w:p>
+      <w:pPr>
+        <w:spacing w:line="480" w:lineRule="auto"/>
+        <w:rPr>
+          <w:sz w:val="24"/>
+          <w:szCs w:val="24"/>
         </w:rPr>
       </w:pPr>
       <w:r>
@@ -8632,16 +8658,16 @@
         </w:rPr>
         <w:lastRenderedPageBreak/>
         <w:drawing>
-          <wp:inline distT="114300" distB="114300" distL="114300" distR="114300" wp14:anchorId="2152223F" wp14:editId="79384AF6">
+          <wp:inline distT="114300" distB="114300" distL="114300" distR="114300" wp14:anchorId="5F52003E" wp14:editId="45C387A9">
             <wp:extent cx="5340096" cy="2670048"/>
             <wp:effectExtent l="0" t="0" r="0" b="0"/>
-            <wp:docPr id="8" name="image7.png"/>
+            <wp:docPr id="5" name="image8.png"/>
             <wp:cNvGraphicFramePr/>
             <a:graphic xmlns:a="http://schemas.openxmlformats.org/drawingml/2006/main">
               <a:graphicData uri="http://schemas.openxmlformats.org/drawingml/2006/picture">
                 <pic:pic xmlns:pic="http://schemas.openxmlformats.org/drawingml/2006/picture">
                   <pic:nvPicPr>
-                    <pic:cNvPr id="0" name="image7.png"/>
+                    <pic:cNvPr id="0" name="image8.png"/>
                     <pic:cNvPicPr preferRelativeResize="0"/>
                   </pic:nvPicPr>
                   <pic:blipFill>
@@ -8667,29 +8693,82 @@
           </wp:inline>
         </w:drawing>
       </w:r>
-      <w:r>
+    </w:p>
+    <w:p>
+      <w:pPr>
+        <w:spacing w:line="480" w:lineRule="auto"/>
         <w:rPr>
           <w:i/>
           <w:sz w:val="20"/>
           <w:szCs w:val="20"/>
         </w:rPr>
-        <w:t>Increasing the stripe pattern to use all available OSTs improves performance and reduces variance in run times</w:t>
-      </w:r>
+      </w:pPr>
       <w:r>
         <w:rPr>
           <w:i/>
           <w:sz w:val="20"/>
           <w:szCs w:val="20"/>
         </w:rPr>
-        <w:t>. (Figure 5)</w:t>
-      </w:r>
-    </w:p>
-    <w:p>
-      <w:pPr>
-        <w:spacing w:line="480" w:lineRule="auto"/>
-        <w:rPr>
-          <w:sz w:val="24"/>
-          <w:szCs w:val="24"/>
+        <w:t>Using a smaller Lustre stripe size improves run time for FUSE based methods. The improvement shows more as scale increases</w:t>
+      </w:r>
+      <w:r>
+        <w:rPr>
+          <w:i/>
+          <w:sz w:val="20"/>
+          <w:szCs w:val="20"/>
+        </w:rPr>
+        <w:t>. (Figure 4)</w:t>
+      </w:r>
+    </w:p>
+    <w:p>
+      <w:pPr>
+        <w:spacing w:line="480" w:lineRule="auto"/>
+        <w:rPr>
+          <w:i/>
+          <w:sz w:val="20"/>
+          <w:szCs w:val="20"/>
+        </w:rPr>
+      </w:pPr>
+    </w:p>
+    <w:p>
+      <w:pPr>
+        <w:spacing w:line="480" w:lineRule="auto"/>
+        <w:rPr>
+          <w:sz w:val="24"/>
+          <w:szCs w:val="24"/>
+        </w:rPr>
+      </w:pPr>
+      <w:r>
+        <w:rPr>
+          <w:sz w:val="24"/>
+          <w:szCs w:val="24"/>
+        </w:rPr>
+        <w:t>Using two stripes the results are more mixed and appear less meaningful. It appears the benefit of smaller stripes continues when striping across more OSTs. However, the difference between stripe sizes when striping across all OSTs is insignificant for both FUSE APIs despite a small improvement in run time.</w:t>
+      </w:r>
+    </w:p>
+    <w:p>
+      <w:pPr>
+        <w:spacing w:line="480" w:lineRule="auto"/>
+        <w:rPr>
+          <w:sz w:val="24"/>
+          <w:szCs w:val="24"/>
+        </w:rPr>
+      </w:pPr>
+      <w:r>
+        <w:rPr>
+          <w:sz w:val="24"/>
+          <w:szCs w:val="24"/>
+        </w:rPr>
+        <w:t>The squashfs block size shows important changes in performance across all factors of the experiment. Both FUSE APIs at all node sizes, stripe sizes, and stripe patterns have better run time when using a smaller squashfs block size. Increasing the squashfs block size only increased run time across all factors.</w:t>
+      </w:r>
+    </w:p>
+    <w:p>
+      <w:pPr>
+        <w:spacing w:line="480" w:lineRule="auto"/>
+        <w:rPr>
+          <w:i/>
+          <w:sz w:val="20"/>
+          <w:szCs w:val="20"/>
         </w:rPr>
       </w:pPr>
       <w:r>
@@ -8698,17 +8777,18 @@
           <w:sz w:val="24"/>
           <w:szCs w:val="24"/>
         </w:rPr>
+        <w:lastRenderedPageBreak/>
         <w:drawing>
-          <wp:inline distT="114300" distB="114300" distL="114300" distR="114300" wp14:anchorId="68A9A9B6" wp14:editId="7FA0C722">
+          <wp:inline distT="114300" distB="114300" distL="114300" distR="114300" wp14:anchorId="2152223F" wp14:editId="79384AF6">
             <wp:extent cx="5340096" cy="2670048"/>
             <wp:effectExtent l="0" t="0" r="0" b="0"/>
-            <wp:docPr id="4" name="image3.png"/>
+            <wp:docPr id="8" name="image7.png"/>
             <wp:cNvGraphicFramePr/>
             <a:graphic xmlns:a="http://schemas.openxmlformats.org/drawingml/2006/main">
               <a:graphicData uri="http://schemas.openxmlformats.org/drawingml/2006/picture">
                 <pic:pic xmlns:pic="http://schemas.openxmlformats.org/drawingml/2006/picture">
                   <pic:nvPicPr>
-                    <pic:cNvPr id="0" name="image3.png"/>
+                    <pic:cNvPr id="0" name="image7.png"/>
                     <pic:cNvPicPr preferRelativeResize="0"/>
                   </pic:nvPicPr>
                   <pic:blipFill>
@@ -8734,70 +8814,21 @@
           </wp:inline>
         </w:drawing>
       </w:r>
-    </w:p>
-    <w:p>
-      <w:pPr>
-        <w:spacing w:line="480" w:lineRule="auto"/>
+      <w:r>
         <w:rPr>
           <w:i/>
           <w:sz w:val="20"/>
           <w:szCs w:val="20"/>
         </w:rPr>
-      </w:pPr>
+        <w:t>Increasing the stripe pattern to use all available OSTs improves performance and reduces variance in run times</w:t>
+      </w:r>
       <w:r>
         <w:rPr>
           <w:i/>
           <w:sz w:val="20"/>
           <w:szCs w:val="20"/>
         </w:rPr>
-        <w:t>The most optimal configuration for FUSE based methods</w:t>
-      </w:r>
-      <w:r>
-        <w:rPr>
-          <w:i/>
-          <w:sz w:val="20"/>
-          <w:szCs w:val="20"/>
-        </w:rPr>
-        <w:t>. (Figure 6)</w:t>
-      </w:r>
-    </w:p>
-    <w:p>
-      <w:pPr>
-        <w:spacing w:line="480" w:lineRule="auto"/>
-        <w:ind w:firstLine="720"/>
-        <w:rPr>
-          <w:sz w:val="24"/>
-          <w:szCs w:val="24"/>
-        </w:rPr>
-      </w:pPr>
-      <w:r>
-        <w:rPr>
-          <w:sz w:val="24"/>
-          <w:szCs w:val="24"/>
-        </w:rPr>
-        <w:t xml:space="preserve">Finally, running Pynamic from a container image in memory was tested. The distribution time of the tarball was not measured in this case, only execution time. This is a different measurement compared to the squashfs methods. For the squashfs methods the distribution time is baked in to the run time. With an </w:t>
-      </w:r>
-      <w:r>
-        <w:rPr>
-          <w:sz w:val="24"/>
-          <w:szCs w:val="24"/>
-        </w:rPr>
-        <w:t>in-memory</w:t>
-      </w:r>
-      <w:r>
-        <w:rPr>
-          <w:sz w:val="24"/>
-          <w:szCs w:val="24"/>
-        </w:rPr>
-        <w:t xml:space="preserve"> container image you must first distribute the image before you can run. </w:t>
-      </w:r>
-      <w:r>
-        <w:rPr>
-          <w:sz w:val="24"/>
-          <w:szCs w:val="24"/>
-        </w:rPr>
-        <w:lastRenderedPageBreak/>
-        <w:t xml:space="preserve">The distribution time was not collected making it an apples to oranges comparison. As the image is not in Lustre and not a squashfs our experiment factors do not exist in this test. </w:t>
+        <w:t>. (Figure 5)</w:t>
       </w:r>
     </w:p>
     <w:p>
@@ -8815,16 +8846,16 @@
           <w:szCs w:val="24"/>
         </w:rPr>
         <w:drawing>
-          <wp:inline distT="114300" distB="114300" distL="114300" distR="114300" wp14:anchorId="74F76A0D" wp14:editId="560468A6">
+          <wp:inline distT="114300" distB="114300" distL="114300" distR="114300" wp14:anchorId="68A9A9B6" wp14:editId="7FA0C722">
             <wp:extent cx="5340096" cy="2670048"/>
             <wp:effectExtent l="0" t="0" r="0" b="0"/>
-            <wp:docPr id="7" name="image2.png"/>
+            <wp:docPr id="4" name="image3.png"/>
             <wp:cNvGraphicFramePr/>
             <a:graphic xmlns:a="http://schemas.openxmlformats.org/drawingml/2006/main">
               <a:graphicData uri="http://schemas.openxmlformats.org/drawingml/2006/picture">
                 <pic:pic xmlns:pic="http://schemas.openxmlformats.org/drawingml/2006/picture">
                   <pic:nvPicPr>
-                    <pic:cNvPr id="0" name="image2.png"/>
+                    <pic:cNvPr id="0" name="image3.png"/>
                     <pic:cNvPicPr preferRelativeResize="0"/>
                   </pic:nvPicPr>
                   <pic:blipFill>
@@ -8866,111 +8897,32 @@
           <w:sz w:val="20"/>
           <w:szCs w:val="20"/>
         </w:rPr>
-        <w:t xml:space="preserve">In memory </w:t>
-      </w:r>
-      <w:proofErr w:type="spellStart"/>
+        <w:t>The most optimal configuration for FUSE based methods</w:t>
+      </w:r>
       <w:r>
         <w:rPr>
           <w:i/>
           <w:sz w:val="20"/>
           <w:szCs w:val="20"/>
         </w:rPr>
-        <w:t>pynamic</w:t>
-      </w:r>
-      <w:proofErr w:type="spellEnd"/>
-      <w:r>
-        <w:rPr>
-          <w:i/>
-          <w:sz w:val="20"/>
-          <w:szCs w:val="20"/>
-        </w:rPr>
-        <w:t xml:space="preserve"> execution run time is very similar to the run time + image distribution time for kernel mounted </w:t>
-      </w:r>
-      <w:proofErr w:type="spellStart"/>
-      <w:r>
-        <w:rPr>
-          <w:i/>
-          <w:sz w:val="20"/>
-          <w:szCs w:val="20"/>
-        </w:rPr>
-        <w:t>squashfs</w:t>
-      </w:r>
-      <w:proofErr w:type="spellEnd"/>
-      <w:r>
-        <w:rPr>
-          <w:i/>
-          <w:sz w:val="20"/>
-          <w:szCs w:val="20"/>
-        </w:rPr>
-        <w:t xml:space="preserve">, and </w:t>
-      </w:r>
-      <w:proofErr w:type="spellStart"/>
-      <w:r>
-        <w:rPr>
-          <w:i/>
-          <w:sz w:val="20"/>
-          <w:szCs w:val="20"/>
-        </w:rPr>
-        <w:t>squashfuse_ll</w:t>
-      </w:r>
-      <w:proofErr w:type="spellEnd"/>
-      <w:r>
-        <w:rPr>
-          <w:i/>
-          <w:sz w:val="20"/>
-          <w:szCs w:val="20"/>
-        </w:rPr>
-        <w:t xml:space="preserve"> mounted </w:t>
-      </w:r>
-      <w:proofErr w:type="spellStart"/>
-      <w:r>
-        <w:rPr>
-          <w:i/>
-          <w:sz w:val="20"/>
-          <w:szCs w:val="20"/>
-        </w:rPr>
-        <w:t>squashfs</w:t>
-      </w:r>
-      <w:proofErr w:type="spellEnd"/>
-      <w:r>
-        <w:rPr>
-          <w:i/>
-          <w:sz w:val="20"/>
-          <w:szCs w:val="20"/>
-        </w:rPr>
-        <w:t>.</w:t>
-      </w:r>
-      <w:r>
-        <w:rPr>
-          <w:i/>
-          <w:sz w:val="20"/>
-          <w:szCs w:val="20"/>
-        </w:rPr>
-        <w:t xml:space="preserve"> Image distribution time for in memory not measured or shown here</w:t>
-      </w:r>
-      <w:r>
-        <w:rPr>
-          <w:i/>
-          <w:sz w:val="20"/>
-          <w:szCs w:val="20"/>
-        </w:rPr>
-        <w:t>. (Figure 7)</w:t>
-      </w:r>
-    </w:p>
-    <w:p>
-      <w:pPr>
-        <w:spacing w:line="480" w:lineRule="auto"/>
-        <w:rPr>
-          <w:sz w:val="24"/>
-          <w:szCs w:val="24"/>
-        </w:rPr>
-      </w:pPr>
-      <w:r>
-        <w:rPr>
-          <w:sz w:val="24"/>
-          <w:szCs w:val="24"/>
-        </w:rPr>
-        <w:t xml:space="preserve">The performance of an </w:t>
+        <w:t>. (Figure 6)</w:t>
+      </w:r>
+    </w:p>
+    <w:p>
+      <w:pPr>
+        <w:spacing w:line="480" w:lineRule="auto"/>
+        <w:ind w:firstLine="720"/>
+        <w:rPr>
+          <w:sz w:val="24"/>
+          <w:szCs w:val="24"/>
+        </w:rPr>
+      </w:pPr>
+      <w:r>
+        <w:rPr>
+          <w:sz w:val="24"/>
+          <w:szCs w:val="24"/>
+        </w:rPr>
+        <w:t xml:space="preserve">Finally, running Pynamic from a container image in memory was tested. The distribution time of the tarball was not measured in this case, only execution time. This is a different measurement compared to the squashfs methods. For the squashfs methods the distribution time is baked in to the run time. With an </w:t>
       </w:r>
       <w:r>
         <w:rPr>
@@ -8984,24 +8936,7 @@
           <w:sz w:val="24"/>
           <w:szCs w:val="24"/>
         </w:rPr>
-        <w:t xml:space="preserve"> containers execution only of Pynamic is quite close to the time it takes for the kernel mounted squashfs to load files and execute. At 1024 nodes in memory performance is actually closer to squashfuse_ll. At 1024 nodes there is a clear rise in Pynamic execution time in memory, but not with squashfuse_ll when optimized. </w:t>
-      </w:r>
-    </w:p>
-    <w:p>
-      <w:pPr>
-        <w:spacing w:line="480" w:lineRule="auto"/>
-        <w:ind w:firstLine="720"/>
-        <w:rPr>
-          <w:sz w:val="24"/>
-          <w:szCs w:val="24"/>
-        </w:rPr>
-      </w:pPr>
-      <w:r>
-        <w:rPr>
-          <w:sz w:val="24"/>
-          <w:szCs w:val="24"/>
-        </w:rPr>
-        <w:t xml:space="preserve">In addition to the tests performed on Lustre some iterations were performed on NFS, just to examine limits and performance despite expectations being low. The experiment was run only with the default squashfs block size, and only for limited node sizes. Starting small and scaling up by powers of two it wasn’t long before run time performance took a dive. At small node sizes running </w:t>
+        <w:t xml:space="preserve"> container image you must first distribute the image before you can run. </w:t>
       </w:r>
       <w:r>
         <w:rPr>
@@ -9009,303 +8944,17 @@
           <w:szCs w:val="24"/>
         </w:rPr>
         <w:lastRenderedPageBreak/>
-        <w:t xml:space="preserve">on NFS is no problem. But anything above 32 nodes Pynamic suffers. The NFS testing ended at 64 nodes, because Pynamic run time is around ten minutes. </w:t>
-      </w:r>
-    </w:p>
-    <w:p>
-      <w:pPr>
-        <w:spacing w:line="480" w:lineRule="auto"/>
-        <w:ind w:firstLine="720"/>
-        <w:rPr>
-          <w:sz w:val="24"/>
-          <w:szCs w:val="24"/>
-        </w:rPr>
-      </w:pPr>
-      <w:r>
-        <w:rPr>
-          <w:sz w:val="24"/>
-          <w:szCs w:val="24"/>
-        </w:rPr>
-        <w:t xml:space="preserve">Performing a recursive grep across the entire squashfs has very divided performance between the high-level and low-level FUSE APIs. The low-level API sees much faster performance, but hits a wall where it simply stopped working as scale increases. At 64 nodes the low-level API appears to be unable to complete the recursive grep. The high-level API however, continues. The high-level API runs drastically slower than the low-level API, but finished the job at 64 nodes after around 500 seconds. </w:t>
-      </w:r>
-    </w:p>
-    <w:p>
-      <w:pPr>
-        <w:pStyle w:val="Heading1"/>
-      </w:pPr>
-    </w:p>
-    <w:p>
-      <w:pPr>
-        <w:pStyle w:val="Heading1"/>
-      </w:pPr>
-    </w:p>
-    <w:p>
-      <w:pPr>
-        <w:pStyle w:val="Heading1"/>
-      </w:pPr>
-    </w:p>
-    <w:p/>
-    <w:p/>
-    <w:p/>
-    <w:p>
-      <w:pPr>
-        <w:pStyle w:val="Heading1"/>
-        <w:sectPr>
-          <w:pgSz w:w="12240" w:h="15840"/>
-          <w:pgMar w:top="1440" w:right="1440" w:bottom="1440" w:left="2160" w:header="720" w:footer="720" w:gutter="0"/>
-          <w:cols w:space="720"/>
-          <w:titlePg/>
-          <w:docGrid w:linePitch="299"/>
-        </w:sectPr>
-      </w:pPr>
-    </w:p>
-    <w:p>
-      <w:pPr>
-        <w:pStyle w:val="Heading1"/>
-        <w:rPr>
-          <w:sz w:val="24"/>
-          <w:szCs w:val="24"/>
-        </w:rPr>
-      </w:pPr>
-      <w:bookmarkStart w:id="12" w:name="_Toc7683791"/>
-      <w:r>
-        <w:lastRenderedPageBreak/>
-        <w:t>Discussion</w:t>
-      </w:r>
-      <w:bookmarkEnd w:id="12"/>
-    </w:p>
-    <w:p>
-      <w:pPr>
-        <w:spacing w:line="480" w:lineRule="auto"/>
-        <w:ind w:firstLine="720"/>
-        <w:rPr>
-          <w:sz w:val="24"/>
-          <w:szCs w:val="24"/>
-        </w:rPr>
-      </w:pPr>
-      <w:r>
-        <w:rPr>
-          <w:sz w:val="24"/>
-          <w:szCs w:val="24"/>
-        </w:rPr>
-        <w:t xml:space="preserve">The low-level FUSE API was difficult to troubleshoot for recursive grep. There were no errors, no stack trace, or exit codes, the processes just hang. When mounting squashfs there are options to get debug information keeping the FUSE daemon in the foreground. </w:t>
-      </w:r>
-      <w:r>
-        <w:rPr>
-          <w:sz w:val="24"/>
-          <w:szCs w:val="24"/>
-        </w:rPr>
-        <w:t>Unfortunately,</w:t>
-      </w:r>
-      <w:r>
-        <w:rPr>
-          <w:sz w:val="24"/>
-          <w:szCs w:val="24"/>
-        </w:rPr>
-        <w:t xml:space="preserve"> when using this for recursive grep no information is displayed when using the low-level API. This kind of workload is not one you would expect to find in HPC. But expectations are not always aligned with user behavior so it is important to think about oddball edge cases, and non HPC workloads as well.</w:t>
-      </w:r>
-    </w:p>
-    <w:p>
-      <w:pPr>
-        <w:spacing w:line="480" w:lineRule="auto"/>
-        <w:ind w:firstLine="720"/>
-        <w:rPr>
-          <w:sz w:val="24"/>
-          <w:szCs w:val="24"/>
-        </w:rPr>
-      </w:pPr>
-      <w:r>
-        <w:rPr>
-          <w:sz w:val="24"/>
-          <w:szCs w:val="24"/>
-        </w:rPr>
-        <w:t xml:space="preserve">The performance difference between high-level and low-level FUSE APIs for this task is very steep. The low-level has superior performance than the high-level, with the caveat that when you are performing a recursive filesystem walk and grepping for a string in every file with 32 processes the low-level API seems to quit at 64 nodes. Despite this, it is unclear as to why someone would be doing this. It is clear that the low-level API performs some operations much faster than the high-level API. Metadata operations specifically are faster for the low-level API, making many metadata operations such as a filesystem walk faster. This speed difference is most obvious in a test of an extreme case, but the speed benefits still exist for a single process performing operations on the squashfs. The one advantage for the high-level API here is it appears to continue to work when the low-level dies. At 64 nodes the low-level API was unable to complete the filesystem walk, but the high-level did finish despite taking a great deal </w:t>
-      </w:r>
-      <w:r>
-        <w:rPr>
-          <w:sz w:val="24"/>
-          <w:szCs w:val="24"/>
-        </w:rPr>
-        <w:lastRenderedPageBreak/>
-        <w:t>longer. For workloads that don’t require performance the stability of the high-level API could be desirable.</w:t>
-      </w:r>
-    </w:p>
-    <w:p>
-      <w:pPr>
-        <w:spacing w:line="480" w:lineRule="auto"/>
-        <w:ind w:firstLine="720"/>
-        <w:rPr>
-          <w:sz w:val="24"/>
-          <w:szCs w:val="24"/>
-        </w:rPr>
-      </w:pPr>
-      <w:r>
-        <w:rPr>
-          <w:sz w:val="24"/>
-          <w:szCs w:val="24"/>
-        </w:rPr>
-        <w:t xml:space="preserve">Testing on NFS shows what was expected. While NFS V4.1 has some parallel components available NFS V3 does not. Even if a version of NFS was to be used it is unlikely to have the parallel performance desired for container image distribution. The limits and performance of parallel NFS were not really considered for this experiment. However, NFS can still be used for small containers that don’t actually have an HPC workload using similar tools like Charliecloud for some purposes. Often in HPC as there are many versions of many </w:t>
-      </w:r>
-      <w:r>
-        <w:rPr>
-          <w:sz w:val="24"/>
-          <w:szCs w:val="24"/>
-        </w:rPr>
-        <w:t xml:space="preserve">different </w:t>
-      </w:r>
-      <w:r>
-        <w:rPr>
-          <w:sz w:val="24"/>
-          <w:szCs w:val="24"/>
-        </w:rPr>
-        <w:t>software</w:t>
-      </w:r>
-      <w:r>
-        <w:rPr>
-          <w:sz w:val="24"/>
-          <w:szCs w:val="24"/>
-        </w:rPr>
-        <w:t xml:space="preserve"> applications</w:t>
-      </w:r>
-      <w:r>
-        <w:rPr>
-          <w:sz w:val="24"/>
-          <w:szCs w:val="24"/>
-        </w:rPr>
-        <w:t xml:space="preserve"> centrally managed you need a way to switch from one set of tools to another. An example of this would be Environment Modules, which can be used to automatically set your PATH environment variable to all the right places. This means you can have a great deal of software managed, and users can select the things they need. In some </w:t>
-      </w:r>
-      <w:r>
-        <w:rPr>
-          <w:sz w:val="24"/>
-          <w:szCs w:val="24"/>
-        </w:rPr>
-        <w:t>cases,</w:t>
-      </w:r>
-      <w:r>
-        <w:rPr>
-          <w:sz w:val="24"/>
-          <w:szCs w:val="24"/>
-        </w:rPr>
-        <w:t xml:space="preserve"> this isn’t available. Instead of setting this up and loading modules for software that was not provided a container with all the software needed was created and kept on hand in NFS. A great deal of work is involved in running experiments on HPC resources, such as data processes and visualization. These tasks aren’t HPC tasks, just basic workflow and things that need to be done. All of that work can be done with software unavailable to a cluster using Charliecloud and the squashfs. Just prepare a container with the desired software stack and away we go. </w:t>
-      </w:r>
-      <w:r>
-        <w:rPr>
-          <w:sz w:val="24"/>
-          <w:szCs w:val="24"/>
-        </w:rPr>
-        <w:t>Fortunately,</w:t>
-      </w:r>
-      <w:r>
-        <w:rPr>
-          <w:sz w:val="24"/>
-          <w:szCs w:val="24"/>
-        </w:rPr>
-        <w:t xml:space="preserve"> this means NFS and even the high-level FUSE API are easy to use and fast enough for non HPC tasks. This does share a drawback with using a </w:t>
-      </w:r>
-      <w:r>
-        <w:rPr>
-          <w:sz w:val="24"/>
-          <w:szCs w:val="24"/>
-        </w:rPr>
-        <w:lastRenderedPageBreak/>
-        <w:t>managed HPC stack. If you need to make changes to the software stack, you have to rebuild the container and make it available to the systems that will need it, creating some maintenance and slow down.</w:t>
-      </w:r>
-    </w:p>
-    <w:p>
-      <w:pPr>
-        <w:spacing w:line="480" w:lineRule="auto"/>
-        <w:ind w:firstLine="720"/>
-        <w:rPr>
-          <w:sz w:val="24"/>
-          <w:szCs w:val="24"/>
-        </w:rPr>
-      </w:pPr>
-      <w:r>
-        <w:rPr>
-          <w:sz w:val="24"/>
-          <w:szCs w:val="24"/>
-        </w:rPr>
-        <w:t>Concerning the performance of container run time with squashfs there is still a bit to unpack. Our Lustre system uses a default stripe size of 1MiB, and does not stripe across OSTs.</w:t>
-      </w:r>
-      <w:r>
-        <w:rPr>
-          <w:i/>
-          <w:sz w:val="24"/>
-          <w:szCs w:val="24"/>
-        </w:rPr>
-        <w:t xml:space="preserve"> </w:t>
-      </w:r>
-      <w:r>
-        <w:rPr>
-          <w:sz w:val="24"/>
-          <w:szCs w:val="24"/>
-        </w:rPr>
-        <w:t xml:space="preserve">The low-level FUSE API using all default settings (Figure 3) performs quite well up to 128 nodes. The variance between average and minimum/maximum is small, the speed is also quite close to the kernel mounted squashfs. If you increase from no striping to striping across two OSTs, the low-level API performs similarly well at 512 nodes, but sees a performance hit at 1024. For users running jobs at less than 512 nodes, it is possible they don’t need to do anything in any way to have close to optimal performance. Even with no striping the performance impact can be small, and only really impacts the time it takes for the job to start. While the variance is high, most users would probably be ok with running default settings all the time for FUSE based squashfs. Users scaling up beyond 512 nodes, or any user looking to make the most of things can get most of the performance improvements just by striping their squashfs in Lustre. Two stripes </w:t>
-      </w:r>
-      <w:r>
-        <w:rPr>
-          <w:sz w:val="24"/>
-          <w:szCs w:val="24"/>
-        </w:rPr>
-        <w:t>seem</w:t>
-      </w:r>
-      <w:r>
-        <w:rPr>
-          <w:sz w:val="24"/>
-          <w:szCs w:val="24"/>
-        </w:rPr>
-        <w:t xml:space="preserve"> fine as scale goes up, many stripes </w:t>
-      </w:r>
-      <w:r>
-        <w:rPr>
-          <w:sz w:val="24"/>
-          <w:szCs w:val="24"/>
-        </w:rPr>
-        <w:t>are</w:t>
-      </w:r>
-      <w:r>
-        <w:rPr>
-          <w:sz w:val="24"/>
-          <w:szCs w:val="24"/>
-        </w:rPr>
-        <w:t xml:space="preserve"> ideal. </w:t>
-      </w:r>
-      <w:r>
-        <w:rPr>
-          <w:sz w:val="24"/>
-          <w:szCs w:val="24"/>
-        </w:rPr>
-        <w:t xml:space="preserve">Most systems will likely have more than two OSTs you can take advantage of. Our system had </w:t>
-      </w:r>
-      <w:r>
-        <w:rPr>
-          <w:sz w:val="24"/>
-          <w:szCs w:val="24"/>
-        </w:rPr>
-        <w:t>thirty-two</w:t>
-      </w:r>
-      <w:r>
-        <w:rPr>
-          <w:sz w:val="24"/>
-          <w:szCs w:val="24"/>
-        </w:rPr>
-        <w:t xml:space="preserve"> OSTs, when we stripe across only two the other thirty are left idle, or more available to other users if there were any. </w:t>
-      </w:r>
-      <w:r>
-        <w:rPr>
-          <w:sz w:val="24"/>
-          <w:szCs w:val="24"/>
-        </w:rPr>
-        <w:t xml:space="preserve">The more striping, the less variance there is, and runtime improves as scale </w:t>
-      </w:r>
-      <w:r>
-        <w:rPr>
-          <w:sz w:val="24"/>
-          <w:szCs w:val="24"/>
-        </w:rPr>
-        <w:lastRenderedPageBreak/>
-        <w:t>increases.</w:t>
-      </w:r>
+        <w:t xml:space="preserve">The distribution time was not collected making it an apples to oranges comparison. As the image is not in Lustre and not a squashfs our experiment factors do not exist in this test. </w:t>
+      </w:r>
+    </w:p>
+    <w:p>
+      <w:pPr>
+        <w:spacing w:line="480" w:lineRule="auto"/>
+        <w:rPr>
+          <w:sz w:val="24"/>
+          <w:szCs w:val="24"/>
+        </w:rPr>
+      </w:pPr>
       <w:r>
         <w:rPr>
           <w:noProof/>
@@ -9313,16 +8962,16 @@
           <w:szCs w:val="24"/>
         </w:rPr>
         <w:drawing>
-          <wp:inline distT="114300" distB="114300" distL="114300" distR="114300" wp14:anchorId="3A4B59A9" wp14:editId="022F878B">
+          <wp:inline distT="114300" distB="114300" distL="114300" distR="114300" wp14:anchorId="74F76A0D" wp14:editId="560468A6">
             <wp:extent cx="5340096" cy="2670048"/>
             <wp:effectExtent l="0" t="0" r="0" b="0"/>
-            <wp:docPr id="2" name="image4.png"/>
+            <wp:docPr id="7" name="image2.png"/>
             <wp:cNvGraphicFramePr/>
             <a:graphic xmlns:a="http://schemas.openxmlformats.org/drawingml/2006/main">
               <a:graphicData uri="http://schemas.openxmlformats.org/drawingml/2006/picture">
                 <pic:pic xmlns:pic="http://schemas.openxmlformats.org/drawingml/2006/picture">
                   <pic:nvPicPr>
-                    <pic:cNvPr id="0" name="image4.png"/>
+                    <pic:cNvPr id="0" name="image2.png"/>
                     <pic:cNvPicPr preferRelativeResize="0"/>
                   </pic:nvPicPr>
                   <pic:blipFill>
@@ -9364,23 +9013,79 @@
           <w:sz w:val="20"/>
           <w:szCs w:val="20"/>
         </w:rPr>
-        <w:t>Default squashfs block size, and Lustre stripe size, striping across all 32 OSTs.</w:t>
-      </w:r>
+        <w:t xml:space="preserve">In memory pynamic execution run time is very similar to the run time + image distribution time for kernel mounted squashfs, and </w:t>
+      </w:r>
+      <w:proofErr w:type="spellStart"/>
       <w:r>
         <w:rPr>
           <w:i/>
           <w:sz w:val="20"/>
           <w:szCs w:val="20"/>
         </w:rPr>
-        <w:t xml:space="preserve"> This configuration is close to the fastest, and requires almost no modification to settings for users</w:t>
-      </w:r>
+        <w:t>squashfuse_ll</w:t>
+      </w:r>
+      <w:proofErr w:type="spellEnd"/>
       <w:r>
         <w:rPr>
           <w:i/>
           <w:sz w:val="20"/>
           <w:szCs w:val="20"/>
         </w:rPr>
-        <w:t xml:space="preserve"> (Figure 8)</w:t>
+        <w:t xml:space="preserve"> mounted squashfs</w:t>
+      </w:r>
+      <w:r>
+        <w:rPr>
+          <w:i/>
+          <w:sz w:val="20"/>
+          <w:szCs w:val="20"/>
+        </w:rPr>
+        <w:t>.</w:t>
+      </w:r>
+      <w:r>
+        <w:rPr>
+          <w:i/>
+          <w:sz w:val="20"/>
+          <w:szCs w:val="20"/>
+        </w:rPr>
+        <w:t xml:space="preserve"> Image distribution time for in memory not measured or shown here</w:t>
+      </w:r>
+      <w:r>
+        <w:rPr>
+          <w:i/>
+          <w:sz w:val="20"/>
+          <w:szCs w:val="20"/>
+        </w:rPr>
+        <w:t>. (Figure 7)</w:t>
+      </w:r>
+    </w:p>
+    <w:p>
+      <w:pPr>
+        <w:spacing w:line="480" w:lineRule="auto"/>
+        <w:rPr>
+          <w:sz w:val="24"/>
+          <w:szCs w:val="24"/>
+        </w:rPr>
+      </w:pPr>
+      <w:r>
+        <w:rPr>
+          <w:sz w:val="24"/>
+          <w:szCs w:val="24"/>
+        </w:rPr>
+        <w:t xml:space="preserve">The performance of an </w:t>
+      </w:r>
+      <w:r>
+        <w:rPr>
+          <w:sz w:val="24"/>
+          <w:szCs w:val="24"/>
+        </w:rPr>
+        <w:t>in-memory</w:t>
+      </w:r>
+      <w:r>
+        <w:rPr>
+          <w:sz w:val="24"/>
+          <w:szCs w:val="24"/>
+        </w:rPr>
+        <w:t xml:space="preserve"> containers execution only of Pynamic is quite close to the time it takes for the kernel mounted squashfs to load files and execute. At 1024 nodes in memory performance is actually closer to squashfuse_ll. At 1024 nodes there is a clear rise in Pynamic execution time in memory, but not with squashfuse_ll when optimized. </w:t>
       </w:r>
     </w:p>
     <w:p>
@@ -9397,21 +9102,15 @@
           <w:sz w:val="24"/>
           <w:szCs w:val="24"/>
         </w:rPr>
-        <w:t xml:space="preserve">Many users are educated about Lustre, and how to pick the right striping method for your work by their data center administration. Without reading this paper at all, many would expect to increase the number of OSTs you stripe across as scale increases. With a performance difference of a few seconds between a single node, and 1024 nodes for the </w:t>
-      </w:r>
-      <w:r>
-        <w:rPr>
-          <w:sz w:val="24"/>
-          <w:szCs w:val="24"/>
-        </w:rPr>
-        <w:t>low-level</w:t>
-      </w:r>
-      <w:r>
-        <w:rPr>
-          <w:sz w:val="24"/>
-          <w:szCs w:val="24"/>
-        </w:rPr>
-        <w:t xml:space="preserve"> API users can really get the bulk of benefits just by increasing the number of OSTs striped across. Users who do not run at scale who would maybe not have this information wouldn’t need to act, as the low-level FUSE API is relatively fast with no effort at all up to at least 128 nodes.</w:t>
+        <w:t xml:space="preserve">In addition to the tests performed on Lustre some iterations were performed on NFS, just to examine limits and performance despite expectations being low. The experiment was run only with the default squashfs block size, and only for limited node sizes. Starting small and scaling up by powers of two it wasn’t long before run time performance took a dive. At small node sizes running </w:t>
+      </w:r>
+      <w:r>
+        <w:rPr>
+          <w:sz w:val="24"/>
+          <w:szCs w:val="24"/>
+        </w:rPr>
+        <w:lastRenderedPageBreak/>
+        <w:t xml:space="preserve">on NFS is no problem. But anything above 32 nodes Pynamic suffers. The NFS testing ended at 64 nodes, because Pynamic run time is around ten minutes. </w:t>
       </w:r>
     </w:p>
     <w:p>
@@ -9428,251 +9127,27 @@
           <w:sz w:val="24"/>
           <w:szCs w:val="24"/>
         </w:rPr>
-        <w:t>Overall the system at optimal setting (Figure 6) is smaller stripe size and smaller squashfs block size. The difference between 1MiB stripes and 64KiB stripes is almost nothing.</w:t>
-      </w:r>
-      <w:r>
-        <w:rPr>
-          <w:i/>
-          <w:sz w:val="24"/>
-          <w:szCs w:val="24"/>
-        </w:rPr>
-        <w:t xml:space="preserve"> </w:t>
-      </w:r>
-      <w:r>
-        <w:rPr>
-          <w:sz w:val="24"/>
-          <w:szCs w:val="24"/>
-        </w:rPr>
-        <w:t xml:space="preserve">For the low-level API the difference between the Luster stripe sizes is so small you can barely see it. </w:t>
-      </w:r>
-      <w:r>
-        <w:rPr>
-          <w:sz w:val="24"/>
-          <w:szCs w:val="24"/>
-        </w:rPr>
-        <w:t>Fortunately,</w:t>
-      </w:r>
-      <w:r>
-        <w:rPr>
-          <w:sz w:val="24"/>
-          <w:szCs w:val="24"/>
-        </w:rPr>
-        <w:t xml:space="preserve"> the high-level API is </w:t>
-      </w:r>
-      <w:r>
-        <w:rPr>
-          <w:sz w:val="24"/>
-          <w:szCs w:val="24"/>
-        </w:rPr>
-        <w:lastRenderedPageBreak/>
-        <w:t>slower and has a slightly larger reflection of the performance increase. The improvement in either case is likely not worth doing, unless you’re really showing performance problems.</w:t>
-      </w:r>
-    </w:p>
-    <w:p>
-      <w:pPr>
-        <w:spacing w:line="480" w:lineRule="auto"/>
-        <w:ind w:firstLine="720"/>
-        <w:rPr>
-          <w:sz w:val="24"/>
-          <w:szCs w:val="24"/>
-        </w:rPr>
-      </w:pPr>
-      <w:r>
-        <w:rPr>
-          <w:sz w:val="24"/>
-          <w:szCs w:val="24"/>
-        </w:rPr>
-        <w:t xml:space="preserve">Increasing the squashfs block size also hurt performance, rather than helped. Changing the block size also had a much more notable impact on performance than the Lustre stripe size. Increasing the squashfs block size from 128KiB to 1MiB showed decreased performance across all other factors. Comparing results in figure 5 and figure 6, we see that both FUSE mount methods showed slower performance with a 1MiB squashfs block size compared to 128KiB block size. </w:t>
-      </w:r>
-      <w:r>
-        <w:rPr>
-          <w:sz w:val="24"/>
-          <w:szCs w:val="24"/>
-        </w:rPr>
-        <w:t>Similarly,</w:t>
-      </w:r>
-      <w:r>
-        <w:rPr>
-          <w:sz w:val="24"/>
-          <w:szCs w:val="24"/>
-        </w:rPr>
-        <w:t xml:space="preserve"> if we compare figure 8 to figure 2, there is an increase in run time with an increase in squashfs block size that appears unaffected by stripe size. </w:t>
-      </w:r>
-    </w:p>
-    <w:p>
-      <w:pPr>
-        <w:spacing w:line="480" w:lineRule="auto"/>
-        <w:ind w:firstLine="720"/>
-        <w:rPr>
-          <w:sz w:val="24"/>
-          <w:szCs w:val="24"/>
-        </w:rPr>
-      </w:pPr>
-      <w:r>
-        <w:rPr>
-          <w:sz w:val="24"/>
-          <w:szCs w:val="24"/>
-        </w:rPr>
-        <w:t xml:space="preserve">Lustre comes equipped with some tools that allow us to harvest information about the RPCs sent during a Slurm job called Lustre Jobstats. Read stats for each OST are recorded for a job and can be viewed. The stats include minimum, maximum, and average request size. How many requests total were sent to each OST, and the sum of all those requests. Using Lustre Jobstats we can see for each OST how many bytes were requested total, and the minimum and maximum bytes read by a single RPC. While there are many stats you can get, we are really only interested in the read stats. Using information gathered from Lustre Jobstats, it would appear Lustre is in no way bound by squashfs block size, nor stripe size when reads are performed. When using 1MiB stripe sizes, and 1MiB squashfs block size, Lustre did not perform a single 1MiB read </w:t>
-      </w:r>
-      <w:r>
-        <w:rPr>
-          <w:sz w:val="24"/>
-          <w:szCs w:val="24"/>
-        </w:rPr>
-        <w:lastRenderedPageBreak/>
-        <w:t xml:space="preserve">when launching Pynamic with a FUSE mounted container image. Across all 32 OSTs there was never a single instance of reading a single whole megabyte during job time. This could have something to do with FUSE having a maximum request size of 128KiB. While Lustre did receive RPCs for reads larger than 128KiB, it is unclear how many there were and how much of the total reads were composed of these larger reads. This also may explain why increasing squashfs block size didn’t improve read times. How does FUSE organize reads under the hood? If there is a contiguous 1MiB block needed does it line them up and have Lustre send a single large RPC? If you have a 1MiB squash block, but only need one file from the block does it read and </w:t>
-      </w:r>
-      <w:r>
-        <w:rPr>
-          <w:sz w:val="24"/>
-          <w:szCs w:val="24"/>
-        </w:rPr>
-        <w:t>de</w:t>
-      </w:r>
-      <w:r>
-        <w:rPr>
-          <w:sz w:val="24"/>
-          <w:szCs w:val="24"/>
-        </w:rPr>
-        <w:t>compress everything up to the file needed but not anything after?</w:t>
-      </w:r>
-    </w:p>
-    <w:p>
-      <w:pPr>
-        <w:spacing w:line="480" w:lineRule="auto"/>
-        <w:ind w:firstLine="720"/>
-        <w:rPr>
-          <w:sz w:val="24"/>
-          <w:szCs w:val="24"/>
-        </w:rPr>
-      </w:pPr>
-      <w:r>
-        <w:rPr>
-          <w:sz w:val="24"/>
-          <w:szCs w:val="24"/>
-        </w:rPr>
-        <w:t xml:space="preserve">There were no attempts to optimize FUSE in this experiment. There appears to be some extra overhead from having larger squashfs block sizes. This could potentially be resolved by modifying the maximum page size in FUSE, which is 32. With this default only 128KiB FUSE requests can be made. If FUSE were to be changed and a custom kernel compiled to support FUSE requests of 1MiB this overhead could be minimized, making 1MiB squashfs block size more competitive. However, the results as is are likely much more practical. Why force yourself to compile a custom kernel for compute node images to make a more complex solution work when doing almost nothing is already quite fast? It would be prudent to test this sometime in the future, to see if there were some speed gains to be had. But ideally the least amount of work that must be placed on users is the way to go. Using </w:t>
-      </w:r>
-      <w:r>
-        <w:rPr>
-          <w:sz w:val="24"/>
-          <w:szCs w:val="24"/>
-        </w:rPr>
-        <w:t>nonstandard</w:t>
-      </w:r>
-      <w:r>
-        <w:rPr>
-          <w:sz w:val="24"/>
-          <w:szCs w:val="24"/>
-        </w:rPr>
-        <w:t xml:space="preserve"> configurations and tweaking </w:t>
-      </w:r>
-      <w:r>
-        <w:rPr>
-          <w:sz w:val="24"/>
-          <w:szCs w:val="24"/>
-        </w:rPr>
-        <w:lastRenderedPageBreak/>
-        <w:t>everything can result in more speed but requires more education and work for users. The speed improvement would have to be quite high to put in the effort.</w:t>
-      </w:r>
-    </w:p>
-    <w:p>
-      <w:pPr>
-        <w:spacing w:line="480" w:lineRule="auto"/>
-        <w:rPr>
-          <w:sz w:val="24"/>
-          <w:szCs w:val="24"/>
-        </w:rPr>
-      </w:pPr>
-      <w:r>
-        <w:rPr>
-          <w:sz w:val="24"/>
-          <w:szCs w:val="24"/>
-        </w:rPr>
-        <w:t>More in between steps for block size and stripe size may have helped with stronger conclusions. Aside from the default block and stripe sizes only a single other size was sampled. The minimum Lustre stripe size was used, and the default but nothing between. The squashfs can also be created using smaller block sizes than the default. With the results at hand it can be stated that the smallest block size used was fastest. It is possible that even smaller block sizes for squashfs could improve performance as the block size gets smaller. In the future the squashfs block size and Lustre stripe size should be expanded for another sweep of the experiment.</w:t>
-      </w:r>
-    </w:p>
-    <w:p>
-      <w:pPr>
-        <w:spacing w:line="480" w:lineRule="auto"/>
-        <w:jc w:val="center"/>
-        <w:rPr>
-          <w:sz w:val="28"/>
-          <w:szCs w:val="28"/>
-        </w:rPr>
-      </w:pPr>
-    </w:p>
-    <w:p>
-      <w:pPr>
-        <w:spacing w:line="480" w:lineRule="auto"/>
-        <w:jc w:val="center"/>
-        <w:rPr>
-          <w:sz w:val="28"/>
-          <w:szCs w:val="28"/>
-        </w:rPr>
-      </w:pPr>
-    </w:p>
-    <w:p>
-      <w:pPr>
-        <w:spacing w:line="480" w:lineRule="auto"/>
-        <w:jc w:val="center"/>
-        <w:rPr>
-          <w:sz w:val="28"/>
-          <w:szCs w:val="28"/>
-        </w:rPr>
-      </w:pPr>
-    </w:p>
-    <w:p>
-      <w:pPr>
-        <w:spacing w:line="480" w:lineRule="auto"/>
-        <w:jc w:val="center"/>
-        <w:rPr>
-          <w:sz w:val="28"/>
-          <w:szCs w:val="28"/>
-        </w:rPr>
-      </w:pPr>
-    </w:p>
-    <w:p>
-      <w:pPr>
-        <w:spacing w:line="480" w:lineRule="auto"/>
-        <w:jc w:val="center"/>
-        <w:rPr>
-          <w:sz w:val="28"/>
-          <w:szCs w:val="28"/>
-        </w:rPr>
-      </w:pPr>
-    </w:p>
-    <w:p>
-      <w:pPr>
-        <w:spacing w:line="480" w:lineRule="auto"/>
-        <w:jc w:val="center"/>
-        <w:rPr>
-          <w:sz w:val="28"/>
-          <w:szCs w:val="28"/>
-        </w:rPr>
-      </w:pPr>
-    </w:p>
-    <w:p>
-      <w:pPr>
-        <w:spacing w:line="480" w:lineRule="auto"/>
-        <w:jc w:val="center"/>
-        <w:rPr>
-          <w:sz w:val="28"/>
-          <w:szCs w:val="28"/>
-        </w:rPr>
-      </w:pPr>
-    </w:p>
-    <w:p>
-      <w:pPr>
-        <w:spacing w:line="480" w:lineRule="auto"/>
-        <w:jc w:val="center"/>
-        <w:rPr>
-          <w:sz w:val="28"/>
-          <w:szCs w:val="28"/>
-        </w:rPr>
-      </w:pPr>
-    </w:p>
+        <w:t xml:space="preserve">Performing a recursive grep across the entire squashfs has very divided performance between the high-level and low-level FUSE APIs. The low-level API sees much faster performance, but hits a wall where it simply stopped working as scale increases. At 64 nodes the low-level API appears to be unable to complete the recursive grep. The high-level API however, continues. The high-level API runs drastically slower than the low-level API, but finished the job at 64 nodes after around 500 seconds. </w:t>
+      </w:r>
+    </w:p>
+    <w:p>
+      <w:pPr>
+        <w:pStyle w:val="Heading1"/>
+      </w:pPr>
+    </w:p>
+    <w:p>
+      <w:pPr>
+        <w:pStyle w:val="Heading1"/>
+      </w:pPr>
+    </w:p>
+    <w:p>
+      <w:pPr>
+        <w:pStyle w:val="Heading1"/>
+      </w:pPr>
+    </w:p>
+    <w:p/>
+    <w:p/>
+    <w:p/>
     <w:p>
       <w:pPr>
         <w:pStyle w:val="Heading1"/>
@@ -9693,12 +9168,638 @@
           <w:szCs w:val="24"/>
         </w:rPr>
       </w:pPr>
-      <w:bookmarkStart w:id="13" w:name="_Toc7683792"/>
+      <w:bookmarkStart w:id="13" w:name="_Toc11862694"/>
+      <w:r>
+        <w:lastRenderedPageBreak/>
+        <w:t>Discussion</w:t>
+      </w:r>
+      <w:bookmarkEnd w:id="13"/>
+    </w:p>
+    <w:p>
+      <w:pPr>
+        <w:spacing w:line="480" w:lineRule="auto"/>
+        <w:ind w:firstLine="720"/>
+        <w:rPr>
+          <w:sz w:val="24"/>
+          <w:szCs w:val="24"/>
+        </w:rPr>
+      </w:pPr>
+      <w:r>
+        <w:rPr>
+          <w:sz w:val="24"/>
+          <w:szCs w:val="24"/>
+        </w:rPr>
+        <w:t xml:space="preserve">The low-level FUSE API was difficult to troubleshoot for recursive grep. There were no errors, no stack trace, or exit codes, the processes just hang. When mounting squashfs there are options to get debug information keeping the FUSE daemon in the foreground. </w:t>
+      </w:r>
+      <w:r>
+        <w:rPr>
+          <w:sz w:val="24"/>
+          <w:szCs w:val="24"/>
+        </w:rPr>
+        <w:t>Unfortunately,</w:t>
+      </w:r>
+      <w:r>
+        <w:rPr>
+          <w:sz w:val="24"/>
+          <w:szCs w:val="24"/>
+        </w:rPr>
+        <w:t xml:space="preserve"> when using this for recursive grep no information is displayed when using the low-level API. This kind of workload is not one you would expect to find in HPC. But expectations are not always aligned with user behavior so it is important to think about oddball edge cases, and non HPC workloads as well.</w:t>
+      </w:r>
+    </w:p>
+    <w:p>
+      <w:pPr>
+        <w:spacing w:line="480" w:lineRule="auto"/>
+        <w:ind w:firstLine="720"/>
+        <w:rPr>
+          <w:sz w:val="24"/>
+          <w:szCs w:val="24"/>
+        </w:rPr>
+      </w:pPr>
+      <w:r>
+        <w:rPr>
+          <w:sz w:val="24"/>
+          <w:szCs w:val="24"/>
+        </w:rPr>
+        <w:t xml:space="preserve">The performance difference between high-level and low-level FUSE APIs for this task is very steep. The low-level has superior performance than the high-level, with the caveat that when you are performing a recursive filesystem walk and grepping for a string in every file with 32 processes the low-level API seems to quit at 64 nodes. Despite this, it is unclear as to why someone would be doing this. It is clear that the low-level API performs some operations much faster than the high-level API. Metadata operations specifically are faster for the low-level API, making many metadata operations such as a filesystem walk faster. This speed difference is most obvious in a test of an extreme case, but the speed benefits still exist for a single process performing operations on the squashfs. The one advantage for the high-level API here is it appears to continue to work when the low-level dies. At 64 nodes the low-level API was unable to complete the filesystem walk, but the high-level did finish despite taking a great deal </w:t>
+      </w:r>
+      <w:r>
+        <w:rPr>
+          <w:sz w:val="24"/>
+          <w:szCs w:val="24"/>
+        </w:rPr>
+        <w:lastRenderedPageBreak/>
+        <w:t>longer. For workloads that don’t require performance the stability of the high-level API could be desirable.</w:t>
+      </w:r>
+    </w:p>
+    <w:p>
+      <w:pPr>
+        <w:spacing w:line="480" w:lineRule="auto"/>
+        <w:ind w:firstLine="720"/>
+        <w:rPr>
+          <w:sz w:val="24"/>
+          <w:szCs w:val="24"/>
+        </w:rPr>
+      </w:pPr>
+      <w:r>
+        <w:rPr>
+          <w:sz w:val="24"/>
+          <w:szCs w:val="24"/>
+        </w:rPr>
+        <w:t xml:space="preserve">Testing on NFS shows what was expected. While NFS V4.1 has some parallel components available NFS V3 does not. Even if a version of NFS was to be used it is unlikely to have the parallel performance desired for container image distribution. The limits and performance of parallel NFS were not really considered for this experiment. However, NFS can still be used for small containers that don’t actually have an HPC workload using similar tools like Charliecloud for some purposes. Often in HPC as there are many versions of many </w:t>
+      </w:r>
+      <w:r>
+        <w:rPr>
+          <w:sz w:val="24"/>
+          <w:szCs w:val="24"/>
+        </w:rPr>
+        <w:t xml:space="preserve">different </w:t>
+      </w:r>
+      <w:r>
+        <w:rPr>
+          <w:sz w:val="24"/>
+          <w:szCs w:val="24"/>
+        </w:rPr>
+        <w:t>software</w:t>
+      </w:r>
+      <w:r>
+        <w:rPr>
+          <w:sz w:val="24"/>
+          <w:szCs w:val="24"/>
+        </w:rPr>
+        <w:t xml:space="preserve"> applications</w:t>
+      </w:r>
+      <w:r>
+        <w:rPr>
+          <w:sz w:val="24"/>
+          <w:szCs w:val="24"/>
+        </w:rPr>
+        <w:t xml:space="preserve"> centrally managed you need a way to switch from one set of tools to another. An example of this would be Environment Modules, which can be used to automatically set your PATH environment variable to all the right places. This means you can have a great deal of software managed, and users can select the things they need. In some </w:t>
+      </w:r>
+      <w:r>
+        <w:rPr>
+          <w:sz w:val="24"/>
+          <w:szCs w:val="24"/>
+        </w:rPr>
+        <w:t>cases,</w:t>
+      </w:r>
+      <w:r>
+        <w:rPr>
+          <w:sz w:val="24"/>
+          <w:szCs w:val="24"/>
+        </w:rPr>
+        <w:t xml:space="preserve"> this isn’t available. Instead of setting this up and loading modules for software that was not provided a container with all the software needed was created and kept on hand in NFS. A great deal of work is involved in running experiments on HPC resources, such as data processes and visualization. These tasks aren’t HPC tasks, just basic workflow and things that need to be done. All of that work can be done with software unavailable to a cluster using Charliecloud and the squashfs. Just prepare a container with the desired software stack and away we go. </w:t>
+      </w:r>
+      <w:r>
+        <w:rPr>
+          <w:sz w:val="24"/>
+          <w:szCs w:val="24"/>
+        </w:rPr>
+        <w:t>Fortunately,</w:t>
+      </w:r>
+      <w:r>
+        <w:rPr>
+          <w:sz w:val="24"/>
+          <w:szCs w:val="24"/>
+        </w:rPr>
+        <w:t xml:space="preserve"> this means NFS and even the high-level FUSE API are easy to use and fast enough for non HPC tasks. This does share a drawback with using a </w:t>
+      </w:r>
+      <w:r>
+        <w:rPr>
+          <w:sz w:val="24"/>
+          <w:szCs w:val="24"/>
+        </w:rPr>
+        <w:lastRenderedPageBreak/>
+        <w:t>managed HPC stack. If you need to make changes to the software stack, you have to rebuild the container and make it available to the systems that will need it, creating some maintenance and slow down.</w:t>
+      </w:r>
+    </w:p>
+    <w:p>
+      <w:pPr>
+        <w:spacing w:line="480" w:lineRule="auto"/>
+        <w:ind w:firstLine="720"/>
+        <w:rPr>
+          <w:sz w:val="24"/>
+          <w:szCs w:val="24"/>
+        </w:rPr>
+      </w:pPr>
+      <w:r>
+        <w:rPr>
+          <w:sz w:val="24"/>
+          <w:szCs w:val="24"/>
+        </w:rPr>
+        <w:t>Concerning the performance of container run time with squashfs there is still a bit to unpack. Our Lustre system uses a default stripe size of 1MiB, and does not stripe across OSTs.</w:t>
+      </w:r>
+      <w:r>
+        <w:rPr>
+          <w:i/>
+          <w:sz w:val="24"/>
+          <w:szCs w:val="24"/>
+        </w:rPr>
+        <w:t xml:space="preserve"> </w:t>
+      </w:r>
+      <w:r>
+        <w:rPr>
+          <w:sz w:val="24"/>
+          <w:szCs w:val="24"/>
+        </w:rPr>
+        <w:t xml:space="preserve">The low-level FUSE API using all default settings (Figure 3) performs quite well up to 128 nodes. The variance between average and minimum/maximum is small, the speed is also quite close to the kernel mounted squashfs. If you increase from no striping to striping across two OSTs, the low-level API performs similarly well at 512 nodes, but sees a performance hit at 1024. For users running jobs at less than 512 nodes, it is possible they don’t need to do anything in any way to have close to optimal performance. Even with no striping the performance impact can be small, and only really impacts the time it takes for the job to start. While the variance is high, most users would probably be ok with running default settings all the time for FUSE based squashfs. Users scaling up beyond 512 nodes, or any user looking to make the most of things can get most of the performance improvements just by striping their squashfs in Lustre. Two stripes </w:t>
+      </w:r>
+      <w:r>
+        <w:rPr>
+          <w:sz w:val="24"/>
+          <w:szCs w:val="24"/>
+        </w:rPr>
+        <w:t>seem</w:t>
+      </w:r>
+      <w:r>
+        <w:rPr>
+          <w:sz w:val="24"/>
+          <w:szCs w:val="24"/>
+        </w:rPr>
+        <w:t xml:space="preserve"> fine as scale goes up, many stripes </w:t>
+      </w:r>
+      <w:r>
+        <w:rPr>
+          <w:sz w:val="24"/>
+          <w:szCs w:val="24"/>
+        </w:rPr>
+        <w:t>are</w:t>
+      </w:r>
+      <w:r>
+        <w:rPr>
+          <w:sz w:val="24"/>
+          <w:szCs w:val="24"/>
+        </w:rPr>
+        <w:t xml:space="preserve"> ideal. </w:t>
+      </w:r>
+      <w:r>
+        <w:rPr>
+          <w:sz w:val="24"/>
+          <w:szCs w:val="24"/>
+        </w:rPr>
+        <w:t xml:space="preserve">Most systems will likely have more than two OSTs you can take advantage of. Our system had </w:t>
+      </w:r>
+      <w:r>
+        <w:rPr>
+          <w:sz w:val="24"/>
+          <w:szCs w:val="24"/>
+        </w:rPr>
+        <w:t>thirty-two</w:t>
+      </w:r>
+      <w:r>
+        <w:rPr>
+          <w:sz w:val="24"/>
+          <w:szCs w:val="24"/>
+        </w:rPr>
+        <w:t xml:space="preserve"> OSTs, when we stripe across only two the other thirty are left idle, or more available to other users if there were any. </w:t>
+      </w:r>
+      <w:r>
+        <w:rPr>
+          <w:sz w:val="24"/>
+          <w:szCs w:val="24"/>
+        </w:rPr>
+        <w:t xml:space="preserve">The more striping, the less variance there is, and runtime improves as scale </w:t>
+      </w:r>
+      <w:r>
+        <w:rPr>
+          <w:sz w:val="24"/>
+          <w:szCs w:val="24"/>
+        </w:rPr>
+        <w:lastRenderedPageBreak/>
+        <w:t>increases.</w:t>
+      </w:r>
+      <w:r>
+        <w:rPr>
+          <w:noProof/>
+          <w:sz w:val="24"/>
+          <w:szCs w:val="24"/>
+        </w:rPr>
+        <w:drawing>
+          <wp:inline distT="114300" distB="114300" distL="114300" distR="114300" wp14:anchorId="3A4B59A9" wp14:editId="022F878B">
+            <wp:extent cx="5340096" cy="2670048"/>
+            <wp:effectExtent l="0" t="0" r="0" b="0"/>
+            <wp:docPr id="2" name="image4.png"/>
+            <wp:cNvGraphicFramePr/>
+            <a:graphic xmlns:a="http://schemas.openxmlformats.org/drawingml/2006/main">
+              <a:graphicData uri="http://schemas.openxmlformats.org/drawingml/2006/picture">
+                <pic:pic xmlns:pic="http://schemas.openxmlformats.org/drawingml/2006/picture">
+                  <pic:nvPicPr>
+                    <pic:cNvPr id="0" name="image4.png"/>
+                    <pic:cNvPicPr preferRelativeResize="0"/>
+                  </pic:nvPicPr>
+                  <pic:blipFill>
+                    <a:blip r:embed="rId24"/>
+                    <a:srcRect/>
+                    <a:stretch>
+                      <a:fillRect/>
+                    </a:stretch>
+                  </pic:blipFill>
+                  <pic:spPr>
+                    <a:xfrm>
+                      <a:off x="0" y="0"/>
+                      <a:ext cx="5340096" cy="2670048"/>
+                    </a:xfrm>
+                    <a:prstGeom prst="rect">
+                      <a:avLst/>
+                    </a:prstGeom>
+                    <a:ln/>
+                  </pic:spPr>
+                </pic:pic>
+              </a:graphicData>
+            </a:graphic>
+          </wp:inline>
+        </w:drawing>
+      </w:r>
+    </w:p>
+    <w:p>
+      <w:pPr>
+        <w:spacing w:line="480" w:lineRule="auto"/>
+        <w:rPr>
+          <w:i/>
+          <w:sz w:val="20"/>
+          <w:szCs w:val="20"/>
+        </w:rPr>
+      </w:pPr>
+      <w:r>
+        <w:rPr>
+          <w:i/>
+          <w:sz w:val="20"/>
+          <w:szCs w:val="20"/>
+        </w:rPr>
+        <w:t>Default squashfs block size, and Lustre stripe size, striping across all 32 OSTs.</w:t>
+      </w:r>
+      <w:r>
+        <w:rPr>
+          <w:i/>
+          <w:sz w:val="20"/>
+          <w:szCs w:val="20"/>
+        </w:rPr>
+        <w:t xml:space="preserve"> This configuration is close to the fastest, and requires almost no modification to settings for users</w:t>
+      </w:r>
+      <w:r>
+        <w:rPr>
+          <w:i/>
+          <w:sz w:val="20"/>
+          <w:szCs w:val="20"/>
+        </w:rPr>
+        <w:t xml:space="preserve"> (Figure 8)</w:t>
+      </w:r>
+    </w:p>
+    <w:p>
+      <w:pPr>
+        <w:spacing w:line="480" w:lineRule="auto"/>
+        <w:ind w:firstLine="720"/>
+        <w:rPr>
+          <w:sz w:val="24"/>
+          <w:szCs w:val="24"/>
+        </w:rPr>
+      </w:pPr>
+      <w:r>
+        <w:rPr>
+          <w:sz w:val="24"/>
+          <w:szCs w:val="24"/>
+        </w:rPr>
+        <w:t xml:space="preserve">Many users are educated about Lustre, and how to pick the right striping method for your work by their data center administration. Without reading this paper at all, many would expect to increase the number of OSTs you stripe across as scale increases. With a performance difference of a few seconds between a single node, and 1024 nodes for the </w:t>
+      </w:r>
+      <w:r>
+        <w:rPr>
+          <w:sz w:val="24"/>
+          <w:szCs w:val="24"/>
+        </w:rPr>
+        <w:t>low-level</w:t>
+      </w:r>
+      <w:r>
+        <w:rPr>
+          <w:sz w:val="24"/>
+          <w:szCs w:val="24"/>
+        </w:rPr>
+        <w:t xml:space="preserve"> API users can really get the bulk of benefits just by increasing the number of OSTs striped across. Users who do not run at scale who would maybe not have this information wouldn’t need to act, as the low-level FUSE API is relatively fast with no effort at all up to at least 128 nodes.</w:t>
+      </w:r>
+    </w:p>
+    <w:p>
+      <w:pPr>
+        <w:spacing w:line="480" w:lineRule="auto"/>
+        <w:ind w:firstLine="720"/>
+        <w:rPr>
+          <w:sz w:val="24"/>
+          <w:szCs w:val="24"/>
+        </w:rPr>
+      </w:pPr>
+      <w:r>
+        <w:rPr>
+          <w:sz w:val="24"/>
+          <w:szCs w:val="24"/>
+        </w:rPr>
+        <w:t>Overall the system at optimal setting (Figure 6) is smaller stripe size and smaller squashfs block size. The difference between 1MiB stripes and 64KiB stripes is almost nothing.</w:t>
+      </w:r>
+      <w:r>
+        <w:rPr>
+          <w:i/>
+          <w:sz w:val="24"/>
+          <w:szCs w:val="24"/>
+        </w:rPr>
+        <w:t xml:space="preserve"> </w:t>
+      </w:r>
+      <w:r>
+        <w:rPr>
+          <w:sz w:val="24"/>
+          <w:szCs w:val="24"/>
+        </w:rPr>
+        <w:t xml:space="preserve">For the low-level API the difference between the Luster stripe sizes is so small you can barely see it. </w:t>
+      </w:r>
+      <w:r>
+        <w:rPr>
+          <w:sz w:val="24"/>
+          <w:szCs w:val="24"/>
+        </w:rPr>
+        <w:t>Fortunately,</w:t>
+      </w:r>
+      <w:r>
+        <w:rPr>
+          <w:sz w:val="24"/>
+          <w:szCs w:val="24"/>
+        </w:rPr>
+        <w:t xml:space="preserve"> the high-level API is </w:t>
+      </w:r>
+      <w:r>
+        <w:rPr>
+          <w:sz w:val="24"/>
+          <w:szCs w:val="24"/>
+        </w:rPr>
+        <w:lastRenderedPageBreak/>
+        <w:t>slower and has a slightly larger reflection of the performance increase. The improvement in either case is likely not worth doing, unless you’re really showing performance problems.</w:t>
+      </w:r>
+    </w:p>
+    <w:p>
+      <w:pPr>
+        <w:spacing w:line="480" w:lineRule="auto"/>
+        <w:ind w:firstLine="720"/>
+        <w:rPr>
+          <w:sz w:val="24"/>
+          <w:szCs w:val="24"/>
+        </w:rPr>
+      </w:pPr>
+      <w:r>
+        <w:rPr>
+          <w:sz w:val="24"/>
+          <w:szCs w:val="24"/>
+        </w:rPr>
+        <w:t xml:space="preserve">Increasing the squashfs block size also hurt performance, rather than helped. Changing the block size also had a much more notable impact on performance than the Lustre stripe size. Increasing the squashfs block size from 128KiB to 1MiB showed decreased performance across all other factors. Comparing results in figure 5 and figure 6, we see that both FUSE mount methods showed slower performance with a 1MiB squashfs block size compared to 128KiB block size. </w:t>
+      </w:r>
+      <w:r>
+        <w:rPr>
+          <w:sz w:val="24"/>
+          <w:szCs w:val="24"/>
+        </w:rPr>
+        <w:t>Similarly,</w:t>
+      </w:r>
+      <w:r>
+        <w:rPr>
+          <w:sz w:val="24"/>
+          <w:szCs w:val="24"/>
+        </w:rPr>
+        <w:t xml:space="preserve"> if we compare figure 8 to figure 2, there is an increase in run time with an increase in squashfs block size that appears unaffected by stripe size. </w:t>
+      </w:r>
+    </w:p>
+    <w:p>
+      <w:pPr>
+        <w:spacing w:line="480" w:lineRule="auto"/>
+        <w:ind w:firstLine="720"/>
+        <w:rPr>
+          <w:sz w:val="24"/>
+          <w:szCs w:val="24"/>
+        </w:rPr>
+      </w:pPr>
+      <w:r>
+        <w:rPr>
+          <w:sz w:val="24"/>
+          <w:szCs w:val="24"/>
+        </w:rPr>
+        <w:t xml:space="preserve">Lustre comes equipped with some tools that allow us to harvest information about the RPCs sent during a Slurm job called Lustre Jobstats. Read stats for each OST are recorded for a job and can be viewed. The stats include minimum, maximum, and average request size. How many requests total were sent to each OST, and the sum of all those requests. Using Lustre Jobstats we can see for each OST how many bytes were requested total, and the minimum and maximum bytes read by a single RPC. While there are many stats you can get, we are really only interested in the read stats. Using information gathered from Lustre Jobstats, it would appear Lustre is in no way bound by squashfs block size, nor stripe size when reads are performed. When using 1MiB stripe sizes, and 1MiB squashfs block size, Lustre did not perform a single 1MiB read </w:t>
+      </w:r>
+      <w:r>
+        <w:rPr>
+          <w:sz w:val="24"/>
+          <w:szCs w:val="24"/>
+        </w:rPr>
+        <w:lastRenderedPageBreak/>
+        <w:t xml:space="preserve">when launching Pynamic with a FUSE mounted container image. Across all 32 OSTs there was never a single instance of reading a single whole megabyte during job time. This could have something to do with FUSE having a maximum request size of 128KiB. While Lustre did receive RPCs for reads larger than 128KiB, it is unclear how many there were and how much of the total reads were composed of these larger reads. This also may explain why increasing squashfs block size didn’t improve read times. How does FUSE organize reads under the hood? If there is a contiguous 1MiB block needed does it line them up and have Lustre send a single large RPC? If you have a 1MiB squash block, but only need one file from the block does it read and </w:t>
+      </w:r>
+      <w:r>
+        <w:rPr>
+          <w:sz w:val="24"/>
+          <w:szCs w:val="24"/>
+        </w:rPr>
+        <w:t>de</w:t>
+      </w:r>
+      <w:r>
+        <w:rPr>
+          <w:sz w:val="24"/>
+          <w:szCs w:val="24"/>
+        </w:rPr>
+        <w:t>compress everything up to the file needed but not anything after?</w:t>
+      </w:r>
+    </w:p>
+    <w:p>
+      <w:pPr>
+        <w:spacing w:line="480" w:lineRule="auto"/>
+        <w:ind w:firstLine="720"/>
+        <w:rPr>
+          <w:sz w:val="24"/>
+          <w:szCs w:val="24"/>
+        </w:rPr>
+      </w:pPr>
+      <w:r>
+        <w:rPr>
+          <w:sz w:val="24"/>
+          <w:szCs w:val="24"/>
+        </w:rPr>
+        <w:t xml:space="preserve">There were no attempts to optimize FUSE in this experiment. There appears to be some extra overhead from having larger squashfs block sizes. This could potentially be resolved by modifying the maximum page size in FUSE, which is 32. With this default only 128KiB FUSE requests can be made. If FUSE were to be changed and a custom kernel compiled to support FUSE requests of 1MiB this overhead could be minimized, making 1MiB squashfs block size more competitive. However, the results as is are likely much more practical. Why force yourself to compile a custom kernel for compute node images to make a more complex solution work when doing almost nothing is already quite fast? It would be prudent to test this sometime in the future, to see if there were some speed gains to be had. But ideally the least amount of work that must be placed on users is the way to go. Using </w:t>
+      </w:r>
+      <w:r>
+        <w:rPr>
+          <w:sz w:val="24"/>
+          <w:szCs w:val="24"/>
+        </w:rPr>
+        <w:t>nonstandard</w:t>
+      </w:r>
+      <w:r>
+        <w:rPr>
+          <w:sz w:val="24"/>
+          <w:szCs w:val="24"/>
+        </w:rPr>
+        <w:t xml:space="preserve"> configurations and tweaking </w:t>
+      </w:r>
+      <w:r>
+        <w:rPr>
+          <w:sz w:val="24"/>
+          <w:szCs w:val="24"/>
+        </w:rPr>
+        <w:lastRenderedPageBreak/>
+        <w:t>everything can result in more speed but requires more education and work for users. The speed improvement would have to be quite high to put in the effort.</w:t>
+      </w:r>
+    </w:p>
+    <w:p>
+      <w:pPr>
+        <w:spacing w:line="480" w:lineRule="auto"/>
+        <w:rPr>
+          <w:sz w:val="24"/>
+          <w:szCs w:val="24"/>
+        </w:rPr>
+      </w:pPr>
+      <w:r>
+        <w:rPr>
+          <w:sz w:val="24"/>
+          <w:szCs w:val="24"/>
+        </w:rPr>
+        <w:t>More in between steps for block size and stripe size may have helped with stronger conclusions. Aside from the default block and stripe sizes only a single other size was sampled. The minimum Lustre stripe size was used, and the default but nothing between. The squashfs can also be created using smaller block sizes than the default. With the results at hand it can be stated that the smallest block size used was fastest. It is possible that even smaller block sizes for squashfs could improve performance as the block size gets smaller. In the future the squashfs block size and Lustre stripe size should be expanded for another sweep of the experiment.</w:t>
+      </w:r>
+    </w:p>
+    <w:p>
+      <w:pPr>
+        <w:spacing w:line="480" w:lineRule="auto"/>
+        <w:jc w:val="center"/>
+        <w:rPr>
+          <w:sz w:val="28"/>
+          <w:szCs w:val="28"/>
+        </w:rPr>
+      </w:pPr>
+    </w:p>
+    <w:p>
+      <w:pPr>
+        <w:spacing w:line="480" w:lineRule="auto"/>
+        <w:jc w:val="center"/>
+        <w:rPr>
+          <w:sz w:val="28"/>
+          <w:szCs w:val="28"/>
+        </w:rPr>
+      </w:pPr>
+    </w:p>
+    <w:p>
+      <w:pPr>
+        <w:spacing w:line="480" w:lineRule="auto"/>
+        <w:jc w:val="center"/>
+        <w:rPr>
+          <w:sz w:val="28"/>
+          <w:szCs w:val="28"/>
+        </w:rPr>
+      </w:pPr>
+    </w:p>
+    <w:p>
+      <w:pPr>
+        <w:spacing w:line="480" w:lineRule="auto"/>
+        <w:jc w:val="center"/>
+        <w:rPr>
+          <w:sz w:val="28"/>
+          <w:szCs w:val="28"/>
+        </w:rPr>
+      </w:pPr>
+    </w:p>
+    <w:p>
+      <w:pPr>
+        <w:spacing w:line="480" w:lineRule="auto"/>
+        <w:jc w:val="center"/>
+        <w:rPr>
+          <w:sz w:val="28"/>
+          <w:szCs w:val="28"/>
+        </w:rPr>
+      </w:pPr>
+    </w:p>
+    <w:p>
+      <w:pPr>
+        <w:spacing w:line="480" w:lineRule="auto"/>
+        <w:jc w:val="center"/>
+        <w:rPr>
+          <w:sz w:val="28"/>
+          <w:szCs w:val="28"/>
+        </w:rPr>
+      </w:pPr>
+    </w:p>
+    <w:p>
+      <w:pPr>
+        <w:spacing w:line="480" w:lineRule="auto"/>
+        <w:jc w:val="center"/>
+        <w:rPr>
+          <w:sz w:val="28"/>
+          <w:szCs w:val="28"/>
+        </w:rPr>
+      </w:pPr>
+    </w:p>
+    <w:p>
+      <w:pPr>
+        <w:spacing w:line="480" w:lineRule="auto"/>
+        <w:jc w:val="center"/>
+        <w:rPr>
+          <w:sz w:val="28"/>
+          <w:szCs w:val="28"/>
+        </w:rPr>
+      </w:pPr>
+    </w:p>
+    <w:p>
+      <w:pPr>
+        <w:pStyle w:val="Heading1"/>
+        <w:sectPr>
+          <w:pgSz w:w="12240" w:h="15840"/>
+          <w:pgMar w:top="1440" w:right="1440" w:bottom="1440" w:left="2160" w:header="720" w:footer="720" w:gutter="0"/>
+          <w:cols w:space="720"/>
+          <w:titlePg/>
+          <w:docGrid w:linePitch="299"/>
+        </w:sectPr>
+      </w:pPr>
+    </w:p>
+    <w:p>
+      <w:pPr>
+        <w:pStyle w:val="Heading1"/>
+        <w:rPr>
+          <w:sz w:val="24"/>
+          <w:szCs w:val="24"/>
+        </w:rPr>
+      </w:pPr>
+      <w:bookmarkStart w:id="14" w:name="_Toc11862695"/>
       <w:r>
         <w:lastRenderedPageBreak/>
         <w:t>Conclusions</w:t>
       </w:r>
-      <w:bookmarkEnd w:id="13"/>
+      <w:bookmarkEnd w:id="14"/>
     </w:p>
     <w:p>
       <w:pPr>
@@ -9963,10 +10064,12 @@
       <w:pPr>
         <w:pStyle w:val="Heading1"/>
       </w:pPr>
+      <w:bookmarkStart w:id="15" w:name="_Toc11862696"/>
       <w:r>
         <w:lastRenderedPageBreak/>
         <w:t>References</w:t>
       </w:r>
+      <w:bookmarkEnd w:id="15"/>
     </w:p>
     <w:p>
       <w:pPr>
@@ -10137,7 +10240,7 @@
         </w:rPr>
         <w:t xml:space="preserve">, 1–10. </w:t>
       </w:r>
-      <w:hyperlink r:id="rId24" w:history="1">
+      <w:hyperlink r:id="rId25" w:history="1">
         <w:r>
           <w:rPr>
             <w:rStyle w:val="Hyperlink"/>
@@ -10365,7 +10468,7 @@
         </w:rPr>
         <w:t xml:space="preserve">, 165–176. </w:t>
       </w:r>
-      <w:hyperlink r:id="rId25" w:history="1">
+      <w:hyperlink r:id="rId26" w:history="1">
         <w:r>
           <w:rPr>
             <w:rStyle w:val="Hyperlink"/>
@@ -10504,7 +10607,7 @@
         </w:rPr>
         <w:t xml:space="preserve">, 1–11. </w:t>
       </w:r>
-      <w:hyperlink r:id="rId26" w:history="1">
+      <w:hyperlink r:id="rId27" w:history="1">
         <w:r>
           <w:rPr>
             <w:rStyle w:val="Hyperlink"/>
@@ -10611,7 +10714,7 @@
         </w:rPr>
         <w:t xml:space="preserve">, 082021. </w:t>
       </w:r>
-      <w:hyperlink r:id="rId27" w:history="1">
+      <w:hyperlink r:id="rId28" w:history="1">
         <w:r>
           <w:rPr>
             <w:rStyle w:val="Hyperlink"/>
@@ -10725,12 +10828,37 @@
 
 <file path=word/footer1.xml><?xml version="1.0" encoding="utf-8"?>
 <w:ftr xmlns:wpc="http://schemas.microsoft.com/office/word/2010/wordprocessingCanvas" xmlns:cx="http://schemas.microsoft.com/office/drawing/2014/chartex" xmlns:cx1="http://schemas.microsoft.com/office/drawing/2015/9/8/chartex" xmlns:cx2="http://schemas.microsoft.com/office/drawing/2015/10/21/chartex" xmlns:cx3="http://schemas.microsoft.com/office/drawing/2016/5/9/chartex" xmlns:cx4="http://schemas.microsoft.com/office/drawing/2016/5/10/chartex" xmlns:cx5="http://schemas.microsoft.com/office/drawing/2016/5/11/chartex" xmlns:cx6="http://schemas.microsoft.com/office/drawing/2016/5/12/chartex" xmlns:cx7="http://schemas.microsoft.com/office/drawing/2016/5/13/chartex" xmlns:cx8="http://schemas.microsoft.com/office/drawing/2016/5/14/chartex" xmlns:mc="http://schemas.openxmlformats.org/markup-compatibility/2006" xmlns:aink="http://schemas.microsoft.com/office/drawing/2016/ink" xmlns:am3d="http://schemas.microsoft.com/office/drawing/2017/model3d" xmlns:o="urn:schemas-microsoft-com:office:office" xmlns:r="http://schemas.openxmlformats.org/officeDocument/2006/relationships" xmlns:m="http://schemas.openxmlformats.org/officeDocument/2006/math" xmlns:v="urn:schemas-microsoft-com:vml" xmlns:wp14="http://schemas.microsoft.com/office/word/2010/wordprocessingDrawing" xmlns:wp="http://schemas.openxmlformats.org/drawingml/2006/wordprocessingDrawing" xmlns:w10="urn:schemas-microsoft-com:office:word" xmlns:w="http://schemas.openxmlformats.org/wordprocessingml/2006/main" xmlns:w14="http://schemas.microsoft.com/office/word/2010/wordml" xmlns:w15="http://schemas.microsoft.com/office/word/2012/wordml" xmlns:w16cid="http://schemas.microsoft.com/office/word/2016/wordml/cid" xmlns:w16se="http://schemas.microsoft.com/office/word/2015/wordml/symex" xmlns:wpg="http://schemas.microsoft.com/office/word/2010/wordprocessingGroup" xmlns:wpi="http://schemas.microsoft.com/office/word/2010/wordprocessingInk" xmlns:wne="http://schemas.microsoft.com/office/word/2006/wordml" xmlns:wps="http://schemas.microsoft.com/office/word/2010/wordprocessingShape" mc:Ignorable="w14 w15 w16se w16cid wp14">
+  <w:p>
+    <w:pPr>
+      <w:pStyle w:val="Footer"/>
+    </w:pPr>
+  </w:p>
+</w:ftr>
+</file>
+
+<file path=word/footer2.xml><?xml version="1.0" encoding="utf-8"?>
+<w:ftr xmlns:wpc="http://schemas.microsoft.com/office/word/2010/wordprocessingCanvas" xmlns:cx="http://schemas.microsoft.com/office/drawing/2014/chartex" xmlns:cx1="http://schemas.microsoft.com/office/drawing/2015/9/8/chartex" xmlns:cx2="http://schemas.microsoft.com/office/drawing/2015/10/21/chartex" xmlns:cx3="http://schemas.microsoft.com/office/drawing/2016/5/9/chartex" xmlns:cx4="http://schemas.microsoft.com/office/drawing/2016/5/10/chartex" xmlns:cx5="http://schemas.microsoft.com/office/drawing/2016/5/11/chartex" xmlns:cx6="http://schemas.microsoft.com/office/drawing/2016/5/12/chartex" xmlns:cx7="http://schemas.microsoft.com/office/drawing/2016/5/13/chartex" xmlns:cx8="http://schemas.microsoft.com/office/drawing/2016/5/14/chartex" xmlns:mc="http://schemas.openxmlformats.org/markup-compatibility/2006" xmlns:aink="http://schemas.microsoft.com/office/drawing/2016/ink" xmlns:am3d="http://schemas.microsoft.com/office/drawing/2017/model3d" xmlns:o="urn:schemas-microsoft-com:office:office" xmlns:r="http://schemas.openxmlformats.org/officeDocument/2006/relationships" xmlns:m="http://schemas.openxmlformats.org/officeDocument/2006/math" xmlns:v="urn:schemas-microsoft-com:vml" xmlns:wp14="http://schemas.microsoft.com/office/word/2010/wordprocessingDrawing" xmlns:wp="http://schemas.openxmlformats.org/drawingml/2006/wordprocessingDrawing" xmlns:w10="urn:schemas-microsoft-com:office:word" xmlns:w="http://schemas.openxmlformats.org/wordprocessingml/2006/main" xmlns:w14="http://schemas.microsoft.com/office/word/2010/wordml" xmlns:w15="http://schemas.microsoft.com/office/word/2012/wordml" xmlns:w16cid="http://schemas.microsoft.com/office/word/2016/wordml/cid" xmlns:w16se="http://schemas.microsoft.com/office/word/2015/wordml/symex" xmlns:wpg="http://schemas.microsoft.com/office/word/2010/wordprocessingGroup" xmlns:wpi="http://schemas.microsoft.com/office/word/2010/wordprocessingInk" xmlns:wne="http://schemas.microsoft.com/office/word/2006/wordml" xmlns:wps="http://schemas.microsoft.com/office/word/2010/wordprocessingShape" mc:Ignorable="w14 w15 w16se w16cid wp14">
+  <w:p>
+    <w:pPr>
+      <w:pStyle w:val="Footer"/>
+      <w:tabs>
+        <w:tab w:val="clear" w:pos="9360"/>
+        <w:tab w:val="left" w:pos="2175"/>
+        <w:tab w:val="left" w:pos="4680"/>
+      </w:tabs>
+    </w:pPr>
+  </w:p>
+</w:ftr>
+</file>
+
+<file path=word/footer3.xml><?xml version="1.0" encoding="utf-8"?>
+<w:ftr xmlns:wpc="http://schemas.microsoft.com/office/word/2010/wordprocessingCanvas" xmlns:cx="http://schemas.microsoft.com/office/drawing/2014/chartex" xmlns:cx1="http://schemas.microsoft.com/office/drawing/2015/9/8/chartex" xmlns:cx2="http://schemas.microsoft.com/office/drawing/2015/10/21/chartex" xmlns:cx3="http://schemas.microsoft.com/office/drawing/2016/5/9/chartex" xmlns:cx4="http://schemas.microsoft.com/office/drawing/2016/5/10/chartex" xmlns:cx5="http://schemas.microsoft.com/office/drawing/2016/5/11/chartex" xmlns:cx6="http://schemas.microsoft.com/office/drawing/2016/5/12/chartex" xmlns:cx7="http://schemas.microsoft.com/office/drawing/2016/5/13/chartex" xmlns:cx8="http://schemas.microsoft.com/office/drawing/2016/5/14/chartex" xmlns:mc="http://schemas.openxmlformats.org/markup-compatibility/2006" xmlns:aink="http://schemas.microsoft.com/office/drawing/2016/ink" xmlns:am3d="http://schemas.microsoft.com/office/drawing/2017/model3d" xmlns:o="urn:schemas-microsoft-com:office:office" xmlns:r="http://schemas.openxmlformats.org/officeDocument/2006/relationships" xmlns:m="http://schemas.openxmlformats.org/officeDocument/2006/math" xmlns:v="urn:schemas-microsoft-com:vml" xmlns:wp14="http://schemas.microsoft.com/office/word/2010/wordprocessingDrawing" xmlns:wp="http://schemas.openxmlformats.org/drawingml/2006/wordprocessingDrawing" xmlns:w10="urn:schemas-microsoft-com:office:word" xmlns:w="http://schemas.openxmlformats.org/wordprocessingml/2006/main" xmlns:w14="http://schemas.microsoft.com/office/word/2010/wordml" xmlns:w15="http://schemas.microsoft.com/office/word/2012/wordml" xmlns:w16cid="http://schemas.microsoft.com/office/word/2016/wordml/cid" xmlns:w16se="http://schemas.microsoft.com/office/word/2015/wordml/symex" xmlns:wpg="http://schemas.microsoft.com/office/word/2010/wordprocessingGroup" xmlns:wpi="http://schemas.microsoft.com/office/word/2010/wordprocessingInk" xmlns:wne="http://schemas.microsoft.com/office/word/2006/wordml" xmlns:wps="http://schemas.microsoft.com/office/word/2010/wordprocessingShape" mc:Ignorable="w14 w15 w16se w16cid wp14">
   <w:sdt>
     <w:sdtPr>
       <w:rPr>
         <w:rStyle w:val="PageNumber"/>
       </w:rPr>
-      <w:id w:val="-2094842609"/>
+      <w:id w:val="-231083521"/>
       <w:docPartObj>
         <w:docPartGallery w:val="Page Numbers (Bottom of Page)"/>
         <w:docPartUnique/>
@@ -10787,61 +10915,51 @@
   <w:p>
     <w:pPr>
       <w:pStyle w:val="Footer"/>
+      <w:jc w:val="center"/>
     </w:pPr>
   </w:p>
 </w:ftr>
 </file>
 
-<file path=word/footer2.xml><?xml version="1.0" encoding="utf-8"?>
+<file path=word/footer4.xml><?xml version="1.0" encoding="utf-8"?>
 <w:ftr xmlns:wpc="http://schemas.microsoft.com/office/word/2010/wordprocessingCanvas" xmlns:cx="http://schemas.microsoft.com/office/drawing/2014/chartex" xmlns:cx1="http://schemas.microsoft.com/office/drawing/2015/9/8/chartex" xmlns:cx2="http://schemas.microsoft.com/office/drawing/2015/10/21/chartex" xmlns:cx3="http://schemas.microsoft.com/office/drawing/2016/5/9/chartex" xmlns:cx4="http://schemas.microsoft.com/office/drawing/2016/5/10/chartex" xmlns:cx5="http://schemas.microsoft.com/office/drawing/2016/5/11/chartex" xmlns:cx6="http://schemas.microsoft.com/office/drawing/2016/5/12/chartex" xmlns:cx7="http://schemas.microsoft.com/office/drawing/2016/5/13/chartex" xmlns:cx8="http://schemas.microsoft.com/office/drawing/2016/5/14/chartex" xmlns:mc="http://schemas.openxmlformats.org/markup-compatibility/2006" xmlns:aink="http://schemas.microsoft.com/office/drawing/2016/ink" xmlns:am3d="http://schemas.microsoft.com/office/drawing/2017/model3d" xmlns:o="urn:schemas-microsoft-com:office:office" xmlns:r="http://schemas.openxmlformats.org/officeDocument/2006/relationships" xmlns:m="http://schemas.openxmlformats.org/officeDocument/2006/math" xmlns:v="urn:schemas-microsoft-com:vml" xmlns:wp14="http://schemas.microsoft.com/office/word/2010/wordprocessingDrawing" xmlns:wp="http://schemas.openxmlformats.org/drawingml/2006/wordprocessingDrawing" xmlns:w10="urn:schemas-microsoft-com:office:word" xmlns:w="http://schemas.openxmlformats.org/wordprocessingml/2006/main" xmlns:w14="http://schemas.microsoft.com/office/word/2010/wordml" xmlns:w15="http://schemas.microsoft.com/office/word/2012/wordml" xmlns:w16cid="http://schemas.microsoft.com/office/word/2016/wordml/cid" xmlns:w16se="http://schemas.microsoft.com/office/word/2015/wordml/symex" xmlns:wpg="http://schemas.microsoft.com/office/word/2010/wordprocessingGroup" xmlns:wpi="http://schemas.microsoft.com/office/word/2010/wordprocessingInk" xmlns:wne="http://schemas.microsoft.com/office/word/2006/wordml" xmlns:wps="http://schemas.microsoft.com/office/word/2010/wordprocessingShape" mc:Ignorable="w14 w15 w16se w16cid wp14">
   <w:sdt>
     <w:sdtPr>
-      <w:rPr>
-        <w:rStyle w:val="PageNumber"/>
-      </w:rPr>
-      <w:id w:val="-139966282"/>
+      <w:id w:val="-1048069327"/>
       <w:docPartObj>
         <w:docPartGallery w:val="Page Numbers (Bottom of Page)"/>
         <w:docPartUnique/>
       </w:docPartObj>
     </w:sdtPr>
+    <w:sdtEndPr>
+      <w:rPr>
+        <w:noProof/>
+      </w:rPr>
+    </w:sdtEndPr>
     <w:sdtContent>
       <w:p>
         <w:pPr>
           <w:pStyle w:val="Footer"/>
-          <w:framePr w:wrap="none" w:vAnchor="text" w:hAnchor="margin" w:xAlign="center" w:y="1"/>
-          <w:rPr>
-            <w:rStyle w:val="PageNumber"/>
-          </w:rPr>
+          <w:jc w:val="center"/>
         </w:pPr>
         <w:r>
-          <w:rPr>
-            <w:rStyle w:val="PageNumber"/>
-          </w:rPr>
           <w:fldChar w:fldCharType="begin"/>
         </w:r>
         <w:r>
-          <w:rPr>
-            <w:rStyle w:val="PageNumber"/>
-          </w:rPr>
-          <w:instrText xml:space="preserve"> PAGE </w:instrText>
+          <w:instrText xml:space="preserve"> PAGE   \* MERGEFORMAT </w:instrText>
         </w:r>
         <w:r>
-          <w:rPr>
-            <w:rStyle w:val="PageNumber"/>
-          </w:rPr>
           <w:fldChar w:fldCharType="separate"/>
         </w:r>
         <w:r>
           <w:rPr>
-            <w:rStyle w:val="PageNumber"/>
             <w:noProof/>
           </w:rPr>
-          <w:t>iii</w:t>
+          <w:t>2</w:t>
         </w:r>
         <w:r>
           <w:rPr>
-            <w:rStyle w:val="PageNumber"/>
+            <w:noProof/>
           </w:rPr>
           <w:fldChar w:fldCharType="end"/>
         </w:r>
@@ -10852,142 +10970,10 @@
     <w:pPr>
       <w:pStyle w:val="Footer"/>
       <w:tabs>
-        <w:tab w:val="left" w:pos="3777"/>
+        <w:tab w:val="clear" w:pos="9360"/>
+        <w:tab w:val="left" w:pos="2175"/>
+        <w:tab w:val="left" w:pos="4680"/>
       </w:tabs>
-    </w:pPr>
-    <w:bookmarkStart w:id="0" w:name="_GoBack"/>
-    <w:bookmarkEnd w:id="0"/>
-    <w:r>
-      <w:tab/>
-    </w:r>
-  </w:p>
-</w:ftr>
-</file>
-
-<file path=word/footer3.xml><?xml version="1.0" encoding="utf-8"?>
-<w:ftr xmlns:wpc="http://schemas.microsoft.com/office/word/2010/wordprocessingCanvas" xmlns:cx="http://schemas.microsoft.com/office/drawing/2014/chartex" xmlns:cx1="http://schemas.microsoft.com/office/drawing/2015/9/8/chartex" xmlns:cx2="http://schemas.microsoft.com/office/drawing/2015/10/21/chartex" xmlns:cx3="http://schemas.microsoft.com/office/drawing/2016/5/9/chartex" xmlns:cx4="http://schemas.microsoft.com/office/drawing/2016/5/10/chartex" xmlns:cx5="http://schemas.microsoft.com/office/drawing/2016/5/11/chartex" xmlns:cx6="http://schemas.microsoft.com/office/drawing/2016/5/12/chartex" xmlns:cx7="http://schemas.microsoft.com/office/drawing/2016/5/13/chartex" xmlns:cx8="http://schemas.microsoft.com/office/drawing/2016/5/14/chartex" xmlns:mc="http://schemas.openxmlformats.org/markup-compatibility/2006" xmlns:aink="http://schemas.microsoft.com/office/drawing/2016/ink" xmlns:am3d="http://schemas.microsoft.com/office/drawing/2017/model3d" xmlns:o="urn:schemas-microsoft-com:office:office" xmlns:r="http://schemas.openxmlformats.org/officeDocument/2006/relationships" xmlns:m="http://schemas.openxmlformats.org/officeDocument/2006/math" xmlns:v="urn:schemas-microsoft-com:vml" xmlns:wp14="http://schemas.microsoft.com/office/word/2010/wordprocessingDrawing" xmlns:wp="http://schemas.openxmlformats.org/drawingml/2006/wordprocessingDrawing" xmlns:w10="urn:schemas-microsoft-com:office:word" xmlns:w="http://schemas.openxmlformats.org/wordprocessingml/2006/main" xmlns:w14="http://schemas.microsoft.com/office/word/2010/wordml" xmlns:w15="http://schemas.microsoft.com/office/word/2012/wordml" xmlns:w16cid="http://schemas.microsoft.com/office/word/2016/wordml/cid" xmlns:w16se="http://schemas.microsoft.com/office/word/2015/wordml/symex" xmlns:wpg="http://schemas.microsoft.com/office/word/2010/wordprocessingGroup" xmlns:wpi="http://schemas.microsoft.com/office/word/2010/wordprocessingInk" xmlns:wne="http://schemas.microsoft.com/office/word/2006/wordml" xmlns:wps="http://schemas.microsoft.com/office/word/2010/wordprocessingShape" mc:Ignorable="w14 w15 w16se w16cid wp14">
-  <w:sdt>
-    <w:sdtPr>
-      <w:rPr>
-        <w:rStyle w:val="PageNumber"/>
-      </w:rPr>
-      <w:id w:val="223333412"/>
-      <w:docPartObj>
-        <w:docPartGallery w:val="Page Numbers (Bottom of Page)"/>
-        <w:docPartUnique/>
-      </w:docPartObj>
-    </w:sdtPr>
-    <w:sdtContent>
-      <w:p>
-        <w:pPr>
-          <w:pStyle w:val="Footer"/>
-          <w:framePr w:wrap="none" w:vAnchor="text" w:hAnchor="margin" w:xAlign="center" w:y="1"/>
-          <w:rPr>
-            <w:rStyle w:val="PageNumber"/>
-          </w:rPr>
-        </w:pPr>
-        <w:r>
-          <w:rPr>
-            <w:rStyle w:val="PageNumber"/>
-          </w:rPr>
-          <w:fldChar w:fldCharType="begin"/>
-        </w:r>
-        <w:r>
-          <w:rPr>
-            <w:rStyle w:val="PageNumber"/>
-          </w:rPr>
-          <w:instrText xml:space="preserve"> PAGE </w:instrText>
-        </w:r>
-        <w:r>
-          <w:rPr>
-            <w:rStyle w:val="PageNumber"/>
-          </w:rPr>
-          <w:fldChar w:fldCharType="separate"/>
-        </w:r>
-        <w:r>
-          <w:rPr>
-            <w:rStyle w:val="PageNumber"/>
-            <w:noProof/>
-          </w:rPr>
-          <w:t>ii</w:t>
-        </w:r>
-        <w:r>
-          <w:rPr>
-            <w:rStyle w:val="PageNumber"/>
-          </w:rPr>
-          <w:fldChar w:fldCharType="end"/>
-        </w:r>
-      </w:p>
-    </w:sdtContent>
-  </w:sdt>
-  <w:p>
-    <w:pPr>
-      <w:pStyle w:val="Footer"/>
-    </w:pPr>
-  </w:p>
-</w:ftr>
-</file>
-
-<file path=word/footer4.xml><?xml version="1.0" encoding="utf-8"?>
-<w:ftr xmlns:wpc="http://schemas.microsoft.com/office/word/2010/wordprocessingCanvas" xmlns:cx="http://schemas.microsoft.com/office/drawing/2014/chartex" xmlns:cx1="http://schemas.microsoft.com/office/drawing/2015/9/8/chartex" xmlns:cx2="http://schemas.microsoft.com/office/drawing/2015/10/21/chartex" xmlns:cx3="http://schemas.microsoft.com/office/drawing/2016/5/9/chartex" xmlns:cx4="http://schemas.microsoft.com/office/drawing/2016/5/10/chartex" xmlns:cx5="http://schemas.microsoft.com/office/drawing/2016/5/11/chartex" xmlns:cx6="http://schemas.microsoft.com/office/drawing/2016/5/12/chartex" xmlns:cx7="http://schemas.microsoft.com/office/drawing/2016/5/13/chartex" xmlns:cx8="http://schemas.microsoft.com/office/drawing/2016/5/14/chartex" xmlns:mc="http://schemas.openxmlformats.org/markup-compatibility/2006" xmlns:aink="http://schemas.microsoft.com/office/drawing/2016/ink" xmlns:am3d="http://schemas.microsoft.com/office/drawing/2017/model3d" xmlns:o="urn:schemas-microsoft-com:office:office" xmlns:r="http://schemas.openxmlformats.org/officeDocument/2006/relationships" xmlns:m="http://schemas.openxmlformats.org/officeDocument/2006/math" xmlns:v="urn:schemas-microsoft-com:vml" xmlns:wp14="http://schemas.microsoft.com/office/word/2010/wordprocessingDrawing" xmlns:wp="http://schemas.openxmlformats.org/drawingml/2006/wordprocessingDrawing" xmlns:w10="urn:schemas-microsoft-com:office:word" xmlns:w="http://schemas.openxmlformats.org/wordprocessingml/2006/main" xmlns:w14="http://schemas.microsoft.com/office/word/2010/wordml" xmlns:w15="http://schemas.microsoft.com/office/word/2012/wordml" xmlns:w16cid="http://schemas.microsoft.com/office/word/2016/wordml/cid" xmlns:w16se="http://schemas.microsoft.com/office/word/2015/wordml/symex" xmlns:wpg="http://schemas.microsoft.com/office/word/2010/wordprocessingGroup" xmlns:wpi="http://schemas.microsoft.com/office/word/2010/wordprocessingInk" xmlns:wne="http://schemas.microsoft.com/office/word/2006/wordml" xmlns:wps="http://schemas.microsoft.com/office/word/2010/wordprocessingShape" mc:Ignorable="w14 w15 w16se w16cid wp14">
-  <w:sdt>
-    <w:sdtPr>
-      <w:rPr>
-        <w:rStyle w:val="PageNumber"/>
-      </w:rPr>
-      <w:id w:val="-231083521"/>
-      <w:docPartObj>
-        <w:docPartGallery w:val="Page Numbers (Bottom of Page)"/>
-        <w:docPartUnique/>
-      </w:docPartObj>
-    </w:sdtPr>
-    <w:sdtContent>
-      <w:p>
-        <w:pPr>
-          <w:pStyle w:val="Footer"/>
-          <w:framePr w:wrap="none" w:vAnchor="text" w:hAnchor="margin" w:xAlign="center" w:y="1"/>
-          <w:rPr>
-            <w:rStyle w:val="PageNumber"/>
-          </w:rPr>
-        </w:pPr>
-        <w:r>
-          <w:rPr>
-            <w:rStyle w:val="PageNumber"/>
-          </w:rPr>
-          <w:fldChar w:fldCharType="begin"/>
-        </w:r>
-        <w:r>
-          <w:rPr>
-            <w:rStyle w:val="PageNumber"/>
-          </w:rPr>
-          <w:instrText xml:space="preserve"> PAGE </w:instrText>
-        </w:r>
-        <w:r>
-          <w:rPr>
-            <w:rStyle w:val="PageNumber"/>
-          </w:rPr>
-          <w:fldChar w:fldCharType="separate"/>
-        </w:r>
-        <w:r>
-          <w:rPr>
-            <w:rStyle w:val="PageNumber"/>
-            <w:noProof/>
-          </w:rPr>
-          <w:t>ii</w:t>
-        </w:r>
-        <w:r>
-          <w:rPr>
-            <w:rStyle w:val="PageNumber"/>
-          </w:rPr>
-          <w:fldChar w:fldCharType="end"/>
-        </w:r>
-      </w:p>
-    </w:sdtContent>
-  </w:sdt>
-  <w:p>
-    <w:pPr>
-      <w:pStyle w:val="Footer"/>
-      <w:jc w:val="center"/>
     </w:pPr>
   </w:p>
 </w:ftr>
@@ -11004,6 +10990,22 @@
 </w:ftr>
 </file>
 
+<file path=word/footer6.xml><?xml version="1.0" encoding="utf-8"?>
+<w:ftr xmlns:wpc="http://schemas.microsoft.com/office/word/2010/wordprocessingCanvas" xmlns:cx="http://schemas.microsoft.com/office/drawing/2014/chartex" xmlns:cx1="http://schemas.microsoft.com/office/drawing/2015/9/8/chartex" xmlns:cx2="http://schemas.microsoft.com/office/drawing/2015/10/21/chartex" xmlns:cx3="http://schemas.microsoft.com/office/drawing/2016/5/9/chartex" xmlns:cx4="http://schemas.microsoft.com/office/drawing/2016/5/10/chartex" xmlns:cx5="http://schemas.microsoft.com/office/drawing/2016/5/11/chartex" xmlns:cx6="http://schemas.microsoft.com/office/drawing/2016/5/12/chartex" xmlns:cx7="http://schemas.microsoft.com/office/drawing/2016/5/13/chartex" xmlns:cx8="http://schemas.microsoft.com/office/drawing/2016/5/14/chartex" xmlns:mc="http://schemas.openxmlformats.org/markup-compatibility/2006" xmlns:aink="http://schemas.microsoft.com/office/drawing/2016/ink" xmlns:am3d="http://schemas.microsoft.com/office/drawing/2017/model3d" xmlns:o="urn:schemas-microsoft-com:office:office" xmlns:r="http://schemas.openxmlformats.org/officeDocument/2006/relationships" xmlns:m="http://schemas.openxmlformats.org/officeDocument/2006/math" xmlns:v="urn:schemas-microsoft-com:vml" xmlns:wp14="http://schemas.microsoft.com/office/word/2010/wordprocessingDrawing" xmlns:wp="http://schemas.openxmlformats.org/drawingml/2006/wordprocessingDrawing" xmlns:w10="urn:schemas-microsoft-com:office:word" xmlns:w="http://schemas.openxmlformats.org/wordprocessingml/2006/main" xmlns:w14="http://schemas.microsoft.com/office/word/2010/wordml" xmlns:w15="http://schemas.microsoft.com/office/word/2012/wordml" xmlns:w16cid="http://schemas.microsoft.com/office/word/2016/wordml/cid" xmlns:w16se="http://schemas.microsoft.com/office/word/2015/wordml/symex" xmlns:wpg="http://schemas.microsoft.com/office/word/2010/wordprocessingGroup" xmlns:wpi="http://schemas.microsoft.com/office/word/2010/wordprocessingInk" xmlns:wne="http://schemas.microsoft.com/office/word/2006/wordml" xmlns:wps="http://schemas.microsoft.com/office/word/2010/wordprocessingShape" mc:Ignorable="w14 w15 w16se w16cid wp14">
+  <w:p>
+    <w:pPr>
+      <w:pStyle w:val="Footer"/>
+      <w:tabs>
+        <w:tab w:val="clear" w:pos="9360"/>
+        <w:tab w:val="left" w:pos="2175"/>
+        <w:tab w:val="left" w:pos="4680"/>
+      </w:tabs>
+      <w:jc w:val="center"/>
+    </w:pPr>
+  </w:p>
+</w:ftr>
+</file>
+
 <file path=word/footnotes.xml><?xml version="1.0" encoding="utf-8"?>
 <w:footnotes xmlns:wpc="http://schemas.microsoft.com/office/word/2010/wordprocessingCanvas" xmlns:cx="http://schemas.microsoft.com/office/drawing/2014/chartex" xmlns:cx1="http://schemas.microsoft.com/office/drawing/2015/9/8/chartex" xmlns:cx2="http://schemas.microsoft.com/office/drawing/2015/10/21/chartex" xmlns:cx3="http://schemas.microsoft.com/office/drawing/2016/5/9/chartex" xmlns:cx4="http://schemas.microsoft.com/office/drawing/2016/5/10/chartex" xmlns:cx5="http://schemas.microsoft.com/office/drawing/2016/5/11/chartex" xmlns:cx6="http://schemas.microsoft.com/office/drawing/2016/5/12/chartex" xmlns:cx7="http://schemas.microsoft.com/office/drawing/2016/5/13/chartex" xmlns:cx8="http://schemas.microsoft.com/office/drawing/2016/5/14/chartex" xmlns:mc="http://schemas.openxmlformats.org/markup-compatibility/2006" xmlns:aink="http://schemas.microsoft.com/office/drawing/2016/ink" xmlns:am3d="http://schemas.microsoft.com/office/drawing/2017/model3d" xmlns:o="urn:schemas-microsoft-com:office:office" xmlns:r="http://schemas.openxmlformats.org/officeDocument/2006/relationships" xmlns:m="http://schemas.openxmlformats.org/officeDocument/2006/math" xmlns:v="urn:schemas-microsoft-com:vml" xmlns:wp14="http://schemas.microsoft.com/office/word/2010/wordprocessingDrawing" xmlns:wp="http://schemas.openxmlformats.org/drawingml/2006/wordprocessingDrawing" xmlns:w10="urn:schemas-microsoft-com:office:word" xmlns:w="http://schemas.openxmlformats.org/wordprocessingml/2006/main" xmlns:w14="http://schemas.microsoft.com/office/word/2010/wordml" xmlns:w15="http://schemas.microsoft.com/office/word/2012/wordml" xmlns:w16cid="http://schemas.microsoft.com/office/word/2016/wordml/cid" xmlns:w16se="http://schemas.microsoft.com/office/word/2015/wordml/symex" xmlns:wpg="http://schemas.microsoft.com/office/word/2010/wordprocessingGroup" xmlns:wpi="http://schemas.microsoft.com/office/word/2010/wordprocessingInk" xmlns:wne="http://schemas.microsoft.com/office/word/2006/wordml" xmlns:wps="http://schemas.microsoft.com/office/word/2010/wordprocessingShape" mc:Ignorable="w14 w15 w16se w16cid wp14">
   <w:footnote w:type="separator" w:id="-1">
@@ -11031,249 +11033,9 @@
 
 <file path=word/header1.xml><?xml version="1.0" encoding="utf-8"?>
 <w:hdr xmlns:wpc="http://schemas.microsoft.com/office/word/2010/wordprocessingCanvas" xmlns:cx="http://schemas.microsoft.com/office/drawing/2014/chartex" xmlns:cx1="http://schemas.microsoft.com/office/drawing/2015/9/8/chartex" xmlns:cx2="http://schemas.microsoft.com/office/drawing/2015/10/21/chartex" xmlns:cx3="http://schemas.microsoft.com/office/drawing/2016/5/9/chartex" xmlns:cx4="http://schemas.microsoft.com/office/drawing/2016/5/10/chartex" xmlns:cx5="http://schemas.microsoft.com/office/drawing/2016/5/11/chartex" xmlns:cx6="http://schemas.microsoft.com/office/drawing/2016/5/12/chartex" xmlns:cx7="http://schemas.microsoft.com/office/drawing/2016/5/13/chartex" xmlns:cx8="http://schemas.microsoft.com/office/drawing/2016/5/14/chartex" xmlns:mc="http://schemas.openxmlformats.org/markup-compatibility/2006" xmlns:aink="http://schemas.microsoft.com/office/drawing/2016/ink" xmlns:am3d="http://schemas.microsoft.com/office/drawing/2017/model3d" xmlns:o="urn:schemas-microsoft-com:office:office" xmlns:r="http://schemas.openxmlformats.org/officeDocument/2006/relationships" xmlns:m="http://schemas.openxmlformats.org/officeDocument/2006/math" xmlns:v="urn:schemas-microsoft-com:vml" xmlns:wp14="http://schemas.microsoft.com/office/word/2010/wordprocessingDrawing" xmlns:wp="http://schemas.openxmlformats.org/drawingml/2006/wordprocessingDrawing" xmlns:w10="urn:schemas-microsoft-com:office:word" xmlns:w="http://schemas.openxmlformats.org/wordprocessingml/2006/main" xmlns:w14="http://schemas.microsoft.com/office/word/2010/wordml" xmlns:w15="http://schemas.microsoft.com/office/word/2012/wordml" xmlns:w16cid="http://schemas.microsoft.com/office/word/2016/wordml/cid" xmlns:w16se="http://schemas.microsoft.com/office/word/2015/wordml/symex" xmlns:wpg="http://schemas.microsoft.com/office/word/2010/wordprocessingGroup" xmlns:wpi="http://schemas.microsoft.com/office/word/2010/wordprocessingInk" xmlns:wne="http://schemas.microsoft.com/office/word/2006/wordml" xmlns:wps="http://schemas.microsoft.com/office/word/2010/wordprocessingShape" mc:Ignorable="w14 w15 w16se w16cid wp14">
-  <w:sdt>
-    <w:sdtPr>
-      <w:rPr>
-        <w:rStyle w:val="PageNumber"/>
-      </w:rPr>
-      <w:id w:val="-1450926995"/>
-      <w:docPartObj>
-        <w:docPartGallery w:val="Page Numbers (Top of Page)"/>
-        <w:docPartUnique/>
-      </w:docPartObj>
-    </w:sdtPr>
-    <w:sdtEndPr>
-      <w:rPr>
-        <w:rStyle w:val="PageNumber"/>
-      </w:rPr>
-    </w:sdtEndPr>
-    <w:sdtContent>
-      <w:p>
-        <w:pPr>
-          <w:pStyle w:val="Header"/>
-          <w:framePr w:wrap="none" w:vAnchor="text" w:hAnchor="margin" w:xAlign="right" w:y="1"/>
-          <w:rPr>
-            <w:rStyle w:val="PageNumber"/>
-          </w:rPr>
-        </w:pPr>
-        <w:r>
-          <w:rPr>
-            <w:rStyle w:val="PageNumber"/>
-          </w:rPr>
-          <w:fldChar w:fldCharType="begin"/>
-        </w:r>
-        <w:r>
-          <w:rPr>
-            <w:rStyle w:val="PageNumber"/>
-          </w:rPr>
-          <w:instrText xml:space="preserve"> PAGE </w:instrText>
-        </w:r>
-        <w:r>
-          <w:rPr>
-            <w:rStyle w:val="PageNumber"/>
-          </w:rPr>
-          <w:fldChar w:fldCharType="separate"/>
-        </w:r>
-        <w:r>
-          <w:rPr>
-            <w:rStyle w:val="PageNumber"/>
-            <w:noProof/>
-          </w:rPr>
-          <w:t>ii</w:t>
-        </w:r>
-        <w:r>
-          <w:rPr>
-            <w:rStyle w:val="PageNumber"/>
-          </w:rPr>
-          <w:fldChar w:fldCharType="end"/>
-        </w:r>
-      </w:p>
-    </w:sdtContent>
-  </w:sdt>
-  <w:sdt>
-    <w:sdtPr>
-      <w:rPr>
-        <w:rStyle w:val="PageNumber"/>
-      </w:rPr>
-      <w:id w:val="1371497344"/>
-      <w:docPartObj>
-        <w:docPartGallery w:val="Page Numbers (Top of Page)"/>
-        <w:docPartUnique/>
-      </w:docPartObj>
-    </w:sdtPr>
-    <w:sdtEndPr>
-      <w:rPr>
-        <w:rStyle w:val="PageNumber"/>
-      </w:rPr>
-    </w:sdtEndPr>
-    <w:sdtContent>
-      <w:p>
-        <w:pPr>
-          <w:pStyle w:val="Header"/>
-          <w:framePr w:wrap="none" w:vAnchor="text" w:hAnchor="margin" w:xAlign="right" w:y="1"/>
-          <w:ind w:right="360"/>
-          <w:rPr>
-            <w:rStyle w:val="PageNumber"/>
-          </w:rPr>
-        </w:pPr>
-        <w:r>
-          <w:rPr>
-            <w:rStyle w:val="PageNumber"/>
-          </w:rPr>
-          <w:fldChar w:fldCharType="begin"/>
-        </w:r>
-        <w:r>
-          <w:rPr>
-            <w:rStyle w:val="PageNumber"/>
-          </w:rPr>
-          <w:instrText xml:space="preserve"> PAGE </w:instrText>
-        </w:r>
-        <w:r>
-          <w:rPr>
-            <w:rStyle w:val="PageNumber"/>
-          </w:rPr>
-          <w:fldChar w:fldCharType="separate"/>
-        </w:r>
-        <w:r>
-          <w:rPr>
-            <w:rStyle w:val="PageNumber"/>
-            <w:noProof/>
-          </w:rPr>
-          <w:t>ii</w:t>
-        </w:r>
-        <w:r>
-          <w:rPr>
-            <w:rStyle w:val="PageNumber"/>
-          </w:rPr>
-          <w:fldChar w:fldCharType="end"/>
-        </w:r>
-      </w:p>
-    </w:sdtContent>
-  </w:sdt>
-  <w:sdt>
-    <w:sdtPr>
-      <w:rPr>
-        <w:rStyle w:val="PageNumber"/>
-      </w:rPr>
-      <w:id w:val="1893154843"/>
-      <w:docPartObj>
-        <w:docPartGallery w:val="Page Numbers (Top of Page)"/>
-        <w:docPartUnique/>
-      </w:docPartObj>
-    </w:sdtPr>
-    <w:sdtEndPr>
-      <w:rPr>
-        <w:rStyle w:val="PageNumber"/>
-      </w:rPr>
-    </w:sdtEndPr>
-    <w:sdtContent>
-      <w:p>
-        <w:pPr>
-          <w:pStyle w:val="Header"/>
-          <w:framePr w:wrap="none" w:vAnchor="text" w:hAnchor="margin" w:xAlign="right" w:y="1"/>
-          <w:ind w:right="360"/>
-          <w:rPr>
-            <w:rStyle w:val="PageNumber"/>
-          </w:rPr>
-        </w:pPr>
-        <w:r>
-          <w:rPr>
-            <w:rStyle w:val="PageNumber"/>
-          </w:rPr>
-          <w:fldChar w:fldCharType="begin"/>
-        </w:r>
-        <w:r>
-          <w:rPr>
-            <w:rStyle w:val="PageNumber"/>
-          </w:rPr>
-          <w:instrText xml:space="preserve"> PAGE </w:instrText>
-        </w:r>
-        <w:r>
-          <w:rPr>
-            <w:rStyle w:val="PageNumber"/>
-          </w:rPr>
-          <w:fldChar w:fldCharType="separate"/>
-        </w:r>
-        <w:r>
-          <w:rPr>
-            <w:rStyle w:val="PageNumber"/>
-            <w:noProof/>
-          </w:rPr>
-          <w:t>ii</w:t>
-        </w:r>
-        <w:r>
-          <w:rPr>
-            <w:rStyle w:val="PageNumber"/>
-          </w:rPr>
-          <w:fldChar w:fldCharType="end"/>
-        </w:r>
-      </w:p>
-    </w:sdtContent>
-  </w:sdt>
-  <w:sdt>
-    <w:sdtPr>
-      <w:rPr>
-        <w:rStyle w:val="PageNumber"/>
-      </w:rPr>
-      <w:id w:val="-1655909169"/>
-      <w:docPartObj>
-        <w:docPartGallery w:val="Page Numbers (Top of Page)"/>
-        <w:docPartUnique/>
-      </w:docPartObj>
-    </w:sdtPr>
-    <w:sdtEndPr>
-      <w:rPr>
-        <w:rStyle w:val="PageNumber"/>
-      </w:rPr>
-    </w:sdtEndPr>
-    <w:sdtContent>
-      <w:p>
-        <w:pPr>
-          <w:pStyle w:val="Header"/>
-          <w:framePr w:wrap="none" w:vAnchor="text" w:hAnchor="margin" w:xAlign="right" w:y="1"/>
-          <w:ind w:right="360"/>
-          <w:rPr>
-            <w:rStyle w:val="PageNumber"/>
-          </w:rPr>
-        </w:pPr>
-        <w:r>
-          <w:rPr>
-            <w:rStyle w:val="PageNumber"/>
-          </w:rPr>
-          <w:fldChar w:fldCharType="begin"/>
-        </w:r>
-        <w:r>
-          <w:rPr>
-            <w:rStyle w:val="PageNumber"/>
-          </w:rPr>
-          <w:instrText xml:space="preserve"> PAGE </w:instrText>
-        </w:r>
-        <w:r>
-          <w:rPr>
-            <w:rStyle w:val="PageNumber"/>
-          </w:rPr>
-          <w:fldChar w:fldCharType="separate"/>
-        </w:r>
-        <w:r>
-          <w:rPr>
-            <w:rStyle w:val="PageNumber"/>
-            <w:noProof/>
-          </w:rPr>
-          <w:t>ii</w:t>
-        </w:r>
-        <w:r>
-          <w:rPr>
-            <w:rStyle w:val="PageNumber"/>
-          </w:rPr>
-          <w:fldChar w:fldCharType="end"/>
-        </w:r>
-      </w:p>
-    </w:sdtContent>
-  </w:sdt>
   <w:p>
     <w:pPr>
       <w:pStyle w:val="Header"/>
-      <w:ind w:right="360"/>
     </w:pPr>
   </w:p>
 </w:hdr>
@@ -11283,8 +11045,7 @@
 <w:hdr xmlns:wpc="http://schemas.microsoft.com/office/word/2010/wordprocessingCanvas" xmlns:cx="http://schemas.microsoft.com/office/drawing/2014/chartex" xmlns:cx1="http://schemas.microsoft.com/office/drawing/2015/9/8/chartex" xmlns:cx2="http://schemas.microsoft.com/office/drawing/2015/10/21/chartex" xmlns:cx3="http://schemas.microsoft.com/office/drawing/2016/5/9/chartex" xmlns:cx4="http://schemas.microsoft.com/office/drawing/2016/5/10/chartex" xmlns:cx5="http://schemas.microsoft.com/office/drawing/2016/5/11/chartex" xmlns:cx6="http://schemas.microsoft.com/office/drawing/2016/5/12/chartex" xmlns:cx7="http://schemas.microsoft.com/office/drawing/2016/5/13/chartex" xmlns:cx8="http://schemas.microsoft.com/office/drawing/2016/5/14/chartex" xmlns:mc="http://schemas.openxmlformats.org/markup-compatibility/2006" xmlns:aink="http://schemas.microsoft.com/office/drawing/2016/ink" xmlns:am3d="http://schemas.microsoft.com/office/drawing/2017/model3d" xmlns:o="urn:schemas-microsoft-com:office:office" xmlns:r="http://schemas.openxmlformats.org/officeDocument/2006/relationships" xmlns:m="http://schemas.openxmlformats.org/officeDocument/2006/math" xmlns:v="urn:schemas-microsoft-com:vml" xmlns:wp14="http://schemas.microsoft.com/office/word/2010/wordprocessingDrawing" xmlns:wp="http://schemas.openxmlformats.org/drawingml/2006/wordprocessingDrawing" xmlns:w10="urn:schemas-microsoft-com:office:word" xmlns:w="http://schemas.openxmlformats.org/wordprocessingml/2006/main" xmlns:w14="http://schemas.microsoft.com/office/word/2010/wordml" xmlns:w15="http://schemas.microsoft.com/office/word/2012/wordml" xmlns:w16cid="http://schemas.microsoft.com/office/word/2016/wordml/cid" xmlns:w16se="http://schemas.microsoft.com/office/word/2015/wordml/symex" xmlns:wpg="http://schemas.microsoft.com/office/word/2010/wordprocessingGroup" xmlns:wpi="http://schemas.microsoft.com/office/word/2010/wordprocessingInk" xmlns:wne="http://schemas.microsoft.com/office/word/2006/wordml" xmlns:wps="http://schemas.microsoft.com/office/word/2010/wordprocessingShape" mc:Ignorable="w14 w15 w16se w16cid wp14">
   <w:p>
     <w:pPr>
-      <w:ind w:right="360"/>
-      <w:jc w:val="right"/>
+      <w:pStyle w:val="Header"/>
     </w:pPr>
   </w:p>
 </w:hdr>
@@ -11295,16 +11056,9 @@
   <w:p>
     <w:pPr>
       <w:pStyle w:val="Header"/>
-      <w:tabs>
-        <w:tab w:val="clear" w:pos="4680"/>
-        <w:tab w:val="clear" w:pos="9360"/>
-        <w:tab w:val="left" w:pos="5804"/>
-      </w:tabs>
-      <w:ind w:right="360"/>
     </w:pPr>
-    <w:r>
-      <w:tab/>
-    </w:r>
+    <w:bookmarkStart w:id="0" w:name="_GoBack"/>
+    <w:bookmarkEnd w:id="0"/>
   </w:p>
 </w:hdr>
 </file>
@@ -11396,7 +11150,7 @@
       </w:pPr>
     </w:pPrDefault>
   </w:docDefaults>
-  <w:latentStyles w:defLockedState="0" w:defUIPriority="99" w:defSemiHidden="0" w:defUnhideWhenUsed="0" w:defQFormat="0" w:count="376">
+  <w:latentStyles w:defLockedState="0" w:defUIPriority="99" w:defSemiHidden="0" w:defUnhideWhenUsed="0" w:defQFormat="0" w:count="375">
     <w:lsdException w:name="Normal" w:uiPriority="0" w:qFormat="1"/>
     <w:lsdException w:name="heading 1" w:uiPriority="9" w:qFormat="1"/>
     <w:lsdException w:name="heading 2" w:semiHidden="1" w:uiPriority="9" w:unhideWhenUsed="1" w:qFormat="1"/>
@@ -11502,6 +11256,7 @@
     <w:lsdException w:name="HTML Sample" w:semiHidden="1" w:unhideWhenUsed="1"/>
     <w:lsdException w:name="HTML Typewriter" w:semiHidden="1" w:unhideWhenUsed="1"/>
     <w:lsdException w:name="HTML Variable" w:semiHidden="1" w:unhideWhenUsed="1"/>
+    <w:lsdException w:name="Normal Table" w:semiHidden="1" w:unhideWhenUsed="1"/>
     <w:lsdException w:name="annotation subject" w:semiHidden="1" w:unhideWhenUsed="1"/>
     <w:lsdException w:name="No List" w:semiHidden="1" w:unhideWhenUsed="1"/>
     <w:lsdException w:name="Outline List 1" w:semiHidden="1" w:unhideWhenUsed="1"/>
@@ -11548,8 +11303,10 @@
     <w:lsdException w:name="Table Subtle 2" w:semiHidden="1" w:unhideWhenUsed="1"/>
     <w:lsdException w:name="Table Web 1" w:semiHidden="1" w:unhideWhenUsed="1"/>
     <w:lsdException w:name="Table Web 2" w:semiHidden="1" w:unhideWhenUsed="1"/>
+    <w:lsdException w:name="Table Web 3" w:semiHidden="1" w:unhideWhenUsed="1"/>
     <w:lsdException w:name="Balloon Text" w:semiHidden="1" w:unhideWhenUsed="1"/>
     <w:lsdException w:name="Table Grid" w:uiPriority="39"/>
+    <w:lsdException w:name="Table Theme" w:semiHidden="1" w:unhideWhenUsed="1"/>
     <w:lsdException w:name="Placeholder Text" w:semiHidden="1"/>
     <w:lsdException w:name="No Spacing" w:uiPriority="1" w:qFormat="1"/>
     <w:lsdException w:name="Light Shading" w:uiPriority="60"/>
@@ -11769,7 +11526,6 @@
     <w:lsdException w:name="Smart Hyperlink" w:semiHidden="1" w:unhideWhenUsed="1"/>
     <w:lsdException w:name="Hashtag" w:semiHidden="1" w:unhideWhenUsed="1"/>
     <w:lsdException w:name="Unresolved Mention" w:semiHidden="1" w:unhideWhenUsed="1"/>
-    <w:lsdException w:name="Smart Link" w:semiHidden="1" w:unhideWhenUsed="1"/>
   </w:latentStyles>
   <w:style w:type="paragraph" w:default="1" w:styleId="Normal">
     <w:name w:val="Normal"/>
@@ -12656,7 +12412,7 @@
 </file>
 
 <file path=customXml/itemProps1.xml><?xml version="1.0" encoding="utf-8"?>
-<ds:datastoreItem xmlns:ds="http://schemas.openxmlformats.org/officeDocument/2006/customXml" ds:itemID="{5705E143-E57A-8244-87B6-22F6D1DF22A7}">
+<ds:datastoreItem xmlns:ds="http://schemas.openxmlformats.org/officeDocument/2006/customXml" ds:itemID="{7019CDDE-17A9-4CDA-87C9-DEBBF2703673}">
   <ds:schemaRefs>
     <ds:schemaRef ds:uri="http://schemas.openxmlformats.org/officeDocument/2006/bibliography"/>
   </ds:schemaRefs>

</xml_diff>